<commit_message>
hardware instructions and rest of skeleton
</commit_message>
<xml_diff>
--- a/Doc/MainReport.docx
+++ b/Doc/MainReport.docx
@@ -5,23 +5,35 @@
     <w:p>
       <w:pPr>
         <w:pStyle w:val="Heading1"/>
-      </w:pPr>
-      <w:r>
+        <w:rPr>
+          <w:rFonts w:ascii="Arial" w:hAnsi="Arial" w:cs="Arial"/>
+        </w:rPr>
+      </w:pPr>
+      <w:r>
+        <w:rPr>
+          <w:rFonts w:ascii="Arial" w:hAnsi="Arial" w:cs="Arial"/>
+        </w:rPr>
         <w:t>Robot Arm</w:t>
       </w:r>
     </w:p>
-    <w:p/>
-    <w:p>
-      <w:pPr>
-        <w:rPr>
-          <w:rFonts w:ascii="SansSerif" w:hAnsi="SansSerif"/>
-          <w:sz w:val="24"/>
-          <w:szCs w:val="24"/>
-        </w:rPr>
-      </w:pPr>
-      <w:r>
-        <w:rPr>
-          <w:rFonts w:ascii="SansSerif" w:hAnsi="SansSerif"/>
+    <w:p>
+      <w:pPr>
+        <w:rPr>
+          <w:rFonts w:ascii="Arial" w:hAnsi="Arial" w:cs="Arial"/>
+        </w:rPr>
+      </w:pPr>
+    </w:p>
+    <w:p>
+      <w:pPr>
+        <w:rPr>
+          <w:rFonts w:ascii="SansSerif" w:hAnsi="SansSerif" w:cs="Arial"/>
+          <w:sz w:val="24"/>
+          <w:szCs w:val="24"/>
+        </w:rPr>
+      </w:pPr>
+      <w:r>
+        <w:rPr>
+          <w:rFonts w:ascii="SansSerif" w:hAnsi="SansSerif" w:cs="Arial"/>
           <w:sz w:val="24"/>
           <w:szCs w:val="24"/>
         </w:rPr>
@@ -29,7 +41,7 @@
       </w:r>
       <w:r>
         <w:rPr>
-          <w:rFonts w:ascii="SansSerif" w:hAnsi="SansSerif"/>
+          <w:rFonts w:ascii="SansSerif" w:hAnsi="SansSerif" w:cs="Arial"/>
           <w:sz w:val="24"/>
           <w:szCs w:val="24"/>
         </w:rPr>
@@ -37,7 +49,7 @@
       </w:r>
       <w:r>
         <w:rPr>
-          <w:rFonts w:ascii="SansSerif" w:hAnsi="SansSerif"/>
+          <w:rFonts w:ascii="SansSerif" w:hAnsi="SansSerif" w:cs="Arial"/>
           <w:sz w:val="24"/>
           <w:szCs w:val="24"/>
         </w:rPr>
@@ -45,7 +57,7 @@
       </w:r>
       <w:r>
         <w:rPr>
-          <w:rFonts w:ascii="SansSerif" w:hAnsi="SansSerif"/>
+          <w:rFonts w:ascii="SansSerif" w:hAnsi="SansSerif" w:cs="Arial"/>
           <w:sz w:val="24"/>
           <w:szCs w:val="24"/>
         </w:rPr>
@@ -53,7 +65,7 @@
       </w:r>
       <w:r>
         <w:rPr>
-          <w:rFonts w:ascii="SansSerif" w:hAnsi="SansSerif"/>
+          <w:rFonts w:ascii="SansSerif" w:hAnsi="SansSerif" w:cs="Arial"/>
           <w:sz w:val="24"/>
           <w:szCs w:val="24"/>
         </w:rPr>
@@ -61,7 +73,7 @@
       </w:r>
       <w:r>
         <w:rPr>
-          <w:rFonts w:ascii="SansSerif" w:hAnsi="SansSerif"/>
+          <w:rFonts w:ascii="SansSerif" w:hAnsi="SansSerif" w:cs="Arial"/>
           <w:sz w:val="24"/>
           <w:szCs w:val="24"/>
         </w:rPr>
@@ -69,7 +81,7 @@
       </w:r>
       <w:r>
         <w:rPr>
-          <w:rFonts w:ascii="SansSerif" w:hAnsi="SansSerif"/>
+          <w:rFonts w:ascii="SansSerif" w:hAnsi="SansSerif" w:cs="Arial"/>
           <w:sz w:val="24"/>
           <w:szCs w:val="24"/>
         </w:rPr>
@@ -77,7 +89,7 @@
       </w:r>
       <w:r>
         <w:rPr>
-          <w:rFonts w:ascii="SansSerif" w:hAnsi="SansSerif"/>
+          <w:rFonts w:ascii="SansSerif" w:hAnsi="SansSerif" w:cs="Arial"/>
           <w:sz w:val="24"/>
           <w:szCs w:val="24"/>
         </w:rPr>
@@ -85,7 +97,7 @@
       </w:r>
       <w:r>
         <w:rPr>
-          <w:rFonts w:ascii="SansSerif" w:hAnsi="SansSerif"/>
+          <w:rFonts w:ascii="SansSerif" w:hAnsi="SansSerif" w:cs="Arial"/>
           <w:sz w:val="24"/>
           <w:szCs w:val="24"/>
         </w:rPr>
@@ -93,7 +105,7 @@
       </w:r>
       <w:r>
         <w:rPr>
-          <w:rFonts w:ascii="SansSerif" w:hAnsi="SansSerif"/>
+          <w:rFonts w:ascii="SansSerif" w:hAnsi="SansSerif" w:cs="Arial"/>
           <w:sz w:val="24"/>
           <w:szCs w:val="24"/>
         </w:rPr>
@@ -101,7 +113,7 @@
       </w:r>
       <w:r>
         <w:rPr>
-          <w:rFonts w:ascii="SansSerif" w:hAnsi="SansSerif"/>
+          <w:rFonts w:ascii="SansSerif" w:hAnsi="SansSerif" w:cs="Arial"/>
           <w:sz w:val="24"/>
           <w:szCs w:val="24"/>
         </w:rPr>
@@ -109,7 +121,7 @@
       </w:r>
       <w:r>
         <w:rPr>
-          <w:rFonts w:ascii="SansSerif" w:hAnsi="SansSerif"/>
+          <w:rFonts w:ascii="SansSerif" w:hAnsi="SansSerif" w:cs="Arial"/>
           <w:sz w:val="24"/>
           <w:szCs w:val="24"/>
         </w:rPr>
@@ -117,7 +129,7 @@
       </w:r>
       <w:r>
         <w:rPr>
-          <w:rFonts w:ascii="SansSerif" w:hAnsi="SansSerif"/>
+          <w:rFonts w:ascii="SansSerif" w:hAnsi="SansSerif" w:cs="Arial"/>
           <w:sz w:val="24"/>
           <w:szCs w:val="24"/>
         </w:rPr>
@@ -125,7 +137,7 @@
       </w:r>
       <w:r>
         <w:rPr>
-          <w:rFonts w:ascii="SansSerif" w:hAnsi="SansSerif"/>
+          <w:rFonts w:ascii="SansSerif" w:hAnsi="SansSerif" w:cs="Arial"/>
           <w:sz w:val="24"/>
           <w:szCs w:val="24"/>
         </w:rPr>
@@ -133,7 +145,7 @@
       </w:r>
       <w:r>
         <w:rPr>
-          <w:rFonts w:ascii="SansSerif" w:hAnsi="SansSerif"/>
+          <w:rFonts w:ascii="SansSerif" w:hAnsi="SansSerif" w:cs="Arial"/>
           <w:sz w:val="24"/>
           <w:szCs w:val="24"/>
         </w:rPr>
@@ -141,7 +153,7 @@
       </w:r>
       <w:r>
         <w:rPr>
-          <w:rFonts w:ascii="SansSerif" w:hAnsi="SansSerif"/>
+          <w:rFonts w:ascii="SansSerif" w:hAnsi="SansSerif" w:cs="Arial"/>
           <w:sz w:val="24"/>
           <w:szCs w:val="24"/>
         </w:rPr>
@@ -149,7 +161,7 @@
       </w:r>
       <w:r>
         <w:rPr>
-          <w:rFonts w:ascii="SansSerif" w:hAnsi="SansSerif"/>
+          <w:rFonts w:ascii="SansSerif" w:hAnsi="SansSerif" w:cs="Arial"/>
           <w:sz w:val="24"/>
           <w:szCs w:val="24"/>
         </w:rPr>
@@ -157,7 +169,7 @@
       </w:r>
       <w:r>
         <w:rPr>
-          <w:rFonts w:ascii="SansSerif" w:hAnsi="SansSerif"/>
+          <w:rFonts w:ascii="SansSerif" w:hAnsi="SansSerif" w:cs="Arial"/>
           <w:sz w:val="24"/>
           <w:szCs w:val="24"/>
         </w:rPr>
@@ -165,7 +177,7 @@
       </w:r>
       <w:r>
         <w:rPr>
-          <w:rFonts w:ascii="SansSerif" w:hAnsi="SansSerif"/>
+          <w:rFonts w:ascii="SansSerif" w:hAnsi="SansSerif" w:cs="Arial"/>
           <w:sz w:val="24"/>
           <w:szCs w:val="24"/>
         </w:rPr>
@@ -173,7 +185,7 @@
       </w:r>
       <w:r>
         <w:rPr>
-          <w:rFonts w:ascii="SansSerif" w:hAnsi="SansSerif"/>
+          <w:rFonts w:ascii="SansSerif" w:hAnsi="SansSerif" w:cs="Arial"/>
           <w:sz w:val="24"/>
           <w:szCs w:val="24"/>
         </w:rPr>
@@ -181,7 +193,7 @@
       </w:r>
       <w:r>
         <w:rPr>
-          <w:rFonts w:ascii="SansSerif" w:hAnsi="SansSerif"/>
+          <w:rFonts w:ascii="SansSerif" w:hAnsi="SansSerif" w:cs="Arial"/>
           <w:sz w:val="24"/>
           <w:szCs w:val="24"/>
         </w:rPr>
@@ -189,7 +201,7 @@
       </w:r>
       <w:r>
         <w:rPr>
-          <w:rFonts w:ascii="SansSerif" w:hAnsi="SansSerif"/>
+          <w:rFonts w:ascii="SansSerif" w:hAnsi="SansSerif" w:cs="Arial"/>
           <w:sz w:val="24"/>
           <w:szCs w:val="24"/>
         </w:rPr>
@@ -197,7 +209,7 @@
       </w:r>
       <w:r>
         <w:rPr>
-          <w:rFonts w:ascii="SansSerif" w:hAnsi="SansSerif"/>
+          <w:rFonts w:ascii="SansSerif" w:hAnsi="SansSerif" w:cs="Arial"/>
           <w:sz w:val="24"/>
           <w:szCs w:val="24"/>
         </w:rPr>
@@ -205,7 +217,7 @@
       </w:r>
       <w:r>
         <w:rPr>
-          <w:rFonts w:ascii="SansSerif" w:hAnsi="SansSerif"/>
+          <w:rFonts w:ascii="SansSerif" w:hAnsi="SansSerif" w:cs="Arial"/>
           <w:sz w:val="24"/>
           <w:szCs w:val="24"/>
         </w:rPr>
@@ -213,7 +225,7 @@
       </w:r>
       <w:r>
         <w:rPr>
-          <w:rFonts w:ascii="SansSerif" w:hAnsi="SansSerif"/>
+          <w:rFonts w:ascii="SansSerif" w:hAnsi="SansSerif" w:cs="Arial"/>
           <w:sz w:val="24"/>
           <w:szCs w:val="24"/>
         </w:rPr>
@@ -221,7 +233,7 @@
       </w:r>
       <w:r>
         <w:rPr>
-          <w:rFonts w:ascii="SansSerif" w:hAnsi="SansSerif"/>
+          <w:rFonts w:ascii="SansSerif" w:hAnsi="SansSerif" w:cs="Arial"/>
           <w:sz w:val="24"/>
           <w:szCs w:val="24"/>
         </w:rPr>
@@ -229,7 +241,7 @@
       </w:r>
       <w:r>
         <w:rPr>
-          <w:rFonts w:ascii="SansSerif" w:hAnsi="SansSerif"/>
+          <w:rFonts w:ascii="SansSerif" w:hAnsi="SansSerif" w:cs="Arial"/>
           <w:sz w:val="24"/>
           <w:szCs w:val="24"/>
         </w:rPr>
@@ -237,7 +249,7 @@
       </w:r>
       <w:r>
         <w:rPr>
-          <w:rFonts w:ascii="SansSerif" w:hAnsi="SansSerif"/>
+          <w:rFonts w:ascii="SansSerif" w:hAnsi="SansSerif" w:cs="Arial"/>
           <w:sz w:val="24"/>
           <w:szCs w:val="24"/>
         </w:rPr>
@@ -245,7 +257,7 @@
       </w:r>
       <w:r>
         <w:rPr>
-          <w:rFonts w:ascii="SansSerif" w:hAnsi="SansSerif"/>
+          <w:rFonts w:ascii="SansSerif" w:hAnsi="SansSerif" w:cs="Arial"/>
           <w:sz w:val="24"/>
           <w:szCs w:val="24"/>
         </w:rPr>
@@ -253,7 +265,7 @@
       </w:r>
       <w:r>
         <w:rPr>
-          <w:rFonts w:ascii="SansSerif" w:hAnsi="SansSerif"/>
+          <w:rFonts w:ascii="SansSerif" w:hAnsi="SansSerif" w:cs="Arial"/>
           <w:sz w:val="24"/>
           <w:szCs w:val="24"/>
         </w:rPr>
@@ -261,7 +273,7 @@
       </w:r>
       <w:r>
         <w:rPr>
-          <w:rFonts w:ascii="SansSerif" w:hAnsi="SansSerif"/>
+          <w:rFonts w:ascii="SansSerif" w:hAnsi="SansSerif" w:cs="Arial"/>
           <w:sz w:val="24"/>
           <w:szCs w:val="24"/>
         </w:rPr>
@@ -269,7 +281,7 @@
       </w:r>
       <w:r>
         <w:rPr>
-          <w:rFonts w:ascii="SansSerif" w:hAnsi="SansSerif"/>
+          <w:rFonts w:ascii="SansSerif" w:hAnsi="SansSerif" w:cs="Arial"/>
           <w:sz w:val="24"/>
           <w:szCs w:val="24"/>
         </w:rPr>
@@ -277,7 +289,7 @@
       </w:r>
       <w:r>
         <w:rPr>
-          <w:rFonts w:ascii="SansSerif" w:hAnsi="SansSerif"/>
+          <w:rFonts w:ascii="SansSerif" w:hAnsi="SansSerif" w:cs="Arial"/>
           <w:sz w:val="24"/>
           <w:szCs w:val="24"/>
         </w:rPr>
@@ -285,7 +297,7 @@
       </w:r>
       <w:r>
         <w:rPr>
-          <w:rFonts w:ascii="SansSerif" w:hAnsi="SansSerif"/>
+          <w:rFonts w:ascii="SansSerif" w:hAnsi="SansSerif" w:cs="Arial"/>
           <w:sz w:val="24"/>
           <w:szCs w:val="24"/>
         </w:rPr>
@@ -293,7 +305,7 @@
       </w:r>
       <w:r>
         <w:rPr>
-          <w:rFonts w:ascii="SansSerif" w:hAnsi="SansSerif"/>
+          <w:rFonts w:ascii="SansSerif" w:hAnsi="SansSerif" w:cs="Arial"/>
           <w:sz w:val="24"/>
           <w:szCs w:val="24"/>
         </w:rPr>
@@ -301,7 +313,7 @@
       </w:r>
       <w:r>
         <w:rPr>
-          <w:rFonts w:ascii="SansSerif" w:hAnsi="SansSerif"/>
+          <w:rFonts w:ascii="SansSerif" w:hAnsi="SansSerif" w:cs="Arial"/>
           <w:sz w:val="24"/>
           <w:szCs w:val="24"/>
         </w:rPr>
@@ -309,7 +321,7 @@
       </w:r>
       <w:r>
         <w:rPr>
-          <w:rFonts w:ascii="SansSerif" w:hAnsi="SansSerif"/>
+          <w:rFonts w:ascii="SansSerif" w:hAnsi="SansSerif" w:cs="Arial"/>
           <w:sz w:val="24"/>
           <w:szCs w:val="24"/>
         </w:rPr>
@@ -317,7 +329,7 @@
       </w:r>
       <w:r>
         <w:rPr>
-          <w:rFonts w:ascii="SansSerif" w:hAnsi="SansSerif"/>
+          <w:rFonts w:ascii="SansSerif" w:hAnsi="SansSerif" w:cs="Arial"/>
           <w:sz w:val="24"/>
           <w:szCs w:val="24"/>
         </w:rPr>
@@ -325,7 +337,7 @@
       </w:r>
       <w:r>
         <w:rPr>
-          <w:rFonts w:ascii="SansSerif" w:hAnsi="SansSerif"/>
+          <w:rFonts w:ascii="SansSerif" w:hAnsi="SansSerif" w:cs="Arial"/>
           <w:sz w:val="24"/>
           <w:szCs w:val="24"/>
         </w:rPr>
@@ -333,7 +345,7 @@
       </w:r>
       <w:r>
         <w:rPr>
-          <w:rFonts w:ascii="SansSerif" w:hAnsi="SansSerif"/>
+          <w:rFonts w:ascii="SansSerif" w:hAnsi="SansSerif" w:cs="Arial"/>
           <w:sz w:val="24"/>
           <w:szCs w:val="24"/>
         </w:rPr>
@@ -341,7 +353,7 @@
       </w:r>
       <w:r>
         <w:rPr>
-          <w:rFonts w:ascii="SansSerif" w:hAnsi="SansSerif"/>
+          <w:rFonts w:ascii="SansSerif" w:hAnsi="SansSerif" w:cs="Arial"/>
           <w:sz w:val="24"/>
           <w:szCs w:val="24"/>
         </w:rPr>
@@ -349,7 +361,7 @@
       </w:r>
       <w:r>
         <w:rPr>
-          <w:rFonts w:ascii="SansSerif" w:hAnsi="SansSerif"/>
+          <w:rFonts w:ascii="SansSerif" w:hAnsi="SansSerif" w:cs="Arial"/>
           <w:sz w:val="24"/>
           <w:szCs w:val="24"/>
         </w:rPr>
@@ -357,7 +369,7 @@
       </w:r>
       <w:r>
         <w:rPr>
-          <w:rFonts w:ascii="SansSerif" w:hAnsi="SansSerif"/>
+          <w:rFonts w:ascii="SansSerif" w:hAnsi="SansSerif" w:cs="Arial"/>
           <w:sz w:val="24"/>
           <w:szCs w:val="24"/>
         </w:rPr>
@@ -365,7 +377,7 @@
       </w:r>
       <w:r>
         <w:rPr>
-          <w:rFonts w:ascii="SansSerif" w:hAnsi="SansSerif"/>
+          <w:rFonts w:ascii="SansSerif" w:hAnsi="SansSerif" w:cs="Arial"/>
           <w:sz w:val="24"/>
           <w:szCs w:val="24"/>
         </w:rPr>
@@ -373,7 +385,7 @@
       </w:r>
       <w:r>
         <w:rPr>
-          <w:rFonts w:ascii="SansSerif" w:hAnsi="SansSerif"/>
+          <w:rFonts w:ascii="SansSerif" w:hAnsi="SansSerif" w:cs="Arial"/>
           <w:sz w:val="24"/>
           <w:szCs w:val="24"/>
         </w:rPr>
@@ -381,7 +393,7 @@
       </w:r>
       <w:r>
         <w:rPr>
-          <w:rFonts w:ascii="SansSerif" w:hAnsi="SansSerif"/>
+          <w:rFonts w:ascii="SansSerif" w:hAnsi="SansSerif" w:cs="Arial"/>
           <w:sz w:val="24"/>
           <w:szCs w:val="24"/>
         </w:rPr>
@@ -389,7 +401,7 @@
       </w:r>
       <w:r>
         <w:rPr>
-          <w:rFonts w:ascii="SansSerif" w:hAnsi="SansSerif"/>
+          <w:rFonts w:ascii="SansSerif" w:hAnsi="SansSerif" w:cs="Arial"/>
           <w:sz w:val="24"/>
           <w:szCs w:val="24"/>
         </w:rPr>
@@ -397,7 +409,7 @@
       </w:r>
       <w:r>
         <w:rPr>
-          <w:rFonts w:ascii="SansSerif" w:hAnsi="SansSerif"/>
+          <w:rFonts w:ascii="SansSerif" w:hAnsi="SansSerif" w:cs="Arial"/>
           <w:sz w:val="24"/>
           <w:szCs w:val="24"/>
         </w:rPr>
@@ -405,7 +417,7 @@
       </w:r>
       <w:r>
         <w:rPr>
-          <w:rFonts w:ascii="SansSerif" w:hAnsi="SansSerif"/>
+          <w:rFonts w:ascii="SansSerif" w:hAnsi="SansSerif" w:cs="Arial"/>
           <w:sz w:val="24"/>
           <w:szCs w:val="24"/>
         </w:rPr>
@@ -413,7 +425,7 @@
       </w:r>
       <w:r>
         <w:rPr>
-          <w:rFonts w:ascii="SansSerif" w:hAnsi="SansSerif"/>
+          <w:rFonts w:ascii="SansSerif" w:hAnsi="SansSerif" w:cs="Arial"/>
           <w:sz w:val="24"/>
           <w:szCs w:val="24"/>
         </w:rPr>
@@ -421,7 +433,7 @@
       </w:r>
       <w:r>
         <w:rPr>
-          <w:rFonts w:ascii="SansSerif" w:hAnsi="SansSerif"/>
+          <w:rFonts w:ascii="SansSerif" w:hAnsi="SansSerif" w:cs="Arial"/>
           <w:sz w:val="24"/>
           <w:szCs w:val="24"/>
         </w:rPr>
@@ -429,7 +441,7 @@
       </w:r>
       <w:r>
         <w:rPr>
-          <w:rFonts w:ascii="SansSerif" w:hAnsi="SansSerif"/>
+          <w:rFonts w:ascii="SansSerif" w:hAnsi="SansSerif" w:cs="Arial"/>
           <w:sz w:val="24"/>
           <w:szCs w:val="24"/>
         </w:rPr>
@@ -437,7 +449,7 @@
       </w:r>
       <w:r>
         <w:rPr>
-          <w:rFonts w:ascii="SansSerif" w:hAnsi="SansSerif"/>
+          <w:rFonts w:ascii="SansSerif" w:hAnsi="SansSerif" w:cs="Arial"/>
           <w:sz w:val="24"/>
           <w:szCs w:val="24"/>
         </w:rPr>
@@ -447,14 +459,14 @@
     <w:p>
       <w:pPr>
         <w:rPr>
-          <w:rFonts w:ascii="SansSerif" w:hAnsi="SansSerif"/>
-          <w:sz w:val="24"/>
-          <w:szCs w:val="24"/>
-        </w:rPr>
-      </w:pPr>
-      <w:r>
-        <w:rPr>
-          <w:rFonts w:ascii="SansSerif" w:hAnsi="SansSerif"/>
+          <w:rFonts w:ascii="SansSerif" w:hAnsi="SansSerif" w:cs="Arial"/>
+          <w:sz w:val="24"/>
+          <w:szCs w:val="24"/>
+        </w:rPr>
+      </w:pPr>
+      <w:r>
+        <w:rPr>
+          <w:rFonts w:ascii="SansSerif" w:hAnsi="SansSerif" w:cs="Arial"/>
           <w:sz w:val="24"/>
           <w:szCs w:val="24"/>
         </w:rPr>
@@ -462,7 +474,7 @@
       </w:r>
       <w:r>
         <w:rPr>
-          <w:rFonts w:ascii="SansSerif" w:hAnsi="SansSerif"/>
+          <w:rFonts w:ascii="SansSerif" w:hAnsi="SansSerif" w:cs="Arial"/>
           <w:sz w:val="24"/>
           <w:szCs w:val="24"/>
         </w:rPr>
@@ -470,7 +482,7 @@
       </w:r>
       <w:r>
         <w:rPr>
-          <w:rFonts w:ascii="SansSerif" w:hAnsi="SansSerif"/>
+          <w:rFonts w:ascii="SansSerif" w:hAnsi="SansSerif" w:cs="Arial"/>
           <w:sz w:val="24"/>
           <w:szCs w:val="24"/>
         </w:rPr>
@@ -478,7 +490,7 @@
       </w:r>
       <w:r>
         <w:rPr>
-          <w:rFonts w:ascii="SansSerif" w:hAnsi="SansSerif"/>
+          <w:rFonts w:ascii="SansSerif" w:hAnsi="SansSerif" w:cs="Arial"/>
           <w:sz w:val="24"/>
           <w:szCs w:val="24"/>
         </w:rPr>
@@ -486,7 +498,7 @@
       </w:r>
       <w:r>
         <w:rPr>
-          <w:rFonts w:ascii="SansSerif" w:hAnsi="SansSerif"/>
+          <w:rFonts w:ascii="SansSerif" w:hAnsi="SansSerif" w:cs="Arial"/>
           <w:sz w:val="24"/>
           <w:szCs w:val="24"/>
         </w:rPr>
@@ -494,7 +506,7 @@
       </w:r>
       <w:r>
         <w:rPr>
-          <w:rFonts w:ascii="SansSerif" w:hAnsi="SansSerif"/>
+          <w:rFonts w:ascii="SansSerif" w:hAnsi="SansSerif" w:cs="Arial"/>
           <w:sz w:val="24"/>
           <w:szCs w:val="24"/>
         </w:rPr>
@@ -502,7 +514,7 @@
       </w:r>
       <w:r>
         <w:rPr>
-          <w:rFonts w:ascii="SansSerif" w:hAnsi="SansSerif"/>
+          <w:rFonts w:ascii="SansSerif" w:hAnsi="SansSerif" w:cs="Arial"/>
           <w:sz w:val="24"/>
           <w:szCs w:val="24"/>
         </w:rPr>
@@ -510,7 +522,7 @@
       </w:r>
       <w:r>
         <w:rPr>
-          <w:rFonts w:ascii="SansSerif" w:hAnsi="SansSerif"/>
+          <w:rFonts w:ascii="SansSerif" w:hAnsi="SansSerif" w:cs="Arial"/>
           <w:sz w:val="24"/>
           <w:szCs w:val="24"/>
         </w:rPr>
@@ -518,7 +530,7 @@
       </w:r>
       <w:r>
         <w:rPr>
-          <w:rFonts w:ascii="SansSerif" w:hAnsi="SansSerif"/>
+          <w:rFonts w:ascii="SansSerif" w:hAnsi="SansSerif" w:cs="Arial"/>
           <w:sz w:val="24"/>
           <w:szCs w:val="24"/>
         </w:rPr>
@@ -526,7 +538,7 @@
       </w:r>
       <w:r>
         <w:rPr>
-          <w:rFonts w:ascii="SansSerif" w:hAnsi="SansSerif"/>
+          <w:rFonts w:ascii="SansSerif" w:hAnsi="SansSerif" w:cs="Arial"/>
           <w:sz w:val="24"/>
           <w:szCs w:val="24"/>
         </w:rPr>
@@ -534,7 +546,7 @@
       </w:r>
       <w:r>
         <w:rPr>
-          <w:rFonts w:ascii="SansSerif" w:hAnsi="SansSerif"/>
+          <w:rFonts w:ascii="SansSerif" w:hAnsi="SansSerif" w:cs="Arial"/>
           <w:sz w:val="24"/>
           <w:szCs w:val="24"/>
         </w:rPr>
@@ -542,7 +554,7 @@
       </w:r>
       <w:r>
         <w:rPr>
-          <w:rFonts w:ascii="SansSerif" w:hAnsi="SansSerif"/>
+          <w:rFonts w:ascii="SansSerif" w:hAnsi="SansSerif" w:cs="Arial"/>
           <w:sz w:val="24"/>
           <w:szCs w:val="24"/>
         </w:rPr>
@@ -550,7 +562,7 @@
       </w:r>
       <w:r>
         <w:rPr>
-          <w:rFonts w:ascii="SansSerif" w:hAnsi="SansSerif"/>
+          <w:rFonts w:ascii="SansSerif" w:hAnsi="SansSerif" w:cs="Arial"/>
           <w:sz w:val="24"/>
           <w:szCs w:val="24"/>
         </w:rPr>
@@ -558,7 +570,7 @@
       </w:r>
       <w:r>
         <w:rPr>
-          <w:rFonts w:ascii="SansSerif" w:hAnsi="SansSerif"/>
+          <w:rFonts w:ascii="SansSerif" w:hAnsi="SansSerif" w:cs="Arial"/>
           <w:sz w:val="24"/>
           <w:szCs w:val="24"/>
         </w:rPr>
@@ -566,7 +578,7 @@
       </w:r>
       <w:r>
         <w:rPr>
-          <w:rFonts w:ascii="SansSerif" w:hAnsi="SansSerif"/>
+          <w:rFonts w:ascii="SansSerif" w:hAnsi="SansSerif" w:cs="Arial"/>
           <w:sz w:val="24"/>
           <w:szCs w:val="24"/>
         </w:rPr>
@@ -574,7 +586,7 @@
       </w:r>
       <w:r>
         <w:rPr>
-          <w:rFonts w:ascii="SansSerif" w:hAnsi="SansSerif"/>
+          <w:rFonts w:ascii="SansSerif" w:hAnsi="SansSerif" w:cs="Arial"/>
           <w:sz w:val="24"/>
           <w:szCs w:val="24"/>
         </w:rPr>
@@ -582,7 +594,7 @@
       </w:r>
       <w:r>
         <w:rPr>
-          <w:rFonts w:ascii="SansSerif" w:hAnsi="SansSerif"/>
+          <w:rFonts w:ascii="SansSerif" w:hAnsi="SansSerif" w:cs="Arial"/>
           <w:sz w:val="24"/>
           <w:szCs w:val="24"/>
         </w:rPr>
@@ -590,7 +602,7 @@
       </w:r>
       <w:r>
         <w:rPr>
-          <w:rFonts w:ascii="SansSerif" w:hAnsi="SansSerif"/>
+          <w:rFonts w:ascii="SansSerif" w:hAnsi="SansSerif" w:cs="Arial"/>
           <w:sz w:val="24"/>
           <w:szCs w:val="24"/>
         </w:rPr>
@@ -598,7 +610,7 @@
       </w:r>
       <w:r>
         <w:rPr>
-          <w:rFonts w:ascii="SansSerif" w:hAnsi="SansSerif"/>
+          <w:rFonts w:ascii="SansSerif" w:hAnsi="SansSerif" w:cs="Arial"/>
           <w:sz w:val="24"/>
           <w:szCs w:val="24"/>
         </w:rPr>
@@ -606,7 +618,7 @@
       </w:r>
       <w:r>
         <w:rPr>
-          <w:rFonts w:ascii="SansSerif" w:hAnsi="SansSerif"/>
+          <w:rFonts w:ascii="SansSerif" w:hAnsi="SansSerif" w:cs="Arial"/>
           <w:sz w:val="24"/>
           <w:szCs w:val="24"/>
         </w:rPr>
@@ -614,7 +626,7 @@
       </w:r>
       <w:r>
         <w:rPr>
-          <w:rFonts w:ascii="SansSerif" w:hAnsi="SansSerif"/>
+          <w:rFonts w:ascii="SansSerif" w:hAnsi="SansSerif" w:cs="Arial"/>
           <w:sz w:val="24"/>
           <w:szCs w:val="24"/>
         </w:rPr>
@@ -622,7 +634,7 @@
       </w:r>
       <w:r>
         <w:rPr>
-          <w:rFonts w:ascii="SansSerif" w:hAnsi="SansSerif"/>
+          <w:rFonts w:ascii="SansSerif" w:hAnsi="SansSerif" w:cs="Arial"/>
           <w:sz w:val="24"/>
           <w:szCs w:val="24"/>
         </w:rPr>
@@ -630,7 +642,7 @@
       </w:r>
       <w:r>
         <w:rPr>
-          <w:rFonts w:ascii="SansSerif" w:hAnsi="SansSerif"/>
+          <w:rFonts w:ascii="SansSerif" w:hAnsi="SansSerif" w:cs="Arial"/>
           <w:sz w:val="24"/>
           <w:szCs w:val="24"/>
         </w:rPr>
@@ -638,7 +650,7 @@
       </w:r>
       <w:r>
         <w:rPr>
-          <w:rFonts w:ascii="SansSerif" w:hAnsi="SansSerif"/>
+          <w:rFonts w:ascii="SansSerif" w:hAnsi="SansSerif" w:cs="Arial"/>
           <w:sz w:val="24"/>
           <w:szCs w:val="24"/>
         </w:rPr>
@@ -646,7 +658,7 @@
       </w:r>
       <w:r>
         <w:rPr>
-          <w:rFonts w:ascii="SansSerif" w:hAnsi="SansSerif"/>
+          <w:rFonts w:ascii="SansSerif" w:hAnsi="SansSerif" w:cs="Arial"/>
           <w:sz w:val="24"/>
           <w:szCs w:val="24"/>
         </w:rPr>
@@ -654,7 +666,7 @@
       </w:r>
       <w:r>
         <w:rPr>
-          <w:rFonts w:ascii="SansSerif" w:hAnsi="SansSerif"/>
+          <w:rFonts w:ascii="SansSerif" w:hAnsi="SansSerif" w:cs="Arial"/>
           <w:sz w:val="24"/>
           <w:szCs w:val="24"/>
         </w:rPr>
@@ -662,7 +674,7 @@
       </w:r>
       <w:r>
         <w:rPr>
-          <w:rFonts w:ascii="SansSerif" w:hAnsi="SansSerif"/>
+          <w:rFonts w:ascii="SansSerif" w:hAnsi="SansSerif" w:cs="Arial"/>
           <w:sz w:val="24"/>
           <w:szCs w:val="24"/>
         </w:rPr>
@@ -670,7 +682,7 @@
       </w:r>
       <w:r>
         <w:rPr>
-          <w:rFonts w:ascii="SansSerif" w:hAnsi="SansSerif"/>
+          <w:rFonts w:ascii="SansSerif" w:hAnsi="SansSerif" w:cs="Arial"/>
           <w:sz w:val="24"/>
           <w:szCs w:val="24"/>
         </w:rPr>
@@ -678,7 +690,7 @@
       </w:r>
       <w:r>
         <w:rPr>
-          <w:rFonts w:ascii="SansSerif" w:hAnsi="SansSerif"/>
+          <w:rFonts w:ascii="SansSerif" w:hAnsi="SansSerif" w:cs="Arial"/>
           <w:sz w:val="24"/>
           <w:szCs w:val="24"/>
         </w:rPr>
@@ -686,7 +698,7 @@
       </w:r>
       <w:r>
         <w:rPr>
-          <w:rFonts w:ascii="SansSerif" w:hAnsi="SansSerif"/>
+          <w:rFonts w:ascii="SansSerif" w:hAnsi="SansSerif" w:cs="Arial"/>
           <w:sz w:val="24"/>
           <w:szCs w:val="24"/>
         </w:rPr>
@@ -694,7 +706,7 @@
       </w:r>
       <w:r>
         <w:rPr>
-          <w:rFonts w:ascii="SansSerif" w:hAnsi="SansSerif"/>
+          <w:rFonts w:ascii="SansSerif" w:hAnsi="SansSerif" w:cs="Arial"/>
           <w:sz w:val="24"/>
           <w:szCs w:val="24"/>
         </w:rPr>
@@ -702,7 +714,7 @@
       </w:r>
       <w:r>
         <w:rPr>
-          <w:rFonts w:ascii="SansSerif" w:hAnsi="SansSerif"/>
+          <w:rFonts w:ascii="SansSerif" w:hAnsi="SansSerif" w:cs="Arial"/>
           <w:sz w:val="24"/>
           <w:szCs w:val="24"/>
         </w:rPr>
@@ -710,7 +722,7 @@
       </w:r>
       <w:r>
         <w:rPr>
-          <w:rFonts w:ascii="SansSerif" w:hAnsi="SansSerif"/>
+          <w:rFonts w:ascii="SansSerif" w:hAnsi="SansSerif" w:cs="Arial"/>
           <w:sz w:val="24"/>
           <w:szCs w:val="24"/>
         </w:rPr>
@@ -718,7 +730,7 @@
       </w:r>
       <w:r>
         <w:rPr>
-          <w:rFonts w:ascii="SansSerif" w:hAnsi="SansSerif"/>
+          <w:rFonts w:ascii="SansSerif" w:hAnsi="SansSerif" w:cs="Arial"/>
           <w:sz w:val="24"/>
           <w:szCs w:val="24"/>
         </w:rPr>
@@ -726,7 +738,7 @@
       </w:r>
       <w:r>
         <w:rPr>
-          <w:rFonts w:ascii="SansSerif" w:hAnsi="SansSerif"/>
+          <w:rFonts w:ascii="SansSerif" w:hAnsi="SansSerif" w:cs="Arial"/>
           <w:sz w:val="24"/>
           <w:szCs w:val="24"/>
         </w:rPr>
@@ -734,7 +746,7 @@
       </w:r>
       <w:r>
         <w:rPr>
-          <w:rFonts w:ascii="SansSerif" w:hAnsi="SansSerif"/>
+          <w:rFonts w:ascii="SansSerif" w:hAnsi="SansSerif" w:cs="Arial"/>
           <w:sz w:val="24"/>
           <w:szCs w:val="24"/>
         </w:rPr>
@@ -742,7 +754,7 @@
       </w:r>
       <w:r>
         <w:rPr>
-          <w:rFonts w:ascii="SansSerif" w:hAnsi="SansSerif"/>
+          <w:rFonts w:ascii="SansSerif" w:hAnsi="SansSerif" w:cs="Arial"/>
           <w:sz w:val="24"/>
           <w:szCs w:val="24"/>
         </w:rPr>
@@ -750,7 +762,7 @@
       </w:r>
       <w:r>
         <w:rPr>
-          <w:rFonts w:ascii="SansSerif" w:hAnsi="SansSerif"/>
+          <w:rFonts w:ascii="SansSerif" w:hAnsi="SansSerif" w:cs="Arial"/>
           <w:sz w:val="24"/>
           <w:szCs w:val="24"/>
         </w:rPr>
@@ -758,7 +770,7 @@
       </w:r>
       <w:r>
         <w:rPr>
-          <w:rFonts w:ascii="SansSerif" w:hAnsi="SansSerif"/>
+          <w:rFonts w:ascii="SansSerif" w:hAnsi="SansSerif" w:cs="Arial"/>
           <w:sz w:val="24"/>
           <w:szCs w:val="24"/>
         </w:rPr>
@@ -766,7 +778,7 @@
       </w:r>
       <w:r>
         <w:rPr>
-          <w:rFonts w:ascii="SansSerif" w:hAnsi="SansSerif"/>
+          <w:rFonts w:ascii="SansSerif" w:hAnsi="SansSerif" w:cs="Arial"/>
           <w:sz w:val="24"/>
           <w:szCs w:val="24"/>
         </w:rPr>
@@ -774,7 +786,7 @@
       </w:r>
       <w:r>
         <w:rPr>
-          <w:rFonts w:ascii="SansSerif" w:hAnsi="SansSerif"/>
+          <w:rFonts w:ascii="SansSerif" w:hAnsi="SansSerif" w:cs="Arial"/>
           <w:sz w:val="24"/>
           <w:szCs w:val="24"/>
         </w:rPr>
@@ -782,7 +794,7 @@
       </w:r>
       <w:r>
         <w:rPr>
-          <w:rFonts w:ascii="SansSerif" w:hAnsi="SansSerif"/>
+          <w:rFonts w:ascii="SansSerif" w:hAnsi="SansSerif" w:cs="Arial"/>
           <w:sz w:val="24"/>
           <w:szCs w:val="24"/>
         </w:rPr>
@@ -790,7 +802,7 @@
       </w:r>
       <w:r>
         <w:rPr>
-          <w:rFonts w:ascii="SansSerif" w:hAnsi="SansSerif"/>
+          <w:rFonts w:ascii="SansSerif" w:hAnsi="SansSerif" w:cs="Arial"/>
           <w:sz w:val="24"/>
           <w:szCs w:val="24"/>
         </w:rPr>
@@ -798,7 +810,7 @@
       </w:r>
       <w:r>
         <w:rPr>
-          <w:rFonts w:ascii="SansSerif" w:hAnsi="SansSerif"/>
+          <w:rFonts w:ascii="SansSerif" w:hAnsi="SansSerif" w:cs="Arial"/>
           <w:sz w:val="24"/>
           <w:szCs w:val="24"/>
         </w:rPr>
@@ -806,7 +818,7 @@
       </w:r>
       <w:r>
         <w:rPr>
-          <w:rFonts w:ascii="SansSerif" w:hAnsi="SansSerif"/>
+          <w:rFonts w:ascii="SansSerif" w:hAnsi="SansSerif" w:cs="Arial"/>
           <w:sz w:val="24"/>
           <w:szCs w:val="24"/>
         </w:rPr>
@@ -814,7 +826,7 @@
       </w:r>
       <w:r>
         <w:rPr>
-          <w:rFonts w:ascii="SansSerif" w:hAnsi="SansSerif"/>
+          <w:rFonts w:ascii="SansSerif" w:hAnsi="SansSerif" w:cs="Arial"/>
           <w:sz w:val="24"/>
           <w:szCs w:val="24"/>
         </w:rPr>
@@ -822,7 +834,7 @@
       </w:r>
       <w:r>
         <w:rPr>
-          <w:rFonts w:ascii="SansSerif" w:hAnsi="SansSerif"/>
+          <w:rFonts w:ascii="SansSerif" w:hAnsi="SansSerif" w:cs="Arial"/>
           <w:sz w:val="24"/>
           <w:szCs w:val="24"/>
         </w:rPr>
@@ -830,7 +842,7 @@
       </w:r>
       <w:r>
         <w:rPr>
-          <w:rFonts w:ascii="SansSerif" w:hAnsi="SansSerif"/>
+          <w:rFonts w:ascii="SansSerif" w:hAnsi="SansSerif" w:cs="Arial"/>
           <w:sz w:val="24"/>
           <w:szCs w:val="24"/>
         </w:rPr>
@@ -838,7 +850,7 @@
       </w:r>
       <w:r>
         <w:rPr>
-          <w:rFonts w:ascii="SansSerif" w:hAnsi="SansSerif"/>
+          <w:rFonts w:ascii="SansSerif" w:hAnsi="SansSerif" w:cs="Arial"/>
           <w:sz w:val="24"/>
           <w:szCs w:val="24"/>
         </w:rPr>
@@ -846,7 +858,7 @@
       </w:r>
       <w:r>
         <w:rPr>
-          <w:rFonts w:ascii="SansSerif" w:hAnsi="SansSerif"/>
+          <w:rFonts w:ascii="SansSerif" w:hAnsi="SansSerif" w:cs="Arial"/>
           <w:sz w:val="24"/>
           <w:szCs w:val="24"/>
         </w:rPr>
@@ -854,7 +866,7 @@
       </w:r>
       <w:r>
         <w:rPr>
-          <w:rFonts w:ascii="SansSerif" w:hAnsi="SansSerif"/>
+          <w:rFonts w:ascii="SansSerif" w:hAnsi="SansSerif" w:cs="Arial"/>
           <w:sz w:val="24"/>
           <w:szCs w:val="24"/>
         </w:rPr>
@@ -862,7 +874,7 @@
       </w:r>
       <w:r>
         <w:rPr>
-          <w:rFonts w:ascii="SansSerif" w:hAnsi="SansSerif"/>
+          <w:rFonts w:ascii="SansSerif" w:hAnsi="SansSerif" w:cs="Arial"/>
           <w:sz w:val="24"/>
           <w:szCs w:val="24"/>
         </w:rPr>
@@ -870,7 +882,7 @@
       </w:r>
       <w:r>
         <w:rPr>
-          <w:rFonts w:ascii="SansSerif" w:hAnsi="SansSerif"/>
+          <w:rFonts w:ascii="SansSerif" w:hAnsi="SansSerif" w:cs="Arial"/>
           <w:sz w:val="24"/>
           <w:szCs w:val="24"/>
         </w:rPr>
@@ -878,7 +890,7 @@
       </w:r>
       <w:r>
         <w:rPr>
-          <w:rFonts w:ascii="SansSerif" w:hAnsi="SansSerif"/>
+          <w:rFonts w:ascii="SansSerif" w:hAnsi="SansSerif" w:cs="Arial"/>
           <w:sz w:val="24"/>
           <w:szCs w:val="24"/>
         </w:rPr>
@@ -886,7 +898,7 @@
       </w:r>
       <w:r>
         <w:rPr>
-          <w:rFonts w:ascii="SansSerif" w:hAnsi="SansSerif"/>
+          <w:rFonts w:ascii="SansSerif" w:hAnsi="SansSerif" w:cs="Arial"/>
           <w:sz w:val="24"/>
           <w:szCs w:val="24"/>
         </w:rPr>
@@ -894,7 +906,7 @@
       </w:r>
       <w:r>
         <w:rPr>
-          <w:rFonts w:ascii="SansSerif" w:hAnsi="SansSerif"/>
+          <w:rFonts w:ascii="SansSerif" w:hAnsi="SansSerif" w:cs="Arial"/>
           <w:sz w:val="24"/>
           <w:szCs w:val="24"/>
         </w:rPr>
@@ -902,7 +914,7 @@
       </w:r>
       <w:r>
         <w:rPr>
-          <w:rFonts w:ascii="SansSerif" w:hAnsi="SansSerif"/>
+          <w:rFonts w:ascii="SansSerif" w:hAnsi="SansSerif" w:cs="Arial"/>
           <w:sz w:val="24"/>
           <w:szCs w:val="24"/>
         </w:rPr>
@@ -912,14 +924,14 @@
     <w:p>
       <w:pPr>
         <w:rPr>
-          <w:rFonts w:ascii="SansSerif" w:hAnsi="SansSerif"/>
-          <w:sz w:val="24"/>
-          <w:szCs w:val="24"/>
-        </w:rPr>
-      </w:pPr>
-      <w:r>
-        <w:rPr>
-          <w:rFonts w:ascii="SansSerif" w:hAnsi="SansSerif"/>
+          <w:rFonts w:ascii="SansSerif" w:hAnsi="SansSerif" w:cs="Arial"/>
+          <w:sz w:val="24"/>
+          <w:szCs w:val="24"/>
+        </w:rPr>
+      </w:pPr>
+      <w:r>
+        <w:rPr>
+          <w:rFonts w:ascii="SansSerif" w:hAnsi="SansSerif" w:cs="Arial"/>
           <w:sz w:val="24"/>
           <w:szCs w:val="24"/>
         </w:rPr>
@@ -927,7 +939,7 @@
       </w:r>
       <w:r>
         <w:rPr>
-          <w:rFonts w:ascii="SansSerif" w:hAnsi="SansSerif"/>
+          <w:rFonts w:ascii="SansSerif" w:hAnsi="SansSerif" w:cs="Arial"/>
           <w:sz w:val="24"/>
           <w:szCs w:val="24"/>
         </w:rPr>
@@ -935,7 +947,7 @@
       </w:r>
       <w:r>
         <w:rPr>
-          <w:rFonts w:ascii="SansSerif" w:hAnsi="SansSerif"/>
+          <w:rFonts w:ascii="SansSerif" w:hAnsi="SansSerif" w:cs="Arial"/>
           <w:sz w:val="24"/>
           <w:szCs w:val="24"/>
         </w:rPr>
@@ -943,7 +955,7 @@
       </w:r>
       <w:r>
         <w:rPr>
-          <w:rFonts w:ascii="SansSerif" w:hAnsi="SansSerif"/>
+          <w:rFonts w:ascii="SansSerif" w:hAnsi="SansSerif" w:cs="Arial"/>
           <w:sz w:val="24"/>
           <w:szCs w:val="24"/>
         </w:rPr>
@@ -951,7 +963,7 @@
       </w:r>
       <w:r>
         <w:rPr>
-          <w:rFonts w:ascii="SansSerif" w:hAnsi="SansSerif"/>
+          <w:rFonts w:ascii="SansSerif" w:hAnsi="SansSerif" w:cs="Arial"/>
           <w:sz w:val="24"/>
           <w:szCs w:val="24"/>
         </w:rPr>
@@ -959,7 +971,7 @@
       </w:r>
       <w:r>
         <w:rPr>
-          <w:rFonts w:ascii="SansSerif" w:hAnsi="SansSerif"/>
+          <w:rFonts w:ascii="SansSerif" w:hAnsi="SansSerif" w:cs="Arial"/>
           <w:sz w:val="24"/>
           <w:szCs w:val="24"/>
         </w:rPr>
@@ -967,7 +979,7 @@
       </w:r>
       <w:r>
         <w:rPr>
-          <w:rFonts w:ascii="SansSerif" w:hAnsi="SansSerif"/>
+          <w:rFonts w:ascii="SansSerif" w:hAnsi="SansSerif" w:cs="Arial"/>
           <w:sz w:val="24"/>
           <w:szCs w:val="24"/>
         </w:rPr>
@@ -975,7 +987,7 @@
       </w:r>
       <w:r>
         <w:rPr>
-          <w:rFonts w:ascii="SansSerif" w:hAnsi="SansSerif"/>
+          <w:rFonts w:ascii="SansSerif" w:hAnsi="SansSerif" w:cs="Arial"/>
           <w:sz w:val="24"/>
           <w:szCs w:val="24"/>
         </w:rPr>
@@ -983,7 +995,7 @@
       </w:r>
       <w:r>
         <w:rPr>
-          <w:rFonts w:ascii="SansSerif" w:hAnsi="SansSerif"/>
+          <w:rFonts w:ascii="SansSerif" w:hAnsi="SansSerif" w:cs="Arial"/>
           <w:sz w:val="24"/>
           <w:szCs w:val="24"/>
         </w:rPr>
@@ -991,7 +1003,7 @@
       </w:r>
       <w:r>
         <w:rPr>
-          <w:rFonts w:ascii="SansSerif" w:hAnsi="SansSerif"/>
+          <w:rFonts w:ascii="SansSerif" w:hAnsi="SansSerif" w:cs="Arial"/>
           <w:sz w:val="24"/>
           <w:szCs w:val="24"/>
         </w:rPr>
@@ -999,7 +1011,7 @@
       </w:r>
       <w:r>
         <w:rPr>
-          <w:rFonts w:ascii="SansSerif" w:hAnsi="SansSerif"/>
+          <w:rFonts w:ascii="SansSerif" w:hAnsi="SansSerif" w:cs="Arial"/>
           <w:sz w:val="24"/>
           <w:szCs w:val="24"/>
         </w:rPr>
@@ -1007,7 +1019,7 @@
       </w:r>
       <w:r>
         <w:rPr>
-          <w:rFonts w:ascii="SansSerif" w:hAnsi="SansSerif"/>
+          <w:rFonts w:ascii="SansSerif" w:hAnsi="SansSerif" w:cs="Arial"/>
           <w:sz w:val="24"/>
           <w:szCs w:val="24"/>
         </w:rPr>
@@ -1015,7 +1027,7 @@
       </w:r>
       <w:r>
         <w:rPr>
-          <w:rFonts w:ascii="SansSerif" w:hAnsi="SansSerif"/>
+          <w:rFonts w:ascii="SansSerif" w:hAnsi="SansSerif" w:cs="Arial"/>
           <w:sz w:val="24"/>
           <w:szCs w:val="24"/>
         </w:rPr>
@@ -1023,7 +1035,7 @@
       </w:r>
       <w:r>
         <w:rPr>
-          <w:rFonts w:ascii="SansSerif" w:hAnsi="SansSerif"/>
+          <w:rFonts w:ascii="SansSerif" w:hAnsi="SansSerif" w:cs="Arial"/>
           <w:sz w:val="24"/>
           <w:szCs w:val="24"/>
         </w:rPr>
@@ -1031,7 +1043,7 @@
       </w:r>
       <w:r>
         <w:rPr>
-          <w:rFonts w:ascii="SansSerif" w:hAnsi="SansSerif"/>
+          <w:rFonts w:ascii="SansSerif" w:hAnsi="SansSerif" w:cs="Arial"/>
           <w:sz w:val="24"/>
           <w:szCs w:val="24"/>
         </w:rPr>
@@ -1039,7 +1051,7 @@
       </w:r>
       <w:r>
         <w:rPr>
-          <w:rFonts w:ascii="SansSerif" w:hAnsi="SansSerif"/>
+          <w:rFonts w:ascii="SansSerif" w:hAnsi="SansSerif" w:cs="Arial"/>
           <w:sz w:val="24"/>
           <w:szCs w:val="24"/>
         </w:rPr>
@@ -1047,7 +1059,7 @@
       </w:r>
       <w:r>
         <w:rPr>
-          <w:rFonts w:ascii="SansSerif" w:hAnsi="SansSerif"/>
+          <w:rFonts w:ascii="SansSerif" w:hAnsi="SansSerif" w:cs="Arial"/>
           <w:sz w:val="24"/>
           <w:szCs w:val="24"/>
         </w:rPr>
@@ -1055,7 +1067,7 @@
       </w:r>
       <w:r>
         <w:rPr>
-          <w:rFonts w:ascii="SansSerif" w:hAnsi="SansSerif"/>
+          <w:rFonts w:ascii="SansSerif" w:hAnsi="SansSerif" w:cs="Arial"/>
           <w:sz w:val="24"/>
           <w:szCs w:val="24"/>
         </w:rPr>
@@ -1063,7 +1075,7 @@
       </w:r>
       <w:r>
         <w:rPr>
-          <w:rFonts w:ascii="SansSerif" w:hAnsi="SansSerif"/>
+          <w:rFonts w:ascii="SansSerif" w:hAnsi="SansSerif" w:cs="Arial"/>
           <w:sz w:val="24"/>
           <w:szCs w:val="24"/>
         </w:rPr>
@@ -1071,7 +1083,7 @@
       </w:r>
       <w:r>
         <w:rPr>
-          <w:rFonts w:ascii="SansSerif" w:hAnsi="SansSerif"/>
+          <w:rFonts w:ascii="SansSerif" w:hAnsi="SansSerif" w:cs="Arial"/>
           <w:sz w:val="24"/>
           <w:szCs w:val="24"/>
         </w:rPr>
@@ -1079,7 +1091,7 @@
       </w:r>
       <w:r>
         <w:rPr>
-          <w:rFonts w:ascii="SansSerif" w:hAnsi="SansSerif"/>
+          <w:rFonts w:ascii="SansSerif" w:hAnsi="SansSerif" w:cs="Arial"/>
           <w:sz w:val="24"/>
           <w:szCs w:val="24"/>
         </w:rPr>
@@ -1087,7 +1099,7 @@
       </w:r>
       <w:r>
         <w:rPr>
-          <w:rFonts w:ascii="SansSerif" w:hAnsi="SansSerif"/>
+          <w:rFonts w:ascii="SansSerif" w:hAnsi="SansSerif" w:cs="Arial"/>
           <w:sz w:val="24"/>
           <w:szCs w:val="24"/>
         </w:rPr>
@@ -1095,7 +1107,7 @@
       </w:r>
       <w:r>
         <w:rPr>
-          <w:rFonts w:ascii="SansSerif" w:hAnsi="SansSerif"/>
+          <w:rFonts w:ascii="SansSerif" w:hAnsi="SansSerif" w:cs="Arial"/>
           <w:sz w:val="24"/>
           <w:szCs w:val="24"/>
         </w:rPr>
@@ -1103,7 +1115,7 @@
       </w:r>
       <w:r>
         <w:rPr>
-          <w:rFonts w:ascii="SansSerif" w:hAnsi="SansSerif"/>
+          <w:rFonts w:ascii="SansSerif" w:hAnsi="SansSerif" w:cs="Arial"/>
           <w:sz w:val="24"/>
           <w:szCs w:val="24"/>
         </w:rPr>
@@ -1111,7 +1123,7 @@
       </w:r>
       <w:r>
         <w:rPr>
-          <w:rFonts w:ascii="SansSerif" w:hAnsi="SansSerif"/>
+          <w:rFonts w:ascii="SansSerif" w:hAnsi="SansSerif" w:cs="Arial"/>
           <w:sz w:val="24"/>
           <w:szCs w:val="24"/>
         </w:rPr>
@@ -1119,7 +1131,7 @@
       </w:r>
       <w:r>
         <w:rPr>
-          <w:rFonts w:ascii="SansSerif" w:hAnsi="SansSerif"/>
+          <w:rFonts w:ascii="SansSerif" w:hAnsi="SansSerif" w:cs="Arial"/>
           <w:sz w:val="24"/>
           <w:szCs w:val="24"/>
         </w:rPr>
@@ -1127,7 +1139,7 @@
       </w:r>
       <w:r>
         <w:rPr>
-          <w:rFonts w:ascii="SansSerif" w:hAnsi="SansSerif"/>
+          <w:rFonts w:ascii="SansSerif" w:hAnsi="SansSerif" w:cs="Arial"/>
           <w:sz w:val="24"/>
           <w:szCs w:val="24"/>
         </w:rPr>
@@ -1135,7 +1147,7 @@
       </w:r>
       <w:r>
         <w:rPr>
-          <w:rFonts w:ascii="SansSerif" w:hAnsi="SansSerif"/>
+          <w:rFonts w:ascii="SansSerif" w:hAnsi="SansSerif" w:cs="Arial"/>
           <w:sz w:val="24"/>
           <w:szCs w:val="24"/>
         </w:rPr>
@@ -1143,7 +1155,7 @@
       </w:r>
       <w:r>
         <w:rPr>
-          <w:rFonts w:ascii="SansSerif" w:hAnsi="SansSerif"/>
+          <w:rFonts w:ascii="SansSerif" w:hAnsi="SansSerif" w:cs="Arial"/>
           <w:sz w:val="24"/>
           <w:szCs w:val="24"/>
         </w:rPr>
@@ -1151,7 +1163,7 @@
       </w:r>
       <w:r>
         <w:rPr>
-          <w:rFonts w:ascii="SansSerif" w:hAnsi="SansSerif"/>
+          <w:rFonts w:ascii="SansSerif" w:hAnsi="SansSerif" w:cs="Arial"/>
           <w:sz w:val="24"/>
           <w:szCs w:val="24"/>
         </w:rPr>
@@ -1159,7 +1171,7 @@
       </w:r>
       <w:r>
         <w:rPr>
-          <w:rFonts w:ascii="SansSerif" w:hAnsi="SansSerif"/>
+          <w:rFonts w:ascii="SansSerif" w:hAnsi="SansSerif" w:cs="Arial"/>
           <w:sz w:val="24"/>
           <w:szCs w:val="24"/>
         </w:rPr>
@@ -1167,7 +1179,7 @@
       </w:r>
       <w:r>
         <w:rPr>
-          <w:rFonts w:ascii="SansSerif" w:hAnsi="SansSerif"/>
+          <w:rFonts w:ascii="SansSerif" w:hAnsi="SansSerif" w:cs="Arial"/>
           <w:sz w:val="24"/>
           <w:szCs w:val="24"/>
         </w:rPr>
@@ -1175,7 +1187,7 @@
       </w:r>
       <w:r>
         <w:rPr>
-          <w:rFonts w:ascii="SansSerif" w:hAnsi="SansSerif"/>
+          <w:rFonts w:ascii="SansSerif" w:hAnsi="SansSerif" w:cs="Arial"/>
           <w:sz w:val="24"/>
           <w:szCs w:val="24"/>
         </w:rPr>
@@ -1183,7 +1195,7 @@
       </w:r>
       <w:r>
         <w:rPr>
-          <w:rFonts w:ascii="SansSerif" w:hAnsi="SansSerif"/>
+          <w:rFonts w:ascii="SansSerif" w:hAnsi="SansSerif" w:cs="Arial"/>
           <w:sz w:val="24"/>
           <w:szCs w:val="24"/>
         </w:rPr>
@@ -1191,7 +1203,7 @@
       </w:r>
       <w:r>
         <w:rPr>
-          <w:rFonts w:ascii="SansSerif" w:hAnsi="SansSerif"/>
+          <w:rFonts w:ascii="SansSerif" w:hAnsi="SansSerif" w:cs="Arial"/>
           <w:sz w:val="24"/>
           <w:szCs w:val="24"/>
         </w:rPr>
@@ -1199,7 +1211,7 @@
       </w:r>
       <w:r>
         <w:rPr>
-          <w:rFonts w:ascii="SansSerif" w:hAnsi="SansSerif"/>
+          <w:rFonts w:ascii="SansSerif" w:hAnsi="SansSerif" w:cs="Arial"/>
           <w:sz w:val="24"/>
           <w:szCs w:val="24"/>
         </w:rPr>
@@ -1207,7 +1219,7 @@
       </w:r>
       <w:r>
         <w:rPr>
-          <w:rFonts w:ascii="SansSerif" w:hAnsi="SansSerif"/>
+          <w:rFonts w:ascii="SansSerif" w:hAnsi="SansSerif" w:cs="Arial"/>
           <w:sz w:val="24"/>
           <w:szCs w:val="24"/>
         </w:rPr>
@@ -1215,7 +1227,7 @@
       </w:r>
       <w:r>
         <w:rPr>
-          <w:rFonts w:ascii="SansSerif" w:hAnsi="SansSerif"/>
+          <w:rFonts w:ascii="SansSerif" w:hAnsi="SansSerif" w:cs="Arial"/>
           <w:sz w:val="24"/>
           <w:szCs w:val="24"/>
         </w:rPr>
@@ -1223,7 +1235,7 @@
       </w:r>
       <w:r>
         <w:rPr>
-          <w:rFonts w:ascii="SansSerif" w:hAnsi="SansSerif"/>
+          <w:rFonts w:ascii="SansSerif" w:hAnsi="SansSerif" w:cs="Arial"/>
           <w:sz w:val="24"/>
           <w:szCs w:val="24"/>
         </w:rPr>
@@ -1231,7 +1243,7 @@
       </w:r>
       <w:r>
         <w:rPr>
-          <w:rFonts w:ascii="SansSerif" w:hAnsi="SansSerif"/>
+          <w:rFonts w:ascii="SansSerif" w:hAnsi="SansSerif" w:cs="Arial"/>
           <w:sz w:val="24"/>
           <w:szCs w:val="24"/>
         </w:rPr>
@@ -1241,14 +1253,14 @@
     <w:p>
       <w:pPr>
         <w:rPr>
-          <w:rFonts w:ascii="SansSerif" w:hAnsi="SansSerif"/>
-          <w:sz w:val="24"/>
-          <w:szCs w:val="24"/>
-        </w:rPr>
-      </w:pPr>
-      <w:r>
-        <w:rPr>
-          <w:rFonts w:ascii="SansSerif" w:hAnsi="SansSerif"/>
+          <w:rFonts w:ascii="SansSerif" w:hAnsi="SansSerif" w:cs="Arial"/>
+          <w:sz w:val="24"/>
+          <w:szCs w:val="24"/>
+        </w:rPr>
+      </w:pPr>
+      <w:r>
+        <w:rPr>
+          <w:rFonts w:ascii="SansSerif" w:hAnsi="SansSerif" w:cs="Arial"/>
           <w:sz w:val="24"/>
           <w:szCs w:val="24"/>
         </w:rPr>
@@ -1256,7 +1268,7 @@
       </w:r>
       <w:r>
         <w:rPr>
-          <w:rFonts w:ascii="SansSerif" w:hAnsi="SansSerif"/>
+          <w:rFonts w:ascii="SansSerif" w:hAnsi="SansSerif" w:cs="Arial"/>
           <w:sz w:val="24"/>
           <w:szCs w:val="24"/>
         </w:rPr>
@@ -1264,7 +1276,7 @@
       </w:r>
       <w:r>
         <w:rPr>
-          <w:rFonts w:ascii="SansSerif" w:hAnsi="SansSerif"/>
+          <w:rFonts w:ascii="SansSerif" w:hAnsi="SansSerif" w:cs="Arial"/>
           <w:sz w:val="24"/>
           <w:szCs w:val="24"/>
         </w:rPr>
@@ -1272,7 +1284,7 @@
       </w:r>
       <w:r>
         <w:rPr>
-          <w:rFonts w:ascii="SansSerif" w:hAnsi="SansSerif"/>
+          <w:rFonts w:ascii="SansSerif" w:hAnsi="SansSerif" w:cs="Arial"/>
           <w:sz w:val="24"/>
           <w:szCs w:val="24"/>
         </w:rPr>
@@ -1280,7 +1292,7 @@
       </w:r>
       <w:r>
         <w:rPr>
-          <w:rFonts w:ascii="SansSerif" w:hAnsi="SansSerif"/>
+          <w:rFonts w:ascii="SansSerif" w:hAnsi="SansSerif" w:cs="Arial"/>
           <w:sz w:val="24"/>
           <w:szCs w:val="24"/>
         </w:rPr>
@@ -1288,7 +1300,7 @@
       </w:r>
       <w:r>
         <w:rPr>
-          <w:rFonts w:ascii="SansSerif" w:hAnsi="SansSerif"/>
+          <w:rFonts w:ascii="SansSerif" w:hAnsi="SansSerif" w:cs="Arial"/>
           <w:sz w:val="24"/>
           <w:szCs w:val="24"/>
         </w:rPr>
@@ -1296,7 +1308,7 @@
       </w:r>
       <w:r>
         <w:rPr>
-          <w:rFonts w:ascii="SansSerif" w:hAnsi="SansSerif"/>
+          <w:rFonts w:ascii="SansSerif" w:hAnsi="SansSerif" w:cs="Arial"/>
           <w:sz w:val="24"/>
           <w:szCs w:val="24"/>
         </w:rPr>
@@ -1304,7 +1316,7 @@
       </w:r>
       <w:r>
         <w:rPr>
-          <w:rFonts w:ascii="SansSerif" w:hAnsi="SansSerif"/>
+          <w:rFonts w:ascii="SansSerif" w:hAnsi="SansSerif" w:cs="Arial"/>
           <w:sz w:val="24"/>
           <w:szCs w:val="24"/>
         </w:rPr>
@@ -1312,7 +1324,7 @@
       </w:r>
       <w:r>
         <w:rPr>
-          <w:rFonts w:ascii="SansSerif" w:hAnsi="SansSerif"/>
+          <w:rFonts w:ascii="SansSerif" w:hAnsi="SansSerif" w:cs="Arial"/>
           <w:sz w:val="24"/>
           <w:szCs w:val="24"/>
         </w:rPr>
@@ -1320,7 +1332,7 @@
       </w:r>
       <w:r>
         <w:rPr>
-          <w:rFonts w:ascii="SansSerif" w:hAnsi="SansSerif"/>
+          <w:rFonts w:ascii="SansSerif" w:hAnsi="SansSerif" w:cs="Arial"/>
           <w:sz w:val="24"/>
           <w:szCs w:val="24"/>
         </w:rPr>
@@ -1328,7 +1340,7 @@
       </w:r>
       <w:r>
         <w:rPr>
-          <w:rFonts w:ascii="SansSerif" w:hAnsi="SansSerif"/>
+          <w:rFonts w:ascii="SansSerif" w:hAnsi="SansSerif" w:cs="Arial"/>
           <w:sz w:val="24"/>
           <w:szCs w:val="24"/>
         </w:rPr>
@@ -1336,7 +1348,7 @@
       </w:r>
       <w:r>
         <w:rPr>
-          <w:rFonts w:ascii="SansSerif" w:hAnsi="SansSerif"/>
+          <w:rFonts w:ascii="SansSerif" w:hAnsi="SansSerif" w:cs="Arial"/>
           <w:sz w:val="24"/>
           <w:szCs w:val="24"/>
         </w:rPr>
@@ -1344,7 +1356,7 @@
       </w:r>
       <w:r>
         <w:rPr>
-          <w:rFonts w:ascii="SansSerif" w:hAnsi="SansSerif"/>
+          <w:rFonts w:ascii="SansSerif" w:hAnsi="SansSerif" w:cs="Arial"/>
           <w:sz w:val="24"/>
           <w:szCs w:val="24"/>
         </w:rPr>
@@ -1352,7 +1364,7 @@
       </w:r>
       <w:r>
         <w:rPr>
-          <w:rFonts w:ascii="SansSerif" w:hAnsi="SansSerif"/>
+          <w:rFonts w:ascii="SansSerif" w:hAnsi="SansSerif" w:cs="Arial"/>
           <w:sz w:val="24"/>
           <w:szCs w:val="24"/>
         </w:rPr>
@@ -1360,7 +1372,7 @@
       </w:r>
       <w:r>
         <w:rPr>
-          <w:rFonts w:ascii="SansSerif" w:hAnsi="SansSerif"/>
+          <w:rFonts w:ascii="SansSerif" w:hAnsi="SansSerif" w:cs="Arial"/>
           <w:sz w:val="24"/>
           <w:szCs w:val="24"/>
         </w:rPr>
@@ -1368,7 +1380,7 @@
       </w:r>
       <w:r>
         <w:rPr>
-          <w:rFonts w:ascii="SansSerif" w:hAnsi="SansSerif"/>
+          <w:rFonts w:ascii="SansSerif" w:hAnsi="SansSerif" w:cs="Arial"/>
           <w:sz w:val="24"/>
           <w:szCs w:val="24"/>
         </w:rPr>
@@ -1376,7 +1388,7 @@
       </w:r>
       <w:r>
         <w:rPr>
-          <w:rFonts w:ascii="SansSerif" w:hAnsi="SansSerif"/>
+          <w:rFonts w:ascii="SansSerif" w:hAnsi="SansSerif" w:cs="Arial"/>
           <w:sz w:val="24"/>
           <w:szCs w:val="24"/>
         </w:rPr>
@@ -1384,7 +1396,7 @@
       </w:r>
       <w:r>
         <w:rPr>
-          <w:rFonts w:ascii="SansSerif" w:hAnsi="SansSerif"/>
+          <w:rFonts w:ascii="SansSerif" w:hAnsi="SansSerif" w:cs="Arial"/>
           <w:sz w:val="24"/>
           <w:szCs w:val="24"/>
         </w:rPr>
@@ -1392,7 +1404,7 @@
       </w:r>
       <w:r>
         <w:rPr>
-          <w:rFonts w:ascii="SansSerif" w:hAnsi="SansSerif"/>
+          <w:rFonts w:ascii="SansSerif" w:hAnsi="SansSerif" w:cs="Arial"/>
           <w:sz w:val="24"/>
           <w:szCs w:val="24"/>
         </w:rPr>
@@ -1400,7 +1412,7 @@
       </w:r>
       <w:r>
         <w:rPr>
-          <w:rFonts w:ascii="SansSerif" w:hAnsi="SansSerif"/>
+          <w:rFonts w:ascii="SansSerif" w:hAnsi="SansSerif" w:cs="Arial"/>
           <w:sz w:val="24"/>
           <w:szCs w:val="24"/>
         </w:rPr>
@@ -1408,7 +1420,7 @@
       </w:r>
       <w:r>
         <w:rPr>
-          <w:rFonts w:ascii="SansSerif" w:hAnsi="SansSerif"/>
+          <w:rFonts w:ascii="SansSerif" w:hAnsi="SansSerif" w:cs="Arial"/>
           <w:sz w:val="24"/>
           <w:szCs w:val="24"/>
         </w:rPr>
@@ -1416,49 +1428,238 @@
       </w:r>
       <w:r>
         <w:rPr>
-          <w:rFonts w:ascii="SansSerif" w:hAnsi="SansSerif"/>
+          <w:rFonts w:ascii="SansSerif" w:hAnsi="SansSerif" w:cs="Arial"/>
           <w:sz w:val="24"/>
           <w:szCs w:val="24"/>
         </w:rPr>
         <w:t></w:t>
       </w:r>
     </w:p>
-    <w:p/>
-    <w:p/>
-    <w:p/>
-    <w:p/>
-    <w:p/>
-    <w:p/>
-    <w:p/>
-    <w:p/>
-    <w:p/>
-    <w:p/>
-    <w:p/>
-    <w:p/>
-    <w:p/>
-    <w:p/>
-    <w:p/>
-    <w:p/>
-    <w:p/>
-    <w:p/>
-    <w:p/>
-    <w:p/>
-    <w:p/>
-    <w:p/>
-    <w:p/>
-    <w:p/>
-    <w:p/>
-    <w:p/>
-    <w:p/>
-    <w:p/>
-    <w:p/>
-    <w:p/>
-    <w:p/>
+    <w:p>
+      <w:pPr>
+        <w:rPr>
+          <w:rFonts w:ascii="Arial" w:hAnsi="Arial" w:cs="Arial"/>
+        </w:rPr>
+      </w:pPr>
+    </w:p>
+    <w:p>
+      <w:pPr>
+        <w:rPr>
+          <w:rFonts w:ascii="Arial" w:hAnsi="Arial" w:cs="Arial"/>
+        </w:rPr>
+      </w:pPr>
+    </w:p>
+    <w:p>
+      <w:pPr>
+        <w:rPr>
+          <w:rFonts w:ascii="Arial" w:hAnsi="Arial" w:cs="Arial"/>
+        </w:rPr>
+      </w:pPr>
+    </w:p>
+    <w:p>
+      <w:pPr>
+        <w:rPr>
+          <w:rFonts w:ascii="Arial" w:hAnsi="Arial" w:cs="Arial"/>
+        </w:rPr>
+      </w:pPr>
+    </w:p>
+    <w:p>
+      <w:pPr>
+        <w:rPr>
+          <w:rFonts w:ascii="Arial" w:hAnsi="Arial" w:cs="Arial"/>
+        </w:rPr>
+      </w:pPr>
+    </w:p>
+    <w:p>
+      <w:pPr>
+        <w:rPr>
+          <w:rFonts w:ascii="Arial" w:hAnsi="Arial" w:cs="Arial"/>
+        </w:rPr>
+      </w:pPr>
+    </w:p>
+    <w:p>
+      <w:pPr>
+        <w:rPr>
+          <w:rFonts w:ascii="Arial" w:hAnsi="Arial" w:cs="Arial"/>
+        </w:rPr>
+      </w:pPr>
+    </w:p>
+    <w:p>
+      <w:pPr>
+        <w:rPr>
+          <w:rFonts w:ascii="Arial" w:hAnsi="Arial" w:cs="Arial"/>
+        </w:rPr>
+      </w:pPr>
+    </w:p>
+    <w:p>
+      <w:pPr>
+        <w:rPr>
+          <w:rFonts w:ascii="Arial" w:hAnsi="Arial" w:cs="Arial"/>
+        </w:rPr>
+      </w:pPr>
+    </w:p>
+    <w:p>
+      <w:pPr>
+        <w:rPr>
+          <w:rFonts w:ascii="Arial" w:hAnsi="Arial" w:cs="Arial"/>
+        </w:rPr>
+      </w:pPr>
+    </w:p>
+    <w:p>
+      <w:pPr>
+        <w:rPr>
+          <w:rFonts w:ascii="Arial" w:hAnsi="Arial" w:cs="Arial"/>
+        </w:rPr>
+      </w:pPr>
+    </w:p>
+    <w:p>
+      <w:pPr>
+        <w:rPr>
+          <w:rFonts w:ascii="Arial" w:hAnsi="Arial" w:cs="Arial"/>
+        </w:rPr>
+      </w:pPr>
+    </w:p>
+    <w:p>
+      <w:pPr>
+        <w:rPr>
+          <w:rFonts w:ascii="Arial" w:hAnsi="Arial" w:cs="Arial"/>
+        </w:rPr>
+      </w:pPr>
+    </w:p>
+    <w:p>
+      <w:pPr>
+        <w:rPr>
+          <w:rFonts w:ascii="Arial" w:hAnsi="Arial" w:cs="Arial"/>
+        </w:rPr>
+      </w:pPr>
+    </w:p>
+    <w:p>
+      <w:pPr>
+        <w:rPr>
+          <w:rFonts w:ascii="Arial" w:hAnsi="Arial" w:cs="Arial"/>
+        </w:rPr>
+      </w:pPr>
+    </w:p>
+    <w:p>
+      <w:pPr>
+        <w:rPr>
+          <w:rFonts w:ascii="Arial" w:hAnsi="Arial" w:cs="Arial"/>
+        </w:rPr>
+      </w:pPr>
+    </w:p>
+    <w:p>
+      <w:pPr>
+        <w:rPr>
+          <w:rFonts w:ascii="Arial" w:hAnsi="Arial" w:cs="Arial"/>
+        </w:rPr>
+      </w:pPr>
+    </w:p>
+    <w:p>
+      <w:pPr>
+        <w:rPr>
+          <w:rFonts w:ascii="Arial" w:hAnsi="Arial" w:cs="Arial"/>
+        </w:rPr>
+      </w:pPr>
+    </w:p>
+    <w:p>
+      <w:pPr>
+        <w:rPr>
+          <w:rFonts w:ascii="Arial" w:hAnsi="Arial" w:cs="Arial"/>
+        </w:rPr>
+      </w:pPr>
+    </w:p>
+    <w:p>
+      <w:pPr>
+        <w:rPr>
+          <w:rFonts w:ascii="Arial" w:hAnsi="Arial" w:cs="Arial"/>
+        </w:rPr>
+      </w:pPr>
+    </w:p>
+    <w:p>
+      <w:pPr>
+        <w:rPr>
+          <w:rFonts w:ascii="Arial" w:hAnsi="Arial" w:cs="Arial"/>
+        </w:rPr>
+      </w:pPr>
+    </w:p>
+    <w:p>
+      <w:pPr>
+        <w:rPr>
+          <w:rFonts w:ascii="Arial" w:hAnsi="Arial" w:cs="Arial"/>
+        </w:rPr>
+      </w:pPr>
+    </w:p>
+    <w:p>
+      <w:pPr>
+        <w:rPr>
+          <w:rFonts w:ascii="Arial" w:hAnsi="Arial" w:cs="Arial"/>
+        </w:rPr>
+      </w:pPr>
+    </w:p>
+    <w:p>
+      <w:pPr>
+        <w:rPr>
+          <w:rFonts w:ascii="Arial" w:hAnsi="Arial" w:cs="Arial"/>
+        </w:rPr>
+      </w:pPr>
+    </w:p>
+    <w:p>
+      <w:pPr>
+        <w:rPr>
+          <w:rFonts w:ascii="Arial" w:hAnsi="Arial" w:cs="Arial"/>
+        </w:rPr>
+      </w:pPr>
+    </w:p>
+    <w:p>
+      <w:pPr>
+        <w:rPr>
+          <w:rFonts w:ascii="Arial" w:hAnsi="Arial" w:cs="Arial"/>
+        </w:rPr>
+      </w:pPr>
+    </w:p>
+    <w:p>
+      <w:pPr>
+        <w:rPr>
+          <w:rFonts w:ascii="Arial" w:hAnsi="Arial" w:cs="Arial"/>
+        </w:rPr>
+      </w:pPr>
+    </w:p>
+    <w:p>
+      <w:pPr>
+        <w:rPr>
+          <w:rFonts w:ascii="Arial" w:hAnsi="Arial" w:cs="Arial"/>
+        </w:rPr>
+      </w:pPr>
+    </w:p>
+    <w:p>
+      <w:pPr>
+        <w:rPr>
+          <w:rFonts w:ascii="Arial" w:hAnsi="Arial" w:cs="Arial"/>
+        </w:rPr>
+      </w:pPr>
+    </w:p>
+    <w:p>
+      <w:pPr>
+        <w:rPr>
+          <w:rFonts w:ascii="Arial" w:hAnsi="Arial" w:cs="Arial"/>
+        </w:rPr>
+      </w:pPr>
+    </w:p>
+    <w:p>
+      <w:pPr>
+        <w:rPr>
+          <w:rFonts w:ascii="Arial" w:hAnsi="Arial" w:cs="Arial"/>
+        </w:rPr>
+      </w:pPr>
+    </w:p>
     <w:p>
       <w:pPr>
         <w:pStyle w:val="Heading1"/>
+        <w:rPr>
+          <w:rFonts w:ascii="Arial" w:hAnsi="Arial" w:cs="Arial"/>
+        </w:rPr>
         <w:sectPr>
-          <w:footerReference w:type="default" r:id="rId7"/>
+          <w:footerReference w:type="default" r:id="rId8"/>
           <w:pgSz w:w="12240" w:h="15840"/>
           <w:pgMar w:top="1440" w:right="1440" w:bottom="1440" w:left="1440" w:header="720" w:footer="720" w:gutter="0"/>
           <w:cols w:space="720"/>
@@ -1469,23 +1670,23 @@
     <w:p>
       <w:pPr>
         <w:pStyle w:val="Heading1"/>
-      </w:pPr>
-      <w:r>
+        <w:rPr>
+          <w:rFonts w:ascii="Arial" w:hAnsi="Arial" w:cs="Arial"/>
+        </w:rPr>
+      </w:pPr>
+      <w:r>
+        <w:rPr>
+          <w:rFonts w:ascii="Arial" w:hAnsi="Arial" w:cs="Arial"/>
+        </w:rPr>
         <w:lastRenderedPageBreak/>
-        <w:t>Declaration</w:t>
-      </w:r>
-      <w:r>
-        <w:t xml:space="preserve"> of </w:t>
-      </w:r>
-      <w:r>
-        <w:t xml:space="preserve">Joint Authorship </w:t>
+        <w:t xml:space="preserve">Declaration of Joint Authorship </w:t>
       </w:r>
     </w:p>
     <w:p>
       <w:pPr>
         <w:spacing w:line="240" w:lineRule="auto"/>
         <w:rPr>
-          <w:rFonts w:ascii="SansSerif" w:hAnsi="SansSerif"/>
+          <w:rFonts w:ascii="Arial" w:hAnsi="Arial" w:cs="Arial"/>
           <w:sz w:val="24"/>
           <w:szCs w:val="24"/>
         </w:rPr>
@@ -1495,12 +1696,14 @@
       <w:pPr>
         <w:spacing w:line="240" w:lineRule="auto"/>
         <w:rPr>
-          <w:sz w:val="24"/>
-          <w:szCs w:val="24"/>
-        </w:rPr>
-      </w:pPr>
-      <w:r>
-        <w:rPr>
+          <w:rFonts w:ascii="Arial" w:hAnsi="Arial" w:cs="Arial"/>
+          <w:sz w:val="24"/>
+          <w:szCs w:val="24"/>
+        </w:rPr>
+      </w:pPr>
+      <w:r>
+        <w:rPr>
+          <w:rFonts w:ascii="Arial" w:hAnsi="Arial" w:cs="Arial"/>
           <w:sz w:val="24"/>
           <w:szCs w:val="24"/>
         </w:rPr>
@@ -1508,6 +1711,7 @@
       </w:r>
       <w:r>
         <w:rPr>
+          <w:rFonts w:ascii="Arial" w:hAnsi="Arial" w:cs="Arial"/>
           <w:sz w:val="24"/>
           <w:szCs w:val="24"/>
         </w:rPr>
@@ -1515,35 +1719,159 @@
       </w:r>
       <w:r>
         <w:rPr>
+          <w:rFonts w:ascii="Arial" w:hAnsi="Arial" w:cs="Arial"/>
           <w:sz w:val="24"/>
           <w:szCs w:val="24"/>
         </w:rPr>
         <w:t xml:space="preserve"> by all members.</w:t>
       </w:r>
     </w:p>
-    <w:p/>
-    <w:p/>
-    <w:p/>
-    <w:p/>
-    <w:p/>
-    <w:p/>
-    <w:p/>
-    <w:p/>
-    <w:p/>
-    <w:p/>
-    <w:p/>
-    <w:p/>
-    <w:p/>
-    <w:p/>
-    <w:p/>
-    <w:p/>
-    <w:p/>
-    <w:p/>
-    <w:p/>
-    <w:p/>
+    <w:p>
+      <w:pPr>
+        <w:rPr>
+          <w:rFonts w:ascii="Arial" w:hAnsi="Arial" w:cs="Arial"/>
+        </w:rPr>
+      </w:pPr>
+    </w:p>
+    <w:p>
+      <w:pPr>
+        <w:rPr>
+          <w:rFonts w:ascii="Arial" w:hAnsi="Arial" w:cs="Arial"/>
+        </w:rPr>
+      </w:pPr>
+    </w:p>
+    <w:p>
+      <w:pPr>
+        <w:rPr>
+          <w:rFonts w:ascii="Arial" w:hAnsi="Arial" w:cs="Arial"/>
+        </w:rPr>
+      </w:pPr>
+    </w:p>
+    <w:p>
+      <w:pPr>
+        <w:rPr>
+          <w:rFonts w:ascii="Arial" w:hAnsi="Arial" w:cs="Arial"/>
+        </w:rPr>
+      </w:pPr>
+    </w:p>
+    <w:p>
+      <w:pPr>
+        <w:rPr>
+          <w:rFonts w:ascii="Arial" w:hAnsi="Arial" w:cs="Arial"/>
+        </w:rPr>
+      </w:pPr>
+    </w:p>
+    <w:p>
+      <w:pPr>
+        <w:rPr>
+          <w:rFonts w:ascii="Arial" w:hAnsi="Arial" w:cs="Arial"/>
+        </w:rPr>
+      </w:pPr>
+    </w:p>
+    <w:p>
+      <w:pPr>
+        <w:rPr>
+          <w:rFonts w:ascii="Arial" w:hAnsi="Arial" w:cs="Arial"/>
+        </w:rPr>
+      </w:pPr>
+    </w:p>
+    <w:p>
+      <w:pPr>
+        <w:rPr>
+          <w:rFonts w:ascii="Arial" w:hAnsi="Arial" w:cs="Arial"/>
+        </w:rPr>
+      </w:pPr>
+    </w:p>
+    <w:p>
+      <w:pPr>
+        <w:rPr>
+          <w:rFonts w:ascii="Arial" w:hAnsi="Arial" w:cs="Arial"/>
+        </w:rPr>
+      </w:pPr>
+    </w:p>
+    <w:p>
+      <w:pPr>
+        <w:rPr>
+          <w:rFonts w:ascii="Arial" w:hAnsi="Arial" w:cs="Arial"/>
+        </w:rPr>
+      </w:pPr>
+    </w:p>
+    <w:p>
+      <w:pPr>
+        <w:rPr>
+          <w:rFonts w:ascii="Arial" w:hAnsi="Arial" w:cs="Arial"/>
+        </w:rPr>
+      </w:pPr>
+    </w:p>
+    <w:p>
+      <w:pPr>
+        <w:rPr>
+          <w:rFonts w:ascii="Arial" w:hAnsi="Arial" w:cs="Arial"/>
+        </w:rPr>
+      </w:pPr>
+    </w:p>
+    <w:p>
+      <w:pPr>
+        <w:rPr>
+          <w:rFonts w:ascii="Arial" w:hAnsi="Arial" w:cs="Arial"/>
+        </w:rPr>
+      </w:pPr>
+    </w:p>
+    <w:p>
+      <w:pPr>
+        <w:rPr>
+          <w:rFonts w:ascii="Arial" w:hAnsi="Arial" w:cs="Arial"/>
+        </w:rPr>
+      </w:pPr>
+    </w:p>
+    <w:p>
+      <w:pPr>
+        <w:rPr>
+          <w:rFonts w:ascii="Arial" w:hAnsi="Arial" w:cs="Arial"/>
+        </w:rPr>
+      </w:pPr>
+    </w:p>
+    <w:p>
+      <w:pPr>
+        <w:rPr>
+          <w:rFonts w:ascii="Arial" w:hAnsi="Arial" w:cs="Arial"/>
+        </w:rPr>
+      </w:pPr>
+    </w:p>
+    <w:p>
+      <w:pPr>
+        <w:rPr>
+          <w:rFonts w:ascii="Arial" w:hAnsi="Arial" w:cs="Arial"/>
+        </w:rPr>
+      </w:pPr>
+    </w:p>
+    <w:p>
+      <w:pPr>
+        <w:rPr>
+          <w:rFonts w:ascii="Arial" w:hAnsi="Arial" w:cs="Arial"/>
+        </w:rPr>
+      </w:pPr>
+    </w:p>
+    <w:p>
+      <w:pPr>
+        <w:rPr>
+          <w:rFonts w:ascii="Arial" w:hAnsi="Arial" w:cs="Arial"/>
+        </w:rPr>
+      </w:pPr>
+    </w:p>
+    <w:p>
+      <w:pPr>
+        <w:rPr>
+          <w:rFonts w:ascii="Arial" w:hAnsi="Arial" w:cs="Arial"/>
+        </w:rPr>
+      </w:pPr>
+    </w:p>
     <w:p>
       <w:pPr>
         <w:pStyle w:val="Heading1"/>
+        <w:rPr>
+          <w:rFonts w:ascii="Arial" w:hAnsi="Arial" w:cs="Arial"/>
+        </w:rPr>
         <w:sectPr>
           <w:type w:val="oddPage"/>
           <w:pgSz w:w="12240" w:h="15840"/>
@@ -1556,22 +1884,36 @@
     <w:p>
       <w:pPr>
         <w:pStyle w:val="Heading1"/>
-      </w:pPr>
-      <w:r>
+        <w:rPr>
+          <w:rFonts w:ascii="Arial" w:hAnsi="Arial" w:cs="Arial"/>
+        </w:rPr>
+      </w:pPr>
+      <w:r>
+        <w:rPr>
+          <w:rFonts w:ascii="Arial" w:hAnsi="Arial" w:cs="Arial"/>
+        </w:rPr>
         <w:lastRenderedPageBreak/>
         <w:t xml:space="preserve">Approved Proposal </w:t>
       </w:r>
     </w:p>
-    <w:p/>
-    <w:p>
-      <w:pPr>
-        <w:rPr>
-          <w:sz w:val="24"/>
-          <w:szCs w:val="24"/>
-        </w:rPr>
-      </w:pPr>
-      <w:r>
-        <w:rPr>
+    <w:p>
+      <w:pPr>
+        <w:rPr>
+          <w:rFonts w:ascii="Arial" w:hAnsi="Arial" w:cs="Arial"/>
+        </w:rPr>
+      </w:pPr>
+    </w:p>
+    <w:p>
+      <w:pPr>
+        <w:rPr>
+          <w:rFonts w:ascii="Arial" w:hAnsi="Arial" w:cs="Arial"/>
+          <w:sz w:val="24"/>
+          <w:szCs w:val="24"/>
+        </w:rPr>
+      </w:pPr>
+      <w:r>
+        <w:rPr>
+          <w:rFonts w:ascii="Arial" w:hAnsi="Arial" w:cs="Arial"/>
           <w:sz w:val="24"/>
           <w:szCs w:val="24"/>
         </w:rPr>
@@ -1581,12 +1923,14 @@
     <w:p>
       <w:pPr>
         <w:rPr>
-          <w:sz w:val="24"/>
-          <w:szCs w:val="24"/>
-        </w:rPr>
-      </w:pPr>
-      <w:r>
-        <w:rPr>
+          <w:rFonts w:ascii="Arial" w:hAnsi="Arial" w:cs="Arial"/>
+          <w:sz w:val="24"/>
+          <w:szCs w:val="24"/>
+        </w:rPr>
+      </w:pPr>
+      <w:r>
+        <w:rPr>
+          <w:rFonts w:ascii="Arial" w:hAnsi="Arial" w:cs="Arial"/>
           <w:sz w:val="24"/>
           <w:szCs w:val="24"/>
         </w:rPr>
@@ -1595,6 +1939,7 @@
       <w:proofErr w:type="spellStart"/>
       <w:r>
         <w:rPr>
+          <w:rFonts w:ascii="Arial" w:hAnsi="Arial" w:cs="Arial"/>
           <w:sz w:val="24"/>
           <w:szCs w:val="24"/>
         </w:rPr>
@@ -1603,6 +1948,7 @@
       <w:proofErr w:type="spellEnd"/>
       <w:r>
         <w:rPr>
+          <w:rFonts w:ascii="Arial" w:hAnsi="Arial" w:cs="Arial"/>
           <w:sz w:val="24"/>
           <w:szCs w:val="24"/>
         </w:rPr>
@@ -1611,6 +1957,7 @@
       <w:proofErr w:type="spellStart"/>
       <w:r>
         <w:rPr>
+          <w:rFonts w:ascii="Arial" w:hAnsi="Arial" w:cs="Arial"/>
           <w:sz w:val="24"/>
           <w:szCs w:val="24"/>
         </w:rPr>
@@ -1618,10 +1965,17 @@
       </w:r>
       <w:proofErr w:type="spellEnd"/>
     </w:p>
-    <w:p/>
-    <w:p>
-      <w:pPr>
-        <w:rPr>
+    <w:p>
+      <w:pPr>
+        <w:rPr>
+          <w:rFonts w:ascii="Arial" w:hAnsi="Arial" w:cs="Arial"/>
+        </w:rPr>
+      </w:pPr>
+    </w:p>
+    <w:p>
+      <w:pPr>
+        <w:rPr>
+          <w:rFonts w:ascii="Arial" w:hAnsi="Arial" w:cs="Arial"/>
           <w:sz w:val="28"/>
           <w:szCs w:val="28"/>
         </w:rPr>
@@ -1631,30 +1985,38 @@
       <w:pPr>
         <w:pStyle w:val="Heading2"/>
         <w:rPr>
-          <w:rFonts w:asciiTheme="minorHAnsi" w:hAnsiTheme="minorHAnsi"/>
+          <w:rFonts w:ascii="Arial" w:hAnsi="Arial" w:cs="Arial"/>
           <w:sz w:val="28"/>
           <w:szCs w:val="28"/>
         </w:rPr>
       </w:pPr>
       <w:r>
         <w:rPr>
-          <w:rFonts w:asciiTheme="minorHAnsi" w:hAnsiTheme="minorHAnsi"/>
+          <w:rFonts w:ascii="Arial" w:hAnsi="Arial" w:cs="Arial"/>
           <w:sz w:val="28"/>
           <w:szCs w:val="28"/>
         </w:rPr>
         <w:t xml:space="preserve">Executive Summary </w:t>
       </w:r>
     </w:p>
-    <w:p/>
-    <w:p>
-      <w:pPr>
-        <w:rPr>
-          <w:sz w:val="24"/>
-          <w:szCs w:val="24"/>
-        </w:rPr>
-      </w:pPr>
-      <w:r>
-        <w:rPr>
+    <w:p>
+      <w:pPr>
+        <w:rPr>
+          <w:rFonts w:ascii="Arial" w:hAnsi="Arial" w:cs="Arial"/>
+        </w:rPr>
+      </w:pPr>
+    </w:p>
+    <w:p>
+      <w:pPr>
+        <w:rPr>
+          <w:rFonts w:ascii="Arial" w:hAnsi="Arial" w:cs="Arial"/>
+          <w:sz w:val="24"/>
+          <w:szCs w:val="24"/>
+        </w:rPr>
+      </w:pPr>
+      <w:r>
+        <w:rPr>
+          <w:rFonts w:ascii="Arial" w:hAnsi="Arial" w:cs="Arial"/>
           <w:sz w:val="24"/>
           <w:szCs w:val="24"/>
         </w:rPr>
@@ -1662,6 +2024,7 @@
       </w:r>
       <w:r>
         <w:rPr>
+          <w:rFonts w:ascii="Arial" w:hAnsi="Arial" w:cs="Arial"/>
           <w:sz w:val="24"/>
           <w:szCs w:val="24"/>
         </w:rPr>
@@ -1670,6 +2033,7 @@
       <w:proofErr w:type="spellStart"/>
       <w:r>
         <w:rPr>
+          <w:rFonts w:ascii="Arial" w:hAnsi="Arial" w:cs="Arial"/>
           <w:sz w:val="24"/>
           <w:szCs w:val="24"/>
         </w:rPr>
@@ -1678,6 +2042,7 @@
       <w:proofErr w:type="spellEnd"/>
       <w:r>
         <w:rPr>
+          <w:rFonts w:ascii="Arial" w:hAnsi="Arial" w:cs="Arial"/>
           <w:sz w:val="24"/>
           <w:szCs w:val="24"/>
         </w:rPr>
@@ -1686,6 +2051,7 @@
       <w:proofErr w:type="spellStart"/>
       <w:r>
         <w:rPr>
+          <w:rFonts w:ascii="Arial" w:hAnsi="Arial" w:cs="Arial"/>
           <w:sz w:val="24"/>
           <w:szCs w:val="24"/>
         </w:rPr>
@@ -1694,6 +2060,7 @@
       <w:proofErr w:type="spellEnd"/>
       <w:r>
         <w:rPr>
+          <w:rFonts w:ascii="Arial" w:hAnsi="Arial" w:cs="Arial"/>
           <w:sz w:val="24"/>
           <w:szCs w:val="24"/>
         </w:rPr>
@@ -1701,6 +2068,7 @@
       </w:r>
       <w:r>
         <w:rPr>
+          <w:rFonts w:ascii="Arial" w:hAnsi="Arial" w:cs="Arial"/>
           <w:sz w:val="24"/>
           <w:szCs w:val="24"/>
         </w:rPr>
@@ -1708,6 +2076,7 @@
       </w:r>
       <w:r>
         <w:rPr>
+          <w:rFonts w:ascii="Arial" w:hAnsi="Arial" w:cs="Arial"/>
           <w:sz w:val="24"/>
           <w:szCs w:val="24"/>
         </w:rPr>
@@ -1717,70 +2086,79 @@
     <w:p>
       <w:pPr>
         <w:rPr>
-          <w:sz w:val="24"/>
-          <w:szCs w:val="24"/>
-        </w:rPr>
-      </w:pPr>
-    </w:p>
-    <w:p>
-      <w:pPr>
-        <w:rPr>
-          <w:sz w:val="24"/>
-          <w:szCs w:val="24"/>
-        </w:rPr>
-      </w:pPr>
-    </w:p>
-    <w:p>
-      <w:pPr>
-        <w:rPr>
-          <w:sz w:val="24"/>
-          <w:szCs w:val="24"/>
-        </w:rPr>
-      </w:pPr>
-    </w:p>
-    <w:p>
-      <w:pPr>
-        <w:rPr>
-          <w:sz w:val="24"/>
-          <w:szCs w:val="24"/>
-        </w:rPr>
-      </w:pPr>
-    </w:p>
-    <w:p>
-      <w:pPr>
-        <w:rPr>
-          <w:sz w:val="24"/>
-          <w:szCs w:val="24"/>
-        </w:rPr>
-      </w:pPr>
-    </w:p>
-    <w:p>
-      <w:pPr>
-        <w:rPr>
-          <w:sz w:val="24"/>
-          <w:szCs w:val="24"/>
-        </w:rPr>
-      </w:pPr>
-    </w:p>
-    <w:p>
-      <w:pPr>
-        <w:rPr>
-          <w:sz w:val="24"/>
-          <w:szCs w:val="24"/>
-        </w:rPr>
-      </w:pPr>
-    </w:p>
-    <w:p>
-      <w:pPr>
-        <w:rPr>
-          <w:sz w:val="24"/>
-          <w:szCs w:val="24"/>
-        </w:rPr>
-      </w:pPr>
-    </w:p>
-    <w:p>
-      <w:pPr>
-        <w:rPr>
+          <w:rFonts w:ascii="Arial" w:hAnsi="Arial" w:cs="Arial"/>
+          <w:sz w:val="24"/>
+          <w:szCs w:val="24"/>
+        </w:rPr>
+      </w:pPr>
+    </w:p>
+    <w:p>
+      <w:pPr>
+        <w:rPr>
+          <w:rFonts w:ascii="Arial" w:hAnsi="Arial" w:cs="Arial"/>
+          <w:sz w:val="24"/>
+          <w:szCs w:val="24"/>
+        </w:rPr>
+      </w:pPr>
+    </w:p>
+    <w:p>
+      <w:pPr>
+        <w:rPr>
+          <w:rFonts w:ascii="Arial" w:hAnsi="Arial" w:cs="Arial"/>
+          <w:sz w:val="24"/>
+          <w:szCs w:val="24"/>
+        </w:rPr>
+      </w:pPr>
+    </w:p>
+    <w:p>
+      <w:pPr>
+        <w:rPr>
+          <w:rFonts w:ascii="Arial" w:hAnsi="Arial" w:cs="Arial"/>
+          <w:sz w:val="24"/>
+          <w:szCs w:val="24"/>
+        </w:rPr>
+      </w:pPr>
+    </w:p>
+    <w:p>
+      <w:pPr>
+        <w:rPr>
+          <w:rFonts w:ascii="Arial" w:hAnsi="Arial" w:cs="Arial"/>
+          <w:sz w:val="24"/>
+          <w:szCs w:val="24"/>
+        </w:rPr>
+      </w:pPr>
+    </w:p>
+    <w:p>
+      <w:pPr>
+        <w:rPr>
+          <w:rFonts w:ascii="Arial" w:hAnsi="Arial" w:cs="Arial"/>
+          <w:sz w:val="24"/>
+          <w:szCs w:val="24"/>
+        </w:rPr>
+      </w:pPr>
+    </w:p>
+    <w:p>
+      <w:pPr>
+        <w:rPr>
+          <w:rFonts w:ascii="Arial" w:hAnsi="Arial" w:cs="Arial"/>
+          <w:sz w:val="24"/>
+          <w:szCs w:val="24"/>
+        </w:rPr>
+      </w:pPr>
+    </w:p>
+    <w:p>
+      <w:pPr>
+        <w:rPr>
+          <w:rFonts w:ascii="Arial" w:hAnsi="Arial" w:cs="Arial"/>
+          <w:sz w:val="24"/>
+          <w:szCs w:val="24"/>
+        </w:rPr>
+      </w:pPr>
+    </w:p>
+    <w:p>
+      <w:pPr>
+        <w:rPr>
+          <w:rFonts w:ascii="Arial" w:hAnsi="Arial" w:cs="Arial"/>
           <w:sz w:val="24"/>
           <w:szCs w:val="24"/>
         </w:rPr>
@@ -1789,6 +2167,9 @@
     <w:p>
       <w:pPr>
         <w:pStyle w:val="Heading1"/>
+        <w:rPr>
+          <w:rFonts w:ascii="Arial" w:hAnsi="Arial" w:cs="Arial"/>
+        </w:rPr>
         <w:sectPr>
           <w:type w:val="oddPage"/>
           <w:pgSz w:w="12240" w:h="15840"/>
@@ -1801,22 +2182,36 @@
     <w:p>
       <w:pPr>
         <w:pStyle w:val="Heading1"/>
-      </w:pPr>
-      <w:r>
+        <w:rPr>
+          <w:rFonts w:ascii="Arial" w:hAnsi="Arial" w:cs="Arial"/>
+        </w:rPr>
+      </w:pPr>
+      <w:r>
+        <w:rPr>
+          <w:rFonts w:ascii="Arial" w:hAnsi="Arial" w:cs="Arial"/>
+        </w:rPr>
         <w:lastRenderedPageBreak/>
         <w:t xml:space="preserve">Abstract </w:t>
       </w:r>
     </w:p>
-    <w:p/>
-    <w:p>
-      <w:pPr>
-        <w:rPr>
-          <w:sz w:val="24"/>
-          <w:szCs w:val="24"/>
-        </w:rPr>
-      </w:pPr>
-      <w:r>
-        <w:rPr>
+    <w:p>
+      <w:pPr>
+        <w:rPr>
+          <w:rFonts w:ascii="Arial" w:hAnsi="Arial" w:cs="Arial"/>
+        </w:rPr>
+      </w:pPr>
+    </w:p>
+    <w:p>
+      <w:pPr>
+        <w:rPr>
+          <w:rFonts w:ascii="Arial" w:hAnsi="Arial" w:cs="Arial"/>
+          <w:sz w:val="24"/>
+          <w:szCs w:val="24"/>
+        </w:rPr>
+      </w:pPr>
+      <w:r>
+        <w:rPr>
+          <w:rFonts w:ascii="Arial" w:hAnsi="Arial" w:cs="Arial"/>
           <w:sz w:val="24"/>
           <w:szCs w:val="24"/>
         </w:rPr>
@@ -1824,7 +2219,7 @@
       </w:r>
       <w:r>
         <w:rPr>
-          <w:rFonts w:cs="Arial"/>
+          <w:rFonts w:ascii="Arial" w:hAnsi="Arial" w:cs="Arial"/>
           <w:color w:val="222222"/>
           <w:sz w:val="24"/>
           <w:szCs w:val="24"/>
@@ -1833,23 +2228,110 @@
         <w:t xml:space="preserve"> ° Than two more for the arm itself to extend it and retract. The last motor controls the grip which will open and close it. Than all servo motors will report back to the database their positions. Which the user can edit through the mobile application. The arm itself is made out of acrylic parts. It will be connected to a Raspberry Pi 3 and an Arduino. The Pi being handling all software aspects of the project and the Arduino handling the PWM. The main focus of this technical report is to give the users a full understanding of the project and how it came to be. </w:t>
       </w:r>
     </w:p>
-    <w:p/>
-    <w:p/>
-    <w:p/>
-    <w:p/>
-    <w:p/>
-    <w:p/>
-    <w:p/>
-    <w:p/>
-    <w:p/>
-    <w:p/>
-    <w:p/>
-    <w:p/>
-    <w:p/>
-    <w:p/>
+    <w:p>
+      <w:pPr>
+        <w:rPr>
+          <w:rFonts w:ascii="Arial" w:hAnsi="Arial" w:cs="Arial"/>
+        </w:rPr>
+      </w:pPr>
+    </w:p>
+    <w:p>
+      <w:pPr>
+        <w:rPr>
+          <w:rFonts w:ascii="Arial" w:hAnsi="Arial" w:cs="Arial"/>
+        </w:rPr>
+      </w:pPr>
+    </w:p>
+    <w:p>
+      <w:pPr>
+        <w:rPr>
+          <w:rFonts w:ascii="Arial" w:hAnsi="Arial" w:cs="Arial"/>
+        </w:rPr>
+      </w:pPr>
+    </w:p>
+    <w:p>
+      <w:pPr>
+        <w:rPr>
+          <w:rFonts w:ascii="Arial" w:hAnsi="Arial" w:cs="Arial"/>
+        </w:rPr>
+      </w:pPr>
+    </w:p>
+    <w:p>
+      <w:pPr>
+        <w:rPr>
+          <w:rFonts w:ascii="Arial" w:hAnsi="Arial" w:cs="Arial"/>
+        </w:rPr>
+      </w:pPr>
+    </w:p>
+    <w:p>
+      <w:pPr>
+        <w:rPr>
+          <w:rFonts w:ascii="Arial" w:hAnsi="Arial" w:cs="Arial"/>
+        </w:rPr>
+      </w:pPr>
+    </w:p>
+    <w:p>
+      <w:pPr>
+        <w:rPr>
+          <w:rFonts w:ascii="Arial" w:hAnsi="Arial" w:cs="Arial"/>
+        </w:rPr>
+      </w:pPr>
+    </w:p>
+    <w:p>
+      <w:pPr>
+        <w:rPr>
+          <w:rFonts w:ascii="Arial" w:hAnsi="Arial" w:cs="Arial"/>
+        </w:rPr>
+      </w:pPr>
+    </w:p>
+    <w:p>
+      <w:pPr>
+        <w:rPr>
+          <w:rFonts w:ascii="Arial" w:hAnsi="Arial" w:cs="Arial"/>
+        </w:rPr>
+      </w:pPr>
+    </w:p>
+    <w:p>
+      <w:pPr>
+        <w:rPr>
+          <w:rFonts w:ascii="Arial" w:hAnsi="Arial" w:cs="Arial"/>
+        </w:rPr>
+      </w:pPr>
+    </w:p>
+    <w:p>
+      <w:pPr>
+        <w:rPr>
+          <w:rFonts w:ascii="Arial" w:hAnsi="Arial" w:cs="Arial"/>
+        </w:rPr>
+      </w:pPr>
+    </w:p>
+    <w:p>
+      <w:pPr>
+        <w:rPr>
+          <w:rFonts w:ascii="Arial" w:hAnsi="Arial" w:cs="Arial"/>
+        </w:rPr>
+      </w:pPr>
+    </w:p>
+    <w:p>
+      <w:pPr>
+        <w:rPr>
+          <w:rFonts w:ascii="Arial" w:hAnsi="Arial" w:cs="Arial"/>
+        </w:rPr>
+      </w:pPr>
+    </w:p>
+    <w:p>
+      <w:pPr>
+        <w:rPr>
+          <w:rFonts w:ascii="Arial" w:hAnsi="Arial" w:cs="Arial"/>
+        </w:rPr>
+      </w:pPr>
+    </w:p>
     <w:p>
       <w:pPr>
         <w:pStyle w:val="Heading1"/>
+        <w:rPr>
+          <w:rFonts w:ascii="Arial" w:hAnsi="Arial" w:cs="Arial"/>
+        </w:rPr>
         <w:sectPr>
           <w:type w:val="oddPage"/>
           <w:pgSz w:w="12240" w:h="15840"/>
@@ -1862,8 +2344,14 @@
     <w:p>
       <w:pPr>
         <w:pStyle w:val="Heading1"/>
-      </w:pPr>
-      <w:r>
+        <w:rPr>
+          <w:rFonts w:ascii="Arial" w:hAnsi="Arial" w:cs="Arial"/>
+        </w:rPr>
+      </w:pPr>
+      <w:r>
+        <w:rPr>
+          <w:rFonts w:ascii="Arial" w:hAnsi="Arial" w:cs="Arial"/>
+        </w:rPr>
         <w:lastRenderedPageBreak/>
         <w:t xml:space="preserve">Table of contents </w:t>
       </w:r>
@@ -1873,12 +2361,14 @@
         <w:spacing w:line="240" w:lineRule="auto"/>
         <w:ind w:left="-5" w:right="1427"/>
         <w:rPr>
+          <w:rFonts w:ascii="Arial" w:hAnsi="Arial" w:cs="Arial"/>
           <w:sz w:val="21"/>
           <w:szCs w:val="21"/>
         </w:rPr>
       </w:pPr>
       <w:r>
         <w:rPr>
+          <w:rFonts w:ascii="Arial" w:hAnsi="Arial" w:cs="Arial"/>
           <w:sz w:val="21"/>
           <w:szCs w:val="21"/>
         </w:rPr>
@@ -1890,12 +2380,14 @@
         <w:spacing w:line="240" w:lineRule="auto"/>
         <w:ind w:left="-5" w:right="1427"/>
         <w:rPr>
+          <w:rFonts w:ascii="Arial" w:hAnsi="Arial" w:cs="Arial"/>
           <w:sz w:val="21"/>
           <w:szCs w:val="21"/>
         </w:rPr>
       </w:pPr>
       <w:r>
         <w:rPr>
+          <w:rFonts w:ascii="Arial" w:hAnsi="Arial" w:cs="Arial"/>
           <w:sz w:val="21"/>
           <w:szCs w:val="21"/>
         </w:rPr>
@@ -1907,12 +2399,14 @@
         <w:spacing w:line="240" w:lineRule="auto"/>
         <w:ind w:left="-5" w:right="1427"/>
         <w:rPr>
+          <w:rFonts w:ascii="Arial" w:hAnsi="Arial" w:cs="Arial"/>
           <w:sz w:val="21"/>
           <w:szCs w:val="21"/>
         </w:rPr>
       </w:pPr>
       <w:r>
         <w:rPr>
+          <w:rFonts w:ascii="Arial" w:hAnsi="Arial" w:cs="Arial"/>
           <w:sz w:val="21"/>
           <w:szCs w:val="21"/>
         </w:rPr>
@@ -1924,12 +2418,14 @@
         <w:spacing w:after="321" w:line="240" w:lineRule="auto"/>
         <w:ind w:left="-5" w:right="1427"/>
         <w:rPr>
+          <w:rFonts w:ascii="Arial" w:hAnsi="Arial" w:cs="Arial"/>
           <w:sz w:val="21"/>
           <w:szCs w:val="21"/>
         </w:rPr>
       </w:pPr>
       <w:r>
         <w:rPr>
+          <w:rFonts w:ascii="Arial" w:hAnsi="Arial" w:cs="Arial"/>
           <w:sz w:val="21"/>
           <w:szCs w:val="21"/>
         </w:rPr>
@@ -1946,12 +2442,14 @@
         <w:ind w:right="1427" w:hanging="266"/>
         <w:jc w:val="both"/>
         <w:rPr>
+          <w:rFonts w:ascii="Arial" w:hAnsi="Arial" w:cs="Arial"/>
           <w:sz w:val="21"/>
           <w:szCs w:val="21"/>
         </w:rPr>
       </w:pPr>
       <w:r>
         <w:rPr>
+          <w:rFonts w:ascii="Arial" w:hAnsi="Arial" w:cs="Arial"/>
           <w:sz w:val="21"/>
           <w:szCs w:val="21"/>
         </w:rPr>
@@ -1968,12 +2466,14 @@
         <w:ind w:right="1427" w:hanging="266"/>
         <w:jc w:val="both"/>
         <w:rPr>
+          <w:rFonts w:ascii="Arial" w:hAnsi="Arial" w:cs="Arial"/>
           <w:sz w:val="21"/>
           <w:szCs w:val="21"/>
         </w:rPr>
       </w:pPr>
       <w:r>
         <w:rPr>
+          <w:rFonts w:ascii="Arial" w:hAnsi="Arial" w:cs="Arial"/>
           <w:sz w:val="21"/>
           <w:szCs w:val="21"/>
         </w:rPr>
@@ -1981,6 +2481,7 @@
       </w:r>
       <w:r>
         <w:rPr>
+          <w:rFonts w:ascii="Arial" w:hAnsi="Arial" w:cs="Arial"/>
           <w:sz w:val="21"/>
           <w:szCs w:val="21"/>
         </w:rPr>
@@ -1997,11 +2498,15 @@
         <w:ind w:right="1427" w:hanging="326"/>
         <w:jc w:val="both"/>
         <w:rPr>
+          <w:rFonts w:ascii="Arial" w:hAnsi="Arial" w:cs="Arial"/>
           <w:sz w:val="21"/>
           <w:szCs w:val="21"/>
         </w:rPr>
       </w:pPr>
       <w:r>
+        <w:rPr>
+          <w:rFonts w:ascii="Arial" w:hAnsi="Arial" w:cs="Arial"/>
+        </w:rPr>
         <w:t>Requirements specifications</w:t>
       </w:r>
     </w:p>
@@ -2015,12 +2520,14 @@
         <w:ind w:left="937" w:right="1427" w:hanging="178"/>
         <w:jc w:val="both"/>
         <w:rPr>
+          <w:rFonts w:ascii="Arial" w:hAnsi="Arial" w:cs="Arial"/>
           <w:sz w:val="21"/>
           <w:szCs w:val="21"/>
         </w:rPr>
       </w:pPr>
       <w:r>
         <w:rPr>
+          <w:rFonts w:ascii="Arial" w:hAnsi="Arial" w:cs="Arial"/>
           <w:sz w:val="21"/>
           <w:szCs w:val="21"/>
         </w:rPr>
@@ -2037,12 +2544,14 @@
         <w:ind w:left="937" w:right="1427" w:hanging="178"/>
         <w:jc w:val="both"/>
         <w:rPr>
+          <w:rFonts w:ascii="Arial" w:hAnsi="Arial" w:cs="Arial"/>
           <w:sz w:val="21"/>
           <w:szCs w:val="21"/>
         </w:rPr>
       </w:pPr>
       <w:r>
         <w:rPr>
+          <w:rFonts w:ascii="Arial" w:hAnsi="Arial" w:cs="Arial"/>
           <w:sz w:val="21"/>
           <w:szCs w:val="21"/>
         </w:rPr>
@@ -2059,12 +2568,14 @@
         <w:ind w:left="937" w:right="1427" w:hanging="178"/>
         <w:jc w:val="both"/>
         <w:rPr>
+          <w:rFonts w:ascii="Arial" w:hAnsi="Arial" w:cs="Arial"/>
           <w:sz w:val="21"/>
           <w:szCs w:val="21"/>
         </w:rPr>
       </w:pPr>
       <w:r>
         <w:rPr>
+          <w:rFonts w:ascii="Arial" w:hAnsi="Arial" w:cs="Arial"/>
           <w:sz w:val="21"/>
           <w:szCs w:val="21"/>
         </w:rPr>
@@ -2081,12 +2592,14 @@
         <w:ind w:left="937" w:right="1427" w:hanging="178"/>
         <w:jc w:val="both"/>
         <w:rPr>
+          <w:rFonts w:ascii="Arial" w:hAnsi="Arial" w:cs="Arial"/>
           <w:sz w:val="21"/>
           <w:szCs w:val="21"/>
         </w:rPr>
       </w:pPr>
       <w:r>
         <w:rPr>
+          <w:rFonts w:ascii="Arial" w:hAnsi="Arial" w:cs="Arial"/>
           <w:sz w:val="21"/>
           <w:szCs w:val="21"/>
         </w:rPr>
@@ -2103,12 +2616,14 @@
         <w:ind w:left="937" w:right="1427" w:hanging="178"/>
         <w:jc w:val="both"/>
         <w:rPr>
+          <w:rFonts w:ascii="Arial" w:hAnsi="Arial" w:cs="Arial"/>
           <w:sz w:val="21"/>
           <w:szCs w:val="21"/>
         </w:rPr>
       </w:pPr>
       <w:r>
         <w:rPr>
+          <w:rFonts w:ascii="Arial" w:hAnsi="Arial" w:cs="Arial"/>
           <w:sz w:val="21"/>
           <w:szCs w:val="21"/>
         </w:rPr>
@@ -2125,12 +2640,14 @@
         <w:ind w:left="937" w:right="1427" w:hanging="178"/>
         <w:jc w:val="both"/>
         <w:rPr>
+          <w:rFonts w:ascii="Arial" w:hAnsi="Arial" w:cs="Arial"/>
           <w:sz w:val="21"/>
           <w:szCs w:val="21"/>
         </w:rPr>
       </w:pPr>
       <w:r>
         <w:rPr>
+          <w:rFonts w:ascii="Arial" w:hAnsi="Arial" w:cs="Arial"/>
           <w:sz w:val="21"/>
           <w:szCs w:val="21"/>
         </w:rPr>
@@ -2147,12 +2664,14 @@
         <w:ind w:right="1427" w:hanging="326"/>
         <w:jc w:val="both"/>
         <w:rPr>
+          <w:rFonts w:ascii="Arial" w:hAnsi="Arial" w:cs="Arial"/>
           <w:sz w:val="21"/>
           <w:szCs w:val="21"/>
         </w:rPr>
       </w:pPr>
       <w:r>
         <w:rPr>
+          <w:rFonts w:ascii="Arial" w:hAnsi="Arial" w:cs="Arial"/>
           <w:sz w:val="21"/>
           <w:szCs w:val="21"/>
         </w:rPr>
@@ -2169,12 +2688,14 @@
         <w:ind w:left="937" w:right="1427" w:hanging="178"/>
         <w:jc w:val="both"/>
         <w:rPr>
+          <w:rFonts w:ascii="Arial" w:hAnsi="Arial" w:cs="Arial"/>
           <w:sz w:val="21"/>
           <w:szCs w:val="21"/>
         </w:rPr>
       </w:pPr>
       <w:r>
         <w:rPr>
+          <w:rFonts w:ascii="Arial" w:hAnsi="Arial" w:cs="Arial"/>
           <w:sz w:val="21"/>
           <w:szCs w:val="21"/>
         </w:rPr>
@@ -2191,12 +2712,14 @@
         <w:ind w:left="937" w:right="1427" w:hanging="178"/>
         <w:jc w:val="both"/>
         <w:rPr>
+          <w:rFonts w:ascii="Arial" w:hAnsi="Arial" w:cs="Arial"/>
           <w:sz w:val="21"/>
           <w:szCs w:val="21"/>
         </w:rPr>
       </w:pPr>
       <w:r>
         <w:rPr>
+          <w:rFonts w:ascii="Arial" w:hAnsi="Arial" w:cs="Arial"/>
           <w:sz w:val="21"/>
           <w:szCs w:val="21"/>
         </w:rPr>
@@ -2213,12 +2736,14 @@
         <w:ind w:left="937" w:right="1427" w:hanging="178"/>
         <w:jc w:val="both"/>
         <w:rPr>
+          <w:rFonts w:ascii="Arial" w:hAnsi="Arial" w:cs="Arial"/>
           <w:sz w:val="21"/>
           <w:szCs w:val="21"/>
         </w:rPr>
       </w:pPr>
       <w:r>
         <w:rPr>
+          <w:rFonts w:ascii="Arial" w:hAnsi="Arial" w:cs="Arial"/>
           <w:sz w:val="21"/>
           <w:szCs w:val="21"/>
         </w:rPr>
@@ -2235,16 +2760,42 @@
         <w:ind w:left="937" w:right="1427" w:hanging="178"/>
         <w:jc w:val="both"/>
         <w:rPr>
+          <w:rFonts w:ascii="Arial" w:hAnsi="Arial" w:cs="Arial"/>
           <w:sz w:val="21"/>
           <w:szCs w:val="21"/>
         </w:rPr>
       </w:pPr>
       <w:r>
         <w:rPr>
+          <w:rFonts w:ascii="Arial" w:hAnsi="Arial" w:cs="Arial"/>
           <w:sz w:val="21"/>
           <w:szCs w:val="21"/>
         </w:rPr>
         <w:t>2.2.4 Mechanical Assembly</w:t>
+      </w:r>
+    </w:p>
+    <w:p>
+      <w:pPr>
+        <w:numPr>
+          <w:ilvl w:val="1"/>
+          <w:numId w:val="1"/>
+        </w:numPr>
+        <w:spacing w:after="207" w:line="240" w:lineRule="auto"/>
+        <w:ind w:right="1427" w:hanging="326"/>
+        <w:jc w:val="both"/>
+        <w:rPr>
+          <w:rFonts w:ascii="Arial" w:hAnsi="Arial" w:cs="Arial"/>
+          <w:sz w:val="21"/>
+          <w:szCs w:val="21"/>
+        </w:rPr>
+      </w:pPr>
+      <w:r>
+        <w:rPr>
+          <w:rFonts w:ascii="Arial" w:hAnsi="Arial" w:cs="Arial"/>
+          <w:sz w:val="21"/>
+          <w:szCs w:val="21"/>
+        </w:rPr>
+        <w:t>Specific Requirements</w:t>
       </w:r>
     </w:p>
     <w:p>
@@ -2257,16 +2808,42 @@
         <w:ind w:left="937" w:right="1427" w:hanging="178"/>
         <w:jc w:val="both"/>
         <w:rPr>
+          <w:rFonts w:ascii="Arial" w:hAnsi="Arial" w:cs="Arial"/>
           <w:sz w:val="21"/>
           <w:szCs w:val="21"/>
         </w:rPr>
       </w:pPr>
       <w:r>
         <w:rPr>
+          <w:rFonts w:ascii="Arial" w:hAnsi="Arial" w:cs="Arial"/>
           <w:sz w:val="21"/>
           <w:szCs w:val="21"/>
         </w:rPr>
-        <w:t>2.2.5 Power Up</w:t>
+        <w:t>2.3.1 Database</w:t>
+      </w:r>
+    </w:p>
+    <w:p>
+      <w:pPr>
+        <w:numPr>
+          <w:ilvl w:val="2"/>
+          <w:numId w:val="1"/>
+        </w:numPr>
+        <w:spacing w:after="87" w:line="240" w:lineRule="auto"/>
+        <w:ind w:left="937" w:right="1427" w:hanging="178"/>
+        <w:jc w:val="both"/>
+        <w:rPr>
+          <w:rFonts w:ascii="Arial" w:hAnsi="Arial" w:cs="Arial"/>
+          <w:sz w:val="21"/>
+          <w:szCs w:val="21"/>
+        </w:rPr>
+      </w:pPr>
+      <w:r>
+        <w:rPr>
+          <w:rFonts w:ascii="Arial" w:hAnsi="Arial" w:cs="Arial"/>
+          <w:sz w:val="21"/>
+          <w:szCs w:val="21"/>
+        </w:rPr>
+        <w:t>2.3.2 Application</w:t>
       </w:r>
     </w:p>
     <w:p>
@@ -2279,16 +2856,42 @@
         <w:ind w:left="937" w:right="1427" w:hanging="178"/>
         <w:jc w:val="both"/>
         <w:rPr>
+          <w:rFonts w:ascii="Arial" w:hAnsi="Arial" w:cs="Arial"/>
           <w:sz w:val="21"/>
           <w:szCs w:val="21"/>
         </w:rPr>
       </w:pPr>
       <w:r>
         <w:rPr>
+          <w:rFonts w:ascii="Arial" w:hAnsi="Arial" w:cs="Arial"/>
           <w:sz w:val="21"/>
           <w:szCs w:val="21"/>
         </w:rPr>
-        <w:t>2.2.6 Unit Testing</w:t>
+        <w:t>2.3.3 Hardware</w:t>
+      </w:r>
+    </w:p>
+    <w:p>
+      <w:pPr>
+        <w:numPr>
+          <w:ilvl w:val="1"/>
+          <w:numId w:val="1"/>
+        </w:numPr>
+        <w:spacing w:after="87" w:line="240" w:lineRule="auto"/>
+        <w:ind w:right="1427" w:hanging="326"/>
+        <w:jc w:val="both"/>
+        <w:rPr>
+          <w:rFonts w:ascii="Arial" w:hAnsi="Arial" w:cs="Arial"/>
+          <w:sz w:val="21"/>
+          <w:szCs w:val="21"/>
+        </w:rPr>
+      </w:pPr>
+      <w:r>
+        <w:rPr>
+          <w:rFonts w:ascii="Arial" w:hAnsi="Arial" w:cs="Arial"/>
+          <w:sz w:val="21"/>
+          <w:szCs w:val="21"/>
+        </w:rPr>
+        <w:t>Progress Reports</w:t>
       </w:r>
     </w:p>
     <w:p>
@@ -2301,16 +2904,18 @@
         <w:ind w:right="1427" w:hanging="326"/>
         <w:jc w:val="both"/>
         <w:rPr>
+          <w:rFonts w:ascii="Arial" w:hAnsi="Arial" w:cs="Arial"/>
           <w:sz w:val="21"/>
           <w:szCs w:val="21"/>
         </w:rPr>
       </w:pPr>
       <w:r>
         <w:rPr>
+          <w:rFonts w:ascii="Arial" w:hAnsi="Arial" w:cs="Arial"/>
           <w:sz w:val="21"/>
           <w:szCs w:val="21"/>
         </w:rPr>
-        <w:t>Specific Requirements</w:t>
+        <w:t>Problem Encountered</w:t>
       </w:r>
     </w:p>
     <w:p>
@@ -2323,38 +2928,18 @@
         <w:ind w:left="937" w:right="1427" w:hanging="178"/>
         <w:jc w:val="both"/>
         <w:rPr>
+          <w:rFonts w:ascii="Arial" w:hAnsi="Arial" w:cs="Arial"/>
           <w:sz w:val="21"/>
           <w:szCs w:val="21"/>
         </w:rPr>
       </w:pPr>
       <w:r>
         <w:rPr>
+          <w:rFonts w:ascii="Arial" w:hAnsi="Arial" w:cs="Arial"/>
           <w:sz w:val="21"/>
           <w:szCs w:val="21"/>
         </w:rPr>
-        <w:t>2.3.1 Database</w:t>
-      </w:r>
-    </w:p>
-    <w:p>
-      <w:pPr>
-        <w:numPr>
-          <w:ilvl w:val="2"/>
-          <w:numId w:val="1"/>
-        </w:numPr>
-        <w:spacing w:after="87" w:line="240" w:lineRule="auto"/>
-        <w:ind w:left="937" w:right="1427" w:hanging="178"/>
-        <w:jc w:val="both"/>
-        <w:rPr>
-          <w:sz w:val="21"/>
-          <w:szCs w:val="21"/>
-        </w:rPr>
-      </w:pPr>
-      <w:r>
-        <w:rPr>
-          <w:sz w:val="21"/>
-          <w:szCs w:val="21"/>
-        </w:rPr>
-        <w:t>2.3.2 Application</w:t>
+        <w:t>2.5.1 Hardware Problems</w:t>
       </w:r>
     </w:p>
     <w:p>
@@ -2367,100 +2952,14 @@
         <w:ind w:left="937" w:right="1427" w:hanging="178"/>
         <w:jc w:val="both"/>
         <w:rPr>
+          <w:rFonts w:ascii="Arial" w:hAnsi="Arial" w:cs="Arial"/>
           <w:sz w:val="21"/>
           <w:szCs w:val="21"/>
         </w:rPr>
       </w:pPr>
       <w:r>
         <w:rPr>
-          <w:sz w:val="21"/>
-          <w:szCs w:val="21"/>
-        </w:rPr>
-        <w:t>2.3.3 Hardware</w:t>
-      </w:r>
-    </w:p>
-    <w:p>
-      <w:pPr>
-        <w:numPr>
-          <w:ilvl w:val="1"/>
-          <w:numId w:val="1"/>
-        </w:numPr>
-        <w:spacing w:after="87" w:line="240" w:lineRule="auto"/>
-        <w:ind w:right="1427" w:hanging="326"/>
-        <w:jc w:val="both"/>
-        <w:rPr>
-          <w:sz w:val="21"/>
-          <w:szCs w:val="21"/>
-        </w:rPr>
-      </w:pPr>
-      <w:r>
-        <w:rPr>
-          <w:sz w:val="21"/>
-          <w:szCs w:val="21"/>
-        </w:rPr>
-        <w:t>Progress Reports</w:t>
-      </w:r>
-    </w:p>
-    <w:p>
-      <w:pPr>
-        <w:numPr>
-          <w:ilvl w:val="1"/>
-          <w:numId w:val="1"/>
-        </w:numPr>
-        <w:spacing w:after="207" w:line="240" w:lineRule="auto"/>
-        <w:ind w:right="1427" w:hanging="326"/>
-        <w:jc w:val="both"/>
-        <w:rPr>
-          <w:sz w:val="21"/>
-          <w:szCs w:val="21"/>
-        </w:rPr>
-      </w:pPr>
-      <w:r>
-        <w:rPr>
-          <w:sz w:val="21"/>
-          <w:szCs w:val="21"/>
-        </w:rPr>
-        <w:t>Problem Encountered</w:t>
-      </w:r>
-    </w:p>
-    <w:p>
-      <w:pPr>
-        <w:numPr>
-          <w:ilvl w:val="2"/>
-          <w:numId w:val="1"/>
-        </w:numPr>
-        <w:spacing w:after="87" w:line="240" w:lineRule="auto"/>
-        <w:ind w:left="937" w:right="1427" w:hanging="178"/>
-        <w:jc w:val="both"/>
-        <w:rPr>
-          <w:sz w:val="21"/>
-          <w:szCs w:val="21"/>
-        </w:rPr>
-      </w:pPr>
-      <w:r>
-        <w:rPr>
-          <w:sz w:val="21"/>
-          <w:szCs w:val="21"/>
-        </w:rPr>
-        <w:t>2.5.1 Hardware Problems</w:t>
-      </w:r>
-    </w:p>
-    <w:p>
-      <w:pPr>
-        <w:numPr>
-          <w:ilvl w:val="2"/>
-          <w:numId w:val="1"/>
-        </w:numPr>
-        <w:spacing w:after="207" w:line="240" w:lineRule="auto"/>
-        <w:ind w:left="937" w:right="1427" w:hanging="178"/>
-        <w:jc w:val="both"/>
-        <w:rPr>
-          <w:sz w:val="21"/>
-          <w:szCs w:val="21"/>
-        </w:rPr>
-      </w:pPr>
-      <w:r>
-        <w:rPr>
+          <w:rFonts w:ascii="Arial" w:hAnsi="Arial" w:cs="Arial"/>
           <w:sz w:val="21"/>
           <w:szCs w:val="21"/>
         </w:rPr>
@@ -2477,12 +2976,14 @@
         <w:ind w:right="1427" w:hanging="266"/>
         <w:jc w:val="both"/>
         <w:rPr>
+          <w:rFonts w:ascii="Arial" w:hAnsi="Arial" w:cs="Arial"/>
           <w:sz w:val="21"/>
           <w:szCs w:val="21"/>
         </w:rPr>
       </w:pPr>
       <w:r>
         <w:rPr>
+          <w:rFonts w:ascii="Arial" w:hAnsi="Arial" w:cs="Arial"/>
           <w:sz w:val="21"/>
           <w:szCs w:val="21"/>
         </w:rPr>
@@ -2499,12 +3000,14 @@
         <w:ind w:right="1427" w:hanging="266"/>
         <w:jc w:val="both"/>
         <w:rPr>
+          <w:rFonts w:ascii="Arial" w:hAnsi="Arial" w:cs="Arial"/>
           <w:sz w:val="21"/>
           <w:szCs w:val="21"/>
         </w:rPr>
       </w:pPr>
       <w:r>
         <w:rPr>
+          <w:rFonts w:ascii="Arial" w:hAnsi="Arial" w:cs="Arial"/>
           <w:sz w:val="21"/>
           <w:szCs w:val="21"/>
         </w:rPr>
@@ -2521,12 +3024,14 @@
         <w:ind w:right="1427" w:hanging="266"/>
         <w:jc w:val="both"/>
         <w:rPr>
+          <w:rFonts w:ascii="Arial" w:hAnsi="Arial" w:cs="Arial"/>
           <w:sz w:val="21"/>
           <w:szCs w:val="21"/>
         </w:rPr>
       </w:pPr>
       <w:r>
         <w:rPr>
+          <w:rFonts w:ascii="Arial" w:hAnsi="Arial" w:cs="Arial"/>
           <w:sz w:val="21"/>
           <w:szCs w:val="21"/>
         </w:rPr>
@@ -2536,6 +3041,9 @@
     <w:p>
       <w:pPr>
         <w:pStyle w:val="Heading1"/>
+        <w:rPr>
+          <w:rFonts w:ascii="Arial" w:hAnsi="Arial" w:cs="Arial"/>
+        </w:rPr>
         <w:sectPr>
           <w:type w:val="oddPage"/>
           <w:pgSz w:w="12240" w:h="15840"/>
@@ -2548,21 +3056,50 @@
     <w:p>
       <w:pPr>
         <w:pStyle w:val="Heading1"/>
-      </w:pPr>
-      <w:r>
+        <w:rPr>
+          <w:rFonts w:ascii="Arial" w:hAnsi="Arial" w:cs="Arial"/>
+        </w:rPr>
+      </w:pPr>
+      <w:r>
+        <w:rPr>
+          <w:rFonts w:ascii="Arial" w:hAnsi="Arial" w:cs="Arial"/>
+        </w:rPr>
         <w:lastRenderedPageBreak/>
         <w:t>Introduction</w:t>
       </w:r>
     </w:p>
-    <w:p/>
-    <w:p>
-      <w:r>
+    <w:p>
+      <w:pPr>
+        <w:rPr>
+          <w:rFonts w:ascii="Arial" w:hAnsi="Arial" w:cs="Arial"/>
+        </w:rPr>
+      </w:pPr>
+    </w:p>
+    <w:p>
+      <w:pPr>
+        <w:rPr>
+          <w:rFonts w:ascii="Arial" w:hAnsi="Arial" w:cs="Arial"/>
+        </w:rPr>
+      </w:pPr>
+      <w:r>
+        <w:rPr>
+          <w:rFonts w:ascii="Arial" w:hAnsi="Arial" w:cs="Arial"/>
+        </w:rPr>
         <w:t xml:space="preserve">Our hands can only do the same task over and over without stopping to take a break. A robot arm when programmed and built correctly can fix this issue and allow the user to repeat the same task over and over and does not need to stop for breaks like a human arm does. If any injuries were to happen on the job. It would happen to the robot arm and not the human/user which would mean reduced work place injuries where the arm can be applied to. The arm itself is cheap and easy to setup and replace parts if the arm does break down. This would mean production in a company would not fall as much as if a human would got injured. The arm can be automated or controlled from a distance with a mobile application which would again leave the user free of harm. </w:t>
       </w:r>
     </w:p>
-    <w:p/>
-    <w:p>
-      <w:pPr>
+    <w:p>
+      <w:pPr>
+        <w:rPr>
+          <w:rFonts w:ascii="Arial" w:hAnsi="Arial" w:cs="Arial"/>
+        </w:rPr>
+      </w:pPr>
+    </w:p>
+    <w:p>
+      <w:pPr>
+        <w:rPr>
+          <w:rFonts w:ascii="Arial" w:hAnsi="Arial" w:cs="Arial"/>
+        </w:rPr>
         <w:sectPr>
           <w:type w:val="oddPage"/>
           <w:pgSz w:w="12240" w:h="15840"/>
@@ -2572,6 +3109,9 @@
         </w:sectPr>
       </w:pPr>
       <w:r>
+        <w:rPr>
+          <w:rFonts w:ascii="Arial" w:hAnsi="Arial" w:cs="Arial"/>
+        </w:rPr>
         <w:t xml:space="preserve">The Arm consists of four motors and a color sensor. The four motors will control the arms and movement going from left to right and extension/retraction. The color sensor is used to detect objects by color and can be programmed to ignore certain objects or pick them up and sort them depending on what the user wishes the arm to do. If the user does not like to use a mobile application or automation they can use buttons/controller that will move the arm if they so prefer.  </w:t>
       </w:r>
     </w:p>
@@ -2587,31 +3127,34 @@
           <w:rFonts w:ascii="Arial" w:hAnsi="Arial" w:cs="Arial"/>
         </w:rPr>
         <w:lastRenderedPageBreak/>
-        <w:t>Project Description</w:t>
-      </w:r>
-      <w:r>
-        <w:rPr>
-          <w:rFonts w:ascii="Arial" w:hAnsi="Arial" w:cs="Arial"/>
-        </w:rPr>
-        <w:t xml:space="preserve"> 2</w:t>
+        <w:t>Project Description 2</w:t>
       </w:r>
     </w:p>
     <w:p>
       <w:pPr>
         <w:pStyle w:val="Heading2"/>
-      </w:pPr>
-      <w:r>
-        <w:t>Requirements specifications</w:t>
-      </w:r>
-      <w:r>
-        <w:t xml:space="preserve"> 2.1</w:t>
+        <w:rPr>
+          <w:rFonts w:ascii="Arial" w:hAnsi="Arial" w:cs="Arial"/>
+        </w:rPr>
+      </w:pPr>
+      <w:r>
+        <w:rPr>
+          <w:rFonts w:ascii="Arial" w:hAnsi="Arial" w:cs="Arial"/>
+        </w:rPr>
+        <w:t>Requirements specifications 2.1</w:t>
       </w:r>
     </w:p>
     <w:p>
       <w:pPr>
         <w:pStyle w:val="Heading3"/>
-      </w:pPr>
-      <w:r>
+        <w:rPr>
+          <w:rFonts w:ascii="Arial" w:hAnsi="Arial" w:cs="Arial"/>
+        </w:rPr>
+      </w:pPr>
+      <w:r>
+        <w:rPr>
+          <w:rFonts w:ascii="Arial" w:hAnsi="Arial" w:cs="Arial"/>
+        </w:rPr>
         <w:t>Mobile application Concept 2.1.1</w:t>
       </w:r>
     </w:p>
@@ -2648,40 +3191,163 @@
       </w:r>
     </w:p>
     <w:p>
-      <w:r>
+      <w:pPr>
+        <w:rPr>
+          <w:rFonts w:ascii="Arial" w:hAnsi="Arial" w:cs="Arial"/>
+        </w:rPr>
+      </w:pPr>
+      <w:r>
+        <w:rPr>
+          <w:rFonts w:ascii="Arial" w:hAnsi="Arial" w:cs="Arial"/>
+        </w:rPr>
         <w:t xml:space="preserve"> </w:t>
       </w:r>
-      <w:bookmarkStart w:id="0" w:name="_GoBack"/>
-      <w:bookmarkEnd w:id="0"/>
     </w:p>
     <w:p>
       <w:pPr>
         <w:pStyle w:val="Heading3"/>
-      </w:pPr>
-      <w:r>
+        <w:rPr>
+          <w:rFonts w:ascii="Arial" w:hAnsi="Arial" w:cs="Arial"/>
+        </w:rPr>
+      </w:pPr>
+      <w:r>
+        <w:rPr>
+          <w:rFonts w:ascii="Arial" w:hAnsi="Arial" w:cs="Arial"/>
+        </w:rPr>
         <w:t>Applications Screen 2.1.2</w:t>
       </w:r>
     </w:p>
-    <w:p/>
-    <w:p/>
-    <w:p/>
-    <w:p/>
-    <w:p/>
-    <w:p/>
-    <w:p/>
-    <w:p/>
-    <w:p/>
-    <w:p/>
-    <w:p/>
-    <w:p/>
-    <w:p/>
-    <w:p/>
-    <w:p/>
-    <w:p/>
-    <w:p/>
-    <w:p/>
-    <w:p>
-      <w:pPr>
+    <w:p>
+      <w:pPr>
+        <w:rPr>
+          <w:rFonts w:ascii="Arial" w:hAnsi="Arial" w:cs="Arial"/>
+        </w:rPr>
+      </w:pPr>
+    </w:p>
+    <w:p>
+      <w:pPr>
+        <w:rPr>
+          <w:rFonts w:ascii="Arial" w:hAnsi="Arial" w:cs="Arial"/>
+        </w:rPr>
+      </w:pPr>
+    </w:p>
+    <w:p>
+      <w:pPr>
+        <w:rPr>
+          <w:rFonts w:ascii="Arial" w:hAnsi="Arial" w:cs="Arial"/>
+        </w:rPr>
+      </w:pPr>
+    </w:p>
+    <w:p>
+      <w:pPr>
+        <w:rPr>
+          <w:rFonts w:ascii="Arial" w:hAnsi="Arial" w:cs="Arial"/>
+        </w:rPr>
+      </w:pPr>
+    </w:p>
+    <w:p>
+      <w:pPr>
+        <w:rPr>
+          <w:rFonts w:ascii="Arial" w:hAnsi="Arial" w:cs="Arial"/>
+        </w:rPr>
+      </w:pPr>
+    </w:p>
+    <w:p>
+      <w:pPr>
+        <w:rPr>
+          <w:rFonts w:ascii="Arial" w:hAnsi="Arial" w:cs="Arial"/>
+        </w:rPr>
+      </w:pPr>
+    </w:p>
+    <w:p>
+      <w:pPr>
+        <w:rPr>
+          <w:rFonts w:ascii="Arial" w:hAnsi="Arial" w:cs="Arial"/>
+        </w:rPr>
+      </w:pPr>
+    </w:p>
+    <w:p>
+      <w:pPr>
+        <w:rPr>
+          <w:rFonts w:ascii="Arial" w:hAnsi="Arial" w:cs="Arial"/>
+        </w:rPr>
+      </w:pPr>
+    </w:p>
+    <w:p>
+      <w:pPr>
+        <w:rPr>
+          <w:rFonts w:ascii="Arial" w:hAnsi="Arial" w:cs="Arial"/>
+        </w:rPr>
+      </w:pPr>
+    </w:p>
+    <w:p>
+      <w:pPr>
+        <w:rPr>
+          <w:rFonts w:ascii="Arial" w:hAnsi="Arial" w:cs="Arial"/>
+        </w:rPr>
+      </w:pPr>
+    </w:p>
+    <w:p>
+      <w:pPr>
+        <w:rPr>
+          <w:rFonts w:ascii="Arial" w:hAnsi="Arial" w:cs="Arial"/>
+        </w:rPr>
+      </w:pPr>
+    </w:p>
+    <w:p>
+      <w:pPr>
+        <w:rPr>
+          <w:rFonts w:ascii="Arial" w:hAnsi="Arial" w:cs="Arial"/>
+        </w:rPr>
+      </w:pPr>
+    </w:p>
+    <w:p>
+      <w:pPr>
+        <w:rPr>
+          <w:rFonts w:ascii="Arial" w:hAnsi="Arial" w:cs="Arial"/>
+        </w:rPr>
+      </w:pPr>
+    </w:p>
+    <w:p>
+      <w:pPr>
+        <w:rPr>
+          <w:rFonts w:ascii="Arial" w:hAnsi="Arial" w:cs="Arial"/>
+        </w:rPr>
+      </w:pPr>
+    </w:p>
+    <w:p>
+      <w:pPr>
+        <w:rPr>
+          <w:rFonts w:ascii="Arial" w:hAnsi="Arial" w:cs="Arial"/>
+        </w:rPr>
+      </w:pPr>
+    </w:p>
+    <w:p>
+      <w:pPr>
+        <w:rPr>
+          <w:rFonts w:ascii="Arial" w:hAnsi="Arial" w:cs="Arial"/>
+        </w:rPr>
+      </w:pPr>
+    </w:p>
+    <w:p>
+      <w:pPr>
+        <w:rPr>
+          <w:rFonts w:ascii="Arial" w:hAnsi="Arial" w:cs="Arial"/>
+        </w:rPr>
+      </w:pPr>
+    </w:p>
+    <w:p>
+      <w:pPr>
+        <w:rPr>
+          <w:rFonts w:ascii="Arial" w:hAnsi="Arial" w:cs="Arial"/>
+        </w:rPr>
+      </w:pPr>
+    </w:p>
+    <w:p>
+      <w:pPr>
+        <w:rPr>
+          <w:rFonts w:ascii="Arial" w:hAnsi="Arial" w:cs="Arial"/>
+        </w:rPr>
         <w:sectPr>
           <w:type w:val="oddPage"/>
           <w:pgSz w:w="12240" w:h="15840"/>
@@ -2694,8 +3360,14 @@
     <w:p>
       <w:pPr>
         <w:pStyle w:val="Heading1"/>
-      </w:pPr>
-      <w:r>
+        <w:rPr>
+          <w:rFonts w:ascii="Arial" w:hAnsi="Arial" w:cs="Arial"/>
+        </w:rPr>
+      </w:pPr>
+      <w:r>
+        <w:rPr>
+          <w:rFonts w:ascii="Arial" w:hAnsi="Arial" w:cs="Arial"/>
+        </w:rPr>
         <w:lastRenderedPageBreak/>
         <w:t>Build Instructions 2.2</w:t>
       </w:r>
@@ -2703,8 +3375,14 @@
     <w:p>
       <w:pPr>
         <w:pStyle w:val="Heading2"/>
-      </w:pPr>
-      <w:r>
+        <w:rPr>
+          <w:rFonts w:ascii="Arial" w:hAnsi="Arial" w:cs="Arial"/>
+        </w:rPr>
+      </w:pPr>
+      <w:r>
+        <w:rPr>
+          <w:rFonts w:ascii="Arial" w:hAnsi="Arial" w:cs="Arial"/>
+        </w:rPr>
         <w:t>Introduction</w:t>
       </w:r>
     </w:p>
@@ -2751,8 +3429,14 @@
     <w:p>
       <w:pPr>
         <w:pStyle w:val="Heading2"/>
-      </w:pPr>
-      <w:r>
+        <w:rPr>
+          <w:rFonts w:ascii="Arial" w:hAnsi="Arial" w:cs="Arial"/>
+        </w:rPr>
+      </w:pPr>
+      <w:r>
+        <w:rPr>
+          <w:rFonts w:ascii="Arial" w:hAnsi="Arial" w:cs="Arial"/>
+        </w:rPr>
         <w:t>Budget</w:t>
       </w:r>
     </w:p>
@@ -2763,13 +3447,10 @@
         </w:rPr>
       </w:pPr>
       <w:r>
-        <w:t xml:space="preserve"> </w:t>
-      </w:r>
-      <w:r>
-        <w:rPr>
-          <w:rFonts w:ascii="Arial" w:hAnsi="Arial" w:cs="Arial"/>
-        </w:rPr>
-        <w:t xml:space="preserve">First you will need a raspberry pi or something to be able to control the motors. </w:t>
+        <w:rPr>
+          <w:rFonts w:ascii="Arial" w:hAnsi="Arial" w:cs="Arial"/>
+        </w:rPr>
+        <w:t xml:space="preserve"> First you will need a raspberry pi or something to be able to control the motors. </w:t>
       </w:r>
     </w:p>
     <w:p>
@@ -2783,7 +3464,7 @@
           <w:rFonts w:ascii="Arial" w:hAnsi="Arial" w:cs="Arial"/>
         </w:rPr>
       </w:pPr>
-      <w:hyperlink r:id="rId8" w:history="1">
+      <w:hyperlink r:id="rId9" w:history="1">
         <w:r>
           <w:rPr>
             <w:rStyle w:val="Hyperlink"/>
@@ -2859,7 +3540,7 @@
           <w:rFonts w:ascii="Arial" w:hAnsi="Arial" w:cs="Arial"/>
         </w:rPr>
       </w:pPr>
-      <w:hyperlink r:id="rId9" w:history="1">
+      <w:hyperlink r:id="rId10" w:history="1">
         <w:r>
           <w:rPr>
             <w:rStyle w:val="Hyperlink"/>
@@ -2921,7 +3602,7 @@
           <w:rFonts w:ascii="Arial" w:hAnsi="Arial" w:cs="Arial"/>
         </w:rPr>
       </w:pPr>
-      <w:hyperlink r:id="rId10" w:history="1">
+      <w:hyperlink r:id="rId11" w:history="1">
         <w:r>
           <w:rPr>
             <w:rStyle w:val="Hyperlink"/>
@@ -2948,8 +3629,14 @@
     <w:p>
       <w:pPr>
         <w:pStyle w:val="Heading2"/>
-      </w:pPr>
-      <w:r>
+        <w:rPr>
+          <w:rFonts w:ascii="Arial" w:hAnsi="Arial" w:cs="Arial"/>
+        </w:rPr>
+      </w:pPr>
+      <w:r>
+        <w:rPr>
+          <w:rFonts w:ascii="Arial" w:hAnsi="Arial" w:cs="Arial"/>
+        </w:rPr>
         <w:t xml:space="preserve">Time Commitment </w:t>
       </w:r>
     </w:p>
@@ -2988,7 +3675,7 @@
         </w:rPr>
         <w:t xml:space="preserve">Assembly is pretty easy when steps are followed: </w:t>
       </w:r>
-      <w:hyperlink r:id="rId11" w:history="1">
+      <w:hyperlink r:id="rId12" w:history="1">
         <w:r>
           <w:rPr>
             <w:rStyle w:val="Hyperlink"/>
@@ -3082,8 +3769,14 @@
     <w:p>
       <w:pPr>
         <w:pStyle w:val="Heading2"/>
-      </w:pPr>
-      <w:r>
+        <w:rPr>
+          <w:rFonts w:ascii="Arial" w:hAnsi="Arial" w:cs="Arial"/>
+        </w:rPr>
+      </w:pPr>
+      <w:r>
+        <w:rPr>
+          <w:rFonts w:ascii="Arial" w:hAnsi="Arial" w:cs="Arial"/>
+        </w:rPr>
         <w:lastRenderedPageBreak/>
         <w:t xml:space="preserve">Mechanical Assembly </w:t>
       </w:r>
@@ -3175,7 +3868,7 @@
         </w:rPr>
         <w:t xml:space="preserve">Step Two: Once you have your pins selected connect them to your motors. Then test your motors by running a simple script with either C or Python. The Code I used for the arm is here </w:t>
       </w:r>
-      <w:hyperlink r:id="rId12" w:history="1">
+      <w:hyperlink r:id="rId13" w:history="1">
         <w:r>
           <w:rPr>
             <w:rStyle w:val="Hyperlink"/>
@@ -3203,7 +3896,7 @@
         </w:rPr>
         <w:t xml:space="preserve">Step Three: Build the Arm using the guide given by </w:t>
       </w:r>
-      <w:hyperlink r:id="rId13" w:history="1">
+      <w:hyperlink r:id="rId14" w:history="1">
         <w:r>
           <w:rPr>
             <w:rStyle w:val="Hyperlink"/>
@@ -3279,7 +3972,7 @@
                     </pic:cNvPicPr>
                   </pic:nvPicPr>
                   <pic:blipFill>
-                    <a:blip r:embed="rId14">
+                    <a:blip r:embed="rId15">
                       <a:extLst>
                         <a:ext uri="{28A0092B-C50C-407E-A947-70E740481C1C}">
                           <a14:useLocalDpi xmlns:a14="http://schemas.microsoft.com/office/drawing/2010/main" val="0"/>
@@ -3434,7 +4127,7 @@
                     </pic:cNvPicPr>
                   </pic:nvPicPr>
                   <pic:blipFill>
-                    <a:blip r:embed="rId15" cstate="print">
+                    <a:blip r:embed="rId16" cstate="print">
                       <a:extLst>
                         <a:ext uri="{28A0092B-C50C-407E-A947-70E740481C1C}">
                           <a14:useLocalDpi xmlns:a14="http://schemas.microsoft.com/office/drawing/2010/main" val="0"/>
@@ -3535,6 +4228,533 @@
         </w:rPr>
       </w:pPr>
     </w:p>
+    <w:p>
+      <w:pPr>
+        <w:rPr>
+          <w:rFonts w:ascii="Arial" w:hAnsi="Arial" w:cs="Arial"/>
+        </w:rPr>
+      </w:pPr>
+    </w:p>
+    <w:p>
+      <w:pPr>
+        <w:rPr>
+          <w:rFonts w:ascii="Arial" w:hAnsi="Arial" w:cs="Arial"/>
+        </w:rPr>
+      </w:pPr>
+    </w:p>
+    <w:p>
+      <w:pPr>
+        <w:rPr>
+          <w:rFonts w:ascii="Arial" w:hAnsi="Arial" w:cs="Arial"/>
+        </w:rPr>
+      </w:pPr>
+    </w:p>
+    <w:p>
+      <w:pPr>
+        <w:rPr>
+          <w:rFonts w:ascii="Arial" w:hAnsi="Arial" w:cs="Arial"/>
+        </w:rPr>
+      </w:pPr>
+    </w:p>
+    <w:p>
+      <w:pPr>
+        <w:rPr>
+          <w:rFonts w:ascii="Arial" w:hAnsi="Arial" w:cs="Arial"/>
+        </w:rPr>
+      </w:pPr>
+    </w:p>
+    <w:p>
+      <w:pPr>
+        <w:rPr>
+          <w:rFonts w:ascii="Arial" w:hAnsi="Arial" w:cs="Arial"/>
+        </w:rPr>
+      </w:pPr>
+    </w:p>
+    <w:p>
+      <w:pPr>
+        <w:rPr>
+          <w:rFonts w:ascii="Arial" w:hAnsi="Arial" w:cs="Arial"/>
+        </w:rPr>
+      </w:pPr>
+    </w:p>
+    <w:p>
+      <w:pPr>
+        <w:rPr>
+          <w:rFonts w:ascii="Arial" w:hAnsi="Arial" w:cs="Arial"/>
+        </w:rPr>
+      </w:pPr>
+    </w:p>
+    <w:p>
+      <w:pPr>
+        <w:rPr>
+          <w:rFonts w:ascii="Arial" w:hAnsi="Arial" w:cs="Arial"/>
+        </w:rPr>
+      </w:pPr>
+    </w:p>
+    <w:p>
+      <w:pPr>
+        <w:rPr>
+          <w:rFonts w:ascii="Arial" w:hAnsi="Arial" w:cs="Arial"/>
+        </w:rPr>
+      </w:pPr>
+    </w:p>
+    <w:p>
+      <w:pPr>
+        <w:rPr>
+          <w:rFonts w:ascii="Arial" w:hAnsi="Arial" w:cs="Arial"/>
+        </w:rPr>
+      </w:pPr>
+    </w:p>
+    <w:p>
+      <w:pPr>
+        <w:rPr>
+          <w:rFonts w:ascii="Arial" w:hAnsi="Arial" w:cs="Arial"/>
+        </w:rPr>
+      </w:pPr>
+    </w:p>
+    <w:p>
+      <w:pPr>
+        <w:rPr>
+          <w:rFonts w:ascii="Arial" w:hAnsi="Arial" w:cs="Arial"/>
+        </w:rPr>
+      </w:pPr>
+    </w:p>
+    <w:p>
+      <w:pPr>
+        <w:rPr>
+          <w:rFonts w:ascii="Arial" w:hAnsi="Arial" w:cs="Arial"/>
+        </w:rPr>
+      </w:pPr>
+    </w:p>
+    <w:p>
+      <w:pPr>
+        <w:rPr>
+          <w:rFonts w:ascii="Arial" w:hAnsi="Arial" w:cs="Arial"/>
+        </w:rPr>
+      </w:pPr>
+    </w:p>
+    <w:p>
+      <w:pPr>
+        <w:rPr>
+          <w:rFonts w:ascii="Arial" w:hAnsi="Arial" w:cs="Arial"/>
+        </w:rPr>
+      </w:pPr>
+    </w:p>
+    <w:p>
+      <w:pPr>
+        <w:rPr>
+          <w:rFonts w:ascii="Arial" w:hAnsi="Arial" w:cs="Arial"/>
+        </w:rPr>
+        <w:sectPr>
+          <w:type w:val="oddPage"/>
+          <w:pgSz w:w="12240" w:h="15840"/>
+          <w:pgMar w:top="1440" w:right="1440" w:bottom="1440" w:left="1440" w:header="720" w:footer="720" w:gutter="0"/>
+          <w:cols w:space="720"/>
+          <w:docGrid w:linePitch="360"/>
+        </w:sectPr>
+      </w:pPr>
+    </w:p>
+    <w:p>
+      <w:pPr>
+        <w:pStyle w:val="Heading1"/>
+        <w:rPr>
+          <w:rFonts w:ascii="Arial" w:hAnsi="Arial" w:cs="Arial"/>
+        </w:rPr>
+      </w:pPr>
+      <w:r>
+        <w:rPr>
+          <w:rFonts w:ascii="Arial" w:hAnsi="Arial" w:cs="Arial"/>
+        </w:rPr>
+        <w:lastRenderedPageBreak/>
+        <w:t>Project Breakdown 2.3</w:t>
+      </w:r>
+    </w:p>
+    <w:p>
+      <w:pPr>
+        <w:pStyle w:val="Heading2"/>
+        <w:rPr>
+          <w:rFonts w:ascii="Arial" w:hAnsi="Arial" w:cs="Arial"/>
+        </w:rPr>
+      </w:pPr>
+      <w:r>
+        <w:rPr>
+          <w:rFonts w:ascii="Arial" w:hAnsi="Arial" w:cs="Arial"/>
+        </w:rPr>
+        <w:t>Database</w:t>
+      </w:r>
+      <w:r>
+        <w:rPr>
+          <w:rFonts w:ascii="Arial" w:hAnsi="Arial" w:cs="Arial"/>
+        </w:rPr>
+        <w:t xml:space="preserve"> 2.3.1</w:t>
+      </w:r>
+    </w:p>
+    <w:p/>
+    <w:p>
+      <w:r>
+        <w:t xml:space="preserve">The Database will either be Firebase or SQL </w:t>
+      </w:r>
+    </w:p>
+    <w:p/>
+    <w:p>
+      <w:pPr>
+        <w:pStyle w:val="Heading2"/>
+      </w:pPr>
+      <w:r>
+        <w:t>Application 2.3.2</w:t>
+      </w:r>
+    </w:p>
+    <w:p/>
+    <w:p>
+      <w:pPr>
+        <w:rPr>
+          <w:rFonts w:ascii="Arial" w:hAnsi="Arial" w:cs="Arial"/>
+          <w:sz w:val="24"/>
+          <w:szCs w:val="24"/>
+        </w:rPr>
+      </w:pPr>
+      <w:r>
+        <w:rPr>
+          <w:rFonts w:ascii="Arial" w:hAnsi="Arial" w:cs="Arial"/>
+          <w:sz w:val="24"/>
+          <w:szCs w:val="24"/>
+        </w:rPr>
+        <w:t>The overall concept of the mobile application for the project is to control the four servo motors of the robotic arm and keep logs on the user’s actions. The first screen of the application will be the login screen which will require an email and password to create and login to an account. The accounts are used to hold individual logs of the user’s controller usage. When logged in, the user is presented with two option; controller and user logs.</w:t>
+      </w:r>
+    </w:p>
+    <w:p>
+      <w:pPr>
+        <w:rPr>
+          <w:rFonts w:ascii="Arial" w:hAnsi="Arial" w:cs="Arial"/>
+          <w:sz w:val="24"/>
+          <w:szCs w:val="24"/>
+        </w:rPr>
+      </w:pPr>
+    </w:p>
+    <w:p>
+      <w:pPr>
+        <w:rPr>
+          <w:rFonts w:ascii="Arial" w:hAnsi="Arial" w:cs="Arial"/>
+          <w:sz w:val="24"/>
+          <w:szCs w:val="24"/>
+        </w:rPr>
+      </w:pPr>
+      <w:r>
+        <w:rPr>
+          <w:rFonts w:ascii="Arial" w:hAnsi="Arial" w:cs="Arial"/>
+          <w:sz w:val="24"/>
+          <w:szCs w:val="24"/>
+        </w:rPr>
+        <w:t>The first option of the application is to control the motor with four sliders that will control the arms movements. When the application first begins, the sliders will be set to a default (centered) position. When exiting the application, the robotic arm will return to its default position after all created movements.</w:t>
+      </w:r>
+    </w:p>
+    <w:p>
+      <w:pPr>
+        <w:rPr>
+          <w:rFonts w:ascii="Arial" w:hAnsi="Arial" w:cs="Arial"/>
+          <w:sz w:val="24"/>
+          <w:szCs w:val="24"/>
+        </w:rPr>
+      </w:pPr>
+    </w:p>
+    <w:p>
+      <w:pPr>
+        <w:rPr>
+          <w:rFonts w:ascii="Arial" w:hAnsi="Arial" w:cs="Arial"/>
+          <w:sz w:val="24"/>
+          <w:szCs w:val="24"/>
+        </w:rPr>
+      </w:pPr>
+      <w:r>
+        <w:rPr>
+          <w:rFonts w:ascii="Arial" w:hAnsi="Arial" w:cs="Arial"/>
+          <w:sz w:val="24"/>
+          <w:szCs w:val="24"/>
+        </w:rPr>
+        <w:t>During the controller screen, the application will have logs of the user’s usage and will be presented in the user log screen. The user logs will contain the log of all the users usage of the application based on the users in the database. In conclusion, the login screen, controller screen, and user logs are the three k</w:t>
+      </w:r>
+      <w:r>
+        <w:rPr>
+          <w:rFonts w:ascii="Arial" w:hAnsi="Arial" w:cs="Arial"/>
+          <w:sz w:val="24"/>
+          <w:szCs w:val="24"/>
+        </w:rPr>
+        <w:t>ey features of the application.</w:t>
+      </w:r>
+    </w:p>
+    <w:p>
+      <w:pPr>
+        <w:rPr>
+          <w:rFonts w:ascii="Arial" w:hAnsi="Arial" w:cs="Arial"/>
+          <w:sz w:val="24"/>
+          <w:szCs w:val="24"/>
+        </w:rPr>
+      </w:pPr>
+    </w:p>
+    <w:p>
+      <w:pPr>
+        <w:pStyle w:val="Heading2"/>
+        <w:rPr>
+          <w:rFonts w:ascii="Arial" w:hAnsi="Arial" w:cs="Arial"/>
+        </w:rPr>
+      </w:pPr>
+      <w:r>
+        <w:rPr>
+          <w:rFonts w:ascii="Arial" w:hAnsi="Arial" w:cs="Arial"/>
+        </w:rPr>
+        <w:t xml:space="preserve">Hardware 2.3.3 </w:t>
+      </w:r>
+    </w:p>
+    <w:p>
+      <w:pPr>
+        <w:rPr>
+          <w:rFonts w:ascii="Arial" w:hAnsi="Arial" w:cs="Arial"/>
+        </w:rPr>
+      </w:pPr>
+    </w:p>
+    <w:p>
+      <w:pPr>
+        <w:rPr>
+          <w:rFonts w:ascii="Arial" w:hAnsi="Arial" w:cs="Arial"/>
+        </w:rPr>
+      </w:pPr>
+      <w:r>
+        <w:rPr>
+          <w:rFonts w:ascii="Arial" w:hAnsi="Arial" w:cs="Arial"/>
+        </w:rPr>
+        <w:t xml:space="preserve">Robotic Arm: The arm was created by </w:t>
+      </w:r>
+      <w:proofErr w:type="spellStart"/>
+      <w:r>
+        <w:rPr>
+          <w:rFonts w:ascii="Arial" w:hAnsi="Arial" w:cs="Arial"/>
+        </w:rPr>
+        <w:t>MEindustries</w:t>
+      </w:r>
+      <w:proofErr w:type="spellEnd"/>
+      <w:r>
+        <w:rPr>
+          <w:rFonts w:ascii="Arial" w:hAnsi="Arial" w:cs="Arial"/>
+        </w:rPr>
+        <w:t>. I have taken that design and added a database along with a phone application and switched out the motors for analog feedback servos</w:t>
+      </w:r>
+      <w:r>
+        <w:rPr>
+          <w:rFonts w:ascii="Arial" w:hAnsi="Arial" w:cs="Arial"/>
+        </w:rPr>
+        <w:t>.</w:t>
+      </w:r>
+    </w:p>
+    <w:p>
+      <w:pPr>
+        <w:rPr>
+          <w:rFonts w:ascii="Arial" w:hAnsi="Arial" w:cs="Arial"/>
+        </w:rPr>
+      </w:pPr>
+      <w:r>
+        <w:rPr>
+          <w:rFonts w:ascii="Arial" w:hAnsi="Arial" w:cs="Arial"/>
+        </w:rPr>
+        <w:t>Analog feedback servos: These servos are just like any other but have another wire that is wire which reports back on the position it is in with analog.</w:t>
+      </w:r>
+    </w:p>
+    <w:p>
+      <w:pPr>
+        <w:rPr>
+          <w:rFonts w:ascii="Arial" w:hAnsi="Arial" w:cs="Arial"/>
+        </w:rPr>
+      </w:pPr>
+    </w:p>
+    <w:p>
+      <w:pPr>
+        <w:rPr>
+          <w:rFonts w:ascii="Arial" w:hAnsi="Arial" w:cs="Arial"/>
+        </w:rPr>
+      </w:pPr>
+    </w:p>
+    <w:p>
+      <w:pPr>
+        <w:rPr>
+          <w:rFonts w:ascii="Arial" w:hAnsi="Arial" w:cs="Arial"/>
+        </w:rPr>
+        <w:sectPr>
+          <w:type w:val="oddPage"/>
+          <w:pgSz w:w="12240" w:h="15840"/>
+          <w:pgMar w:top="1440" w:right="1440" w:bottom="1440" w:left="1440" w:header="720" w:footer="720" w:gutter="0"/>
+          <w:cols w:space="720"/>
+          <w:docGrid w:linePitch="360"/>
+        </w:sectPr>
+      </w:pPr>
+    </w:p>
+    <w:p>
+      <w:pPr>
+        <w:pStyle w:val="Heading1"/>
+        <w:rPr>
+          <w:rFonts w:ascii="Arial" w:hAnsi="Arial" w:cs="Arial"/>
+        </w:rPr>
+      </w:pPr>
+      <w:r>
+        <w:rPr>
+          <w:rFonts w:ascii="Arial" w:hAnsi="Arial" w:cs="Arial"/>
+        </w:rPr>
+        <w:lastRenderedPageBreak/>
+        <w:t xml:space="preserve">Progress Reports 2.4: </w:t>
+      </w:r>
+    </w:p>
+    <w:p>
+      <w:pPr>
+        <w:sectPr>
+          <w:type w:val="oddPage"/>
+          <w:pgSz w:w="12240" w:h="15840"/>
+          <w:pgMar w:top="1440" w:right="1440" w:bottom="1440" w:left="1440" w:header="720" w:footer="720" w:gutter="0"/>
+          <w:cols w:space="720"/>
+          <w:docGrid w:linePitch="360"/>
+        </w:sectPr>
+      </w:pPr>
+      <w:r>
+        <w:br w:type="page"/>
+      </w:r>
+    </w:p>
+    <w:p>
+      <w:pPr>
+        <w:pStyle w:val="Heading1"/>
+        <w:rPr>
+          <w:rFonts w:ascii="Arial" w:hAnsi="Arial" w:cs="Arial"/>
+        </w:rPr>
+      </w:pPr>
+      <w:r>
+        <w:rPr>
+          <w:rFonts w:ascii="Arial" w:hAnsi="Arial" w:cs="Arial"/>
+        </w:rPr>
+        <w:lastRenderedPageBreak/>
+        <w:t xml:space="preserve">Problems encountered </w:t>
+      </w:r>
+    </w:p>
+    <w:p>
+      <w:pPr>
+        <w:rPr>
+          <w:rFonts w:ascii="Arial" w:hAnsi="Arial" w:cs="Arial"/>
+        </w:rPr>
+      </w:pPr>
+    </w:p>
+    <w:p>
+      <w:pPr>
+        <w:rPr>
+          <w:rFonts w:ascii="Arial" w:hAnsi="Arial" w:cs="Arial"/>
+        </w:rPr>
+      </w:pPr>
+    </w:p>
+    <w:p>
+      <w:pPr>
+        <w:rPr>
+          <w:rFonts w:ascii="Arial" w:hAnsi="Arial" w:cs="Arial"/>
+        </w:rPr>
+      </w:pPr>
+    </w:p>
+    <w:p>
+      <w:pPr>
+        <w:rPr>
+          <w:rFonts w:ascii="Arial" w:hAnsi="Arial" w:cs="Arial"/>
+        </w:rPr>
+      </w:pPr>
+    </w:p>
+    <w:p>
+      <w:pPr>
+        <w:rPr>
+          <w:rFonts w:ascii="Arial" w:hAnsi="Arial" w:cs="Arial"/>
+        </w:rPr>
+      </w:pPr>
+    </w:p>
+    <w:p>
+      <w:pPr>
+        <w:rPr>
+          <w:rFonts w:ascii="Arial" w:hAnsi="Arial" w:cs="Arial"/>
+        </w:rPr>
+      </w:pPr>
+    </w:p>
+    <w:p>
+      <w:pPr>
+        <w:rPr>
+          <w:rFonts w:ascii="Arial" w:hAnsi="Arial" w:cs="Arial"/>
+        </w:rPr>
+      </w:pPr>
+    </w:p>
+    <w:p>
+      <w:pPr>
+        <w:rPr>
+          <w:rFonts w:ascii="Arial" w:hAnsi="Arial" w:cs="Arial"/>
+        </w:rPr>
+      </w:pPr>
+    </w:p>
+    <w:p>
+      <w:pPr>
+        <w:rPr>
+          <w:rFonts w:ascii="Arial" w:hAnsi="Arial" w:cs="Arial"/>
+        </w:rPr>
+      </w:pPr>
+    </w:p>
+    <w:p>
+      <w:pPr>
+        <w:rPr>
+          <w:rFonts w:ascii="Arial" w:hAnsi="Arial" w:cs="Arial"/>
+        </w:rPr>
+      </w:pPr>
+    </w:p>
+    <w:p>
+      <w:pPr>
+        <w:rPr>
+          <w:rFonts w:ascii="Arial" w:hAnsi="Arial" w:cs="Arial"/>
+        </w:rPr>
+      </w:pPr>
+    </w:p>
+    <w:p>
+      <w:pPr>
+        <w:rPr>
+          <w:rFonts w:ascii="Arial" w:hAnsi="Arial" w:cs="Arial"/>
+        </w:rPr>
+      </w:pPr>
+    </w:p>
+    <w:p>
+      <w:pPr>
+        <w:rPr>
+          <w:rFonts w:ascii="Arial" w:hAnsi="Arial" w:cs="Arial"/>
+        </w:rPr>
+      </w:pPr>
+    </w:p>
+    <w:p>
+      <w:pPr>
+        <w:rPr>
+          <w:rFonts w:ascii="Arial" w:hAnsi="Arial" w:cs="Arial"/>
+        </w:rPr>
+      </w:pPr>
+    </w:p>
+    <w:p>
+      <w:pPr>
+        <w:rPr>
+          <w:rFonts w:ascii="Arial" w:hAnsi="Arial" w:cs="Arial"/>
+        </w:rPr>
+        <w:sectPr>
+          <w:type w:val="oddPage"/>
+          <w:pgSz w:w="12240" w:h="15840"/>
+          <w:pgMar w:top="1440" w:right="1440" w:bottom="1440" w:left="1440" w:header="720" w:footer="720" w:gutter="0"/>
+          <w:cols w:space="720"/>
+          <w:docGrid w:linePitch="360"/>
+        </w:sectPr>
+      </w:pPr>
+    </w:p>
+    <w:p>
+      <w:pPr>
+        <w:pStyle w:val="Heading1"/>
+      </w:pPr>
+      <w:r>
+        <w:lastRenderedPageBreak/>
+        <w:t>Appendix 3</w:t>
+      </w:r>
+      <w:bookmarkStart w:id="0" w:name="_GoBack"/>
+      <w:bookmarkEnd w:id="0"/>
+    </w:p>
+    <w:p/>
+    <w:p/>
     <w:sectPr>
       <w:type w:val="oddPage"/>
       <w:pgSz w:w="12240" w:h="15840"/>
@@ -3605,7 +4825,7 @@
           <w:rPr>
             <w:noProof/>
           </w:rPr>
-          <w:t>13</w:t>
+          <w:t>25</w:t>
         </w:r>
         <w:r>
           <w:rPr>
@@ -4941,4 +6161,16 @@
     </a:ext>
   </a:extLst>
 </a:theme>
+</file>
+
+<file path=customXml/item1.xml><?xml version="1.0" encoding="utf-8"?>
+<b:Sources xmlns:b="http://schemas.openxmlformats.org/officeDocument/2006/bibliography" xmlns="http://schemas.openxmlformats.org/officeDocument/2006/bibliography" SelectedStyle="\APASixthEditionOfficeOnline.xsl" StyleName="APA" Version="6"/>
+</file>
+
+<file path=customXml/itemProps1.xml><?xml version="1.0" encoding="utf-8"?>
+<ds:datastoreItem xmlns:ds="http://schemas.openxmlformats.org/officeDocument/2006/customXml" ds:itemID="{4029F0AD-2B22-4671-A5DD-59F556024595}">
+  <ds:schemaRefs>
+    <ds:schemaRef ds:uri="http://schemas.openxmlformats.org/officeDocument/2006/bibliography"/>
+  </ds:schemaRefs>
+</ds:datastoreItem>
 </file>
</xml_diff>

<commit_message>
added more to the report, double spaced as well
</commit_message>
<xml_diff>
--- a/Doc/MainReport.docx
+++ b/Doc/MainReport.docx
@@ -1,6 +1,6 @@
 
 <file path=word/document.xml><?xml version="1.0" encoding="utf-8"?>
-<w:document xmlns:wpc="http://schemas.microsoft.com/office/word/2010/wordprocessingCanvas" xmlns:cx="http://schemas.microsoft.com/office/drawing/2014/chartex" xmlns:cx1="http://schemas.microsoft.com/office/drawing/2015/9/8/chartex" xmlns:cx2="http://schemas.microsoft.com/office/drawing/2015/10/21/chartex" xmlns:cx3="http://schemas.microsoft.com/office/drawing/2016/5/9/chartex" xmlns:cx4="http://schemas.microsoft.com/office/drawing/2016/5/10/chartex" xmlns:cx5="http://schemas.microsoft.com/office/drawing/2016/5/11/chartex" xmlns:cx6="http://schemas.microsoft.com/office/drawing/2016/5/12/chartex" xmlns:cx7="http://schemas.microsoft.com/office/drawing/2016/5/13/chartex" xmlns:cx8="http://schemas.microsoft.com/office/drawing/2016/5/14/chartex" xmlns:mc="http://schemas.openxmlformats.org/markup-compatibility/2006" xmlns:aink="http://schemas.microsoft.com/office/drawing/2016/ink" xmlns:am3d="http://schemas.microsoft.com/office/drawing/2017/model3d" xmlns:o="urn:schemas-microsoft-com:office:office" xmlns:r="http://schemas.openxmlformats.org/officeDocument/2006/relationships" xmlns:m="http://schemas.openxmlformats.org/officeDocument/2006/math" xmlns:v="urn:schemas-microsoft-com:vml" xmlns:wp14="http://schemas.microsoft.com/office/word/2010/wordprocessingDrawing" xmlns:wp="http://schemas.openxmlformats.org/drawingml/2006/wordprocessingDrawing" xmlns:w10="urn:schemas-microsoft-com:office:word" xmlns:w="http://schemas.openxmlformats.org/wordprocessingml/2006/main" xmlns:w14="http://schemas.microsoft.com/office/word/2010/wordml" xmlns:w15="http://schemas.microsoft.com/office/word/2012/wordml" xmlns:w16cid="http://schemas.microsoft.com/office/word/2016/wordml/cid" xmlns:w16se="http://schemas.microsoft.com/office/word/2015/wordml/symex" xmlns:wpg="http://schemas.microsoft.com/office/word/2010/wordprocessingGroup" xmlns:wpi="http://schemas.microsoft.com/office/word/2010/wordprocessingInk" xmlns:wne="http://schemas.microsoft.com/office/word/2006/wordml" xmlns:wps="http://schemas.microsoft.com/office/word/2010/wordprocessingShape" mc:Ignorable="w14 w15 w16se w16cid wp14">
+<w:document xmlns:wpc="http://schemas.microsoft.com/office/word/2010/wordprocessingCanvas" xmlns:cx="http://schemas.microsoft.com/office/drawing/2014/chartex" xmlns:cx1="http://schemas.microsoft.com/office/drawing/2015/9/8/chartex" xmlns:mc="http://schemas.openxmlformats.org/markup-compatibility/2006" xmlns:o="urn:schemas-microsoft-com:office:office" xmlns:r="http://schemas.openxmlformats.org/officeDocument/2006/relationships" xmlns:m="http://schemas.openxmlformats.org/officeDocument/2006/math" xmlns:v="urn:schemas-microsoft-com:vml" xmlns:wp14="http://schemas.microsoft.com/office/word/2010/wordprocessingDrawing" xmlns:wp="http://schemas.openxmlformats.org/drawingml/2006/wordprocessingDrawing" xmlns:w10="urn:schemas-microsoft-com:office:word" xmlns:w="http://schemas.openxmlformats.org/wordprocessingml/2006/main" xmlns:w14="http://schemas.microsoft.com/office/word/2010/wordml" xmlns:w15="http://schemas.microsoft.com/office/word/2012/wordml" xmlns:w16se="http://schemas.microsoft.com/office/word/2015/wordml/symex" xmlns:wpg="http://schemas.microsoft.com/office/word/2010/wordprocessingGroup" xmlns:wpi="http://schemas.microsoft.com/office/word/2010/wordprocessingInk" xmlns:wne="http://schemas.microsoft.com/office/word/2006/wordml" xmlns:wps="http://schemas.microsoft.com/office/word/2010/wordprocessingShape" mc:Ignorable="w14 w15 w16se wp14">
   <w:body>
     <w:p>
       <w:pPr>
@@ -39,10 +39,7 @@
           <w:sz w:val="24"/>
           <w:szCs w:val="24"/>
         </w:rPr>
-        <w:t>Website:</w:t>
-      </w:r>
-      <w:r>
-        <w:t xml:space="preserve"> </w:t>
+        <w:t xml:space="preserve">Website: </w:t>
       </w:r>
       <w:hyperlink r:id="rId8" w:history="1">
         <w:r>
@@ -77,11 +74,15 @@
       <w:pPr>
         <w:rPr>
           <w:rFonts w:ascii="Arial" w:hAnsi="Arial" w:cs="Arial"/>
-        </w:rPr>
-      </w:pPr>
-      <w:r>
-        <w:rPr>
-          <w:rFonts w:ascii="Arial" w:hAnsi="Arial" w:cs="Arial"/>
+          <w:sz w:val="24"/>
+          <w:szCs w:val="24"/>
+        </w:rPr>
+      </w:pPr>
+      <w:r>
+        <w:rPr>
+          <w:rFonts w:ascii="Arial" w:hAnsi="Arial" w:cs="Arial"/>
+          <w:sz w:val="24"/>
+          <w:szCs w:val="24"/>
         </w:rPr>
         <w:t xml:space="preserve">Course: Computer Engineering Technology </w:t>
       </w:r>
@@ -90,17 +91,23 @@
       <w:pPr>
         <w:rPr>
           <w:rFonts w:ascii="Arial" w:hAnsi="Arial" w:cs="Arial"/>
-        </w:rPr>
-      </w:pPr>
-      <w:r>
-        <w:rPr>
-          <w:rFonts w:ascii="Arial" w:hAnsi="Arial" w:cs="Arial"/>
+          <w:sz w:val="24"/>
+          <w:szCs w:val="24"/>
+        </w:rPr>
+      </w:pPr>
+      <w:r>
+        <w:rPr>
+          <w:rFonts w:ascii="Arial" w:hAnsi="Arial" w:cs="Arial"/>
+          <w:sz w:val="24"/>
+          <w:szCs w:val="24"/>
         </w:rPr>
         <w:t>Date: April 23</w:t>
       </w:r>
       <w:r>
         <w:rPr>
           <w:rFonts w:ascii="Arial" w:hAnsi="Arial" w:cs="Arial"/>
+          <w:sz w:val="24"/>
+          <w:szCs w:val="24"/>
           <w:vertAlign w:val="superscript"/>
         </w:rPr>
         <w:t>rd</w:t>
@@ -108,6 +115,8 @@
       <w:r>
         <w:rPr>
           <w:rFonts w:ascii="Arial" w:hAnsi="Arial" w:cs="Arial"/>
+          <w:sz w:val="24"/>
+          <w:szCs w:val="24"/>
         </w:rPr>
         <w:t xml:space="preserve"> 2018</w:t>
       </w:r>
@@ -139,1418 +148,6 @@
           <w:rFonts w:ascii="Arial" w:hAnsi="Arial" w:cs="Arial"/>
         </w:rPr>
       </w:pPr>
-    </w:p>
-    <w:p>
-      <w:pPr>
-        <w:rPr>
-          <w:rFonts w:ascii="SansSerif" w:hAnsi="SansSerif" w:cs="Arial"/>
-          <w:sz w:val="24"/>
-          <w:szCs w:val="24"/>
-        </w:rPr>
-      </w:pPr>
-      <w:r>
-        <w:rPr>
-          <w:rFonts w:ascii="SansSerif" w:hAnsi="SansSerif" w:cs="Arial"/>
-          <w:sz w:val="24"/>
-          <w:szCs w:val="24"/>
-        </w:rPr>
-        <w:t></w:t>
-      </w:r>
-      <w:r>
-        <w:rPr>
-          <w:rFonts w:ascii="SansSerif" w:hAnsi="SansSerif" w:cs="Arial"/>
-          <w:sz w:val="24"/>
-          <w:szCs w:val="24"/>
-        </w:rPr>
-        <w:t></w:t>
-      </w:r>
-      <w:r>
-        <w:rPr>
-          <w:rFonts w:ascii="SansSerif" w:hAnsi="SansSerif" w:cs="Arial"/>
-          <w:sz w:val="24"/>
-          <w:szCs w:val="24"/>
-        </w:rPr>
-        <w:t></w:t>
-      </w:r>
-      <w:r>
-        <w:rPr>
-          <w:rFonts w:ascii="SansSerif" w:hAnsi="SansSerif" w:cs="Arial"/>
-          <w:sz w:val="24"/>
-          <w:szCs w:val="24"/>
-        </w:rPr>
-        <w:t></w:t>
-      </w:r>
-      <w:r>
-        <w:rPr>
-          <w:rFonts w:ascii="SansSerif" w:hAnsi="SansSerif" w:cs="Arial"/>
-          <w:sz w:val="24"/>
-          <w:szCs w:val="24"/>
-        </w:rPr>
-        <w:t></w:t>
-      </w:r>
-      <w:r>
-        <w:rPr>
-          <w:rFonts w:ascii="SansSerif" w:hAnsi="SansSerif" w:cs="Arial"/>
-          <w:sz w:val="24"/>
-          <w:szCs w:val="24"/>
-        </w:rPr>
-        <w:t></w:t>
-      </w:r>
-      <w:r>
-        <w:rPr>
-          <w:rFonts w:ascii="SansSerif" w:hAnsi="SansSerif" w:cs="Arial"/>
-          <w:sz w:val="24"/>
-          <w:szCs w:val="24"/>
-        </w:rPr>
-        <w:t></w:t>
-      </w:r>
-      <w:r>
-        <w:rPr>
-          <w:rFonts w:ascii="SansSerif" w:hAnsi="SansSerif" w:cs="Arial"/>
-          <w:sz w:val="24"/>
-          <w:szCs w:val="24"/>
-        </w:rPr>
-        <w:t></w:t>
-      </w:r>
-      <w:r>
-        <w:rPr>
-          <w:rFonts w:ascii="SansSerif" w:hAnsi="SansSerif" w:cs="Arial"/>
-          <w:sz w:val="24"/>
-          <w:szCs w:val="24"/>
-        </w:rPr>
-        <w:t></w:t>
-      </w:r>
-      <w:r>
-        <w:rPr>
-          <w:rFonts w:ascii="SansSerif" w:hAnsi="SansSerif" w:cs="Arial"/>
-          <w:sz w:val="24"/>
-          <w:szCs w:val="24"/>
-        </w:rPr>
-        <w:t></w:t>
-      </w:r>
-      <w:r>
-        <w:rPr>
-          <w:rFonts w:ascii="SansSerif" w:hAnsi="SansSerif" w:cs="Arial"/>
-          <w:sz w:val="24"/>
-          <w:szCs w:val="24"/>
-        </w:rPr>
-        <w:t></w:t>
-      </w:r>
-      <w:r>
-        <w:rPr>
-          <w:rFonts w:ascii="SansSerif" w:hAnsi="SansSerif" w:cs="Arial"/>
-          <w:sz w:val="24"/>
-          <w:szCs w:val="24"/>
-        </w:rPr>
-        <w:t></w:t>
-      </w:r>
-      <w:r>
-        <w:rPr>
-          <w:rFonts w:ascii="SansSerif" w:hAnsi="SansSerif" w:cs="Arial"/>
-          <w:sz w:val="24"/>
-          <w:szCs w:val="24"/>
-        </w:rPr>
-        <w:t></w:t>
-      </w:r>
-      <w:r>
-        <w:rPr>
-          <w:rFonts w:ascii="SansSerif" w:hAnsi="SansSerif" w:cs="Arial"/>
-          <w:sz w:val="24"/>
-          <w:szCs w:val="24"/>
-        </w:rPr>
-        <w:t></w:t>
-      </w:r>
-      <w:r>
-        <w:rPr>
-          <w:rFonts w:ascii="SansSerif" w:hAnsi="SansSerif" w:cs="Arial"/>
-          <w:sz w:val="24"/>
-          <w:szCs w:val="24"/>
-        </w:rPr>
-        <w:t></w:t>
-      </w:r>
-      <w:r>
-        <w:rPr>
-          <w:rFonts w:ascii="SansSerif" w:hAnsi="SansSerif" w:cs="Arial"/>
-          <w:sz w:val="24"/>
-          <w:szCs w:val="24"/>
-        </w:rPr>
-        <w:t></w:t>
-      </w:r>
-      <w:r>
-        <w:rPr>
-          <w:rFonts w:ascii="SansSerif" w:hAnsi="SansSerif" w:cs="Arial"/>
-          <w:sz w:val="24"/>
-          <w:szCs w:val="24"/>
-        </w:rPr>
-        <w:t></w:t>
-      </w:r>
-      <w:r>
-        <w:rPr>
-          <w:rFonts w:ascii="SansSerif" w:hAnsi="SansSerif" w:cs="Arial"/>
-          <w:sz w:val="24"/>
-          <w:szCs w:val="24"/>
-        </w:rPr>
-        <w:t></w:t>
-      </w:r>
-      <w:r>
-        <w:rPr>
-          <w:rFonts w:ascii="SansSerif" w:hAnsi="SansSerif" w:cs="Arial"/>
-          <w:sz w:val="24"/>
-          <w:szCs w:val="24"/>
-        </w:rPr>
-        <w:t></w:t>
-      </w:r>
-      <w:r>
-        <w:rPr>
-          <w:rFonts w:ascii="SansSerif" w:hAnsi="SansSerif" w:cs="Arial"/>
-          <w:sz w:val="24"/>
-          <w:szCs w:val="24"/>
-        </w:rPr>
-        <w:t></w:t>
-      </w:r>
-      <w:r>
-        <w:rPr>
-          <w:rFonts w:ascii="SansSerif" w:hAnsi="SansSerif" w:cs="Arial"/>
-          <w:sz w:val="24"/>
-          <w:szCs w:val="24"/>
-        </w:rPr>
-        <w:t></w:t>
-      </w:r>
-      <w:r>
-        <w:rPr>
-          <w:rFonts w:ascii="SansSerif" w:hAnsi="SansSerif" w:cs="Arial"/>
-          <w:sz w:val="24"/>
-          <w:szCs w:val="24"/>
-        </w:rPr>
-        <w:t></w:t>
-      </w:r>
-      <w:r>
-        <w:rPr>
-          <w:rFonts w:ascii="SansSerif" w:hAnsi="SansSerif" w:cs="Arial"/>
-          <w:sz w:val="24"/>
-          <w:szCs w:val="24"/>
-        </w:rPr>
-        <w:t></w:t>
-      </w:r>
-      <w:r>
-        <w:rPr>
-          <w:rFonts w:ascii="SansSerif" w:hAnsi="SansSerif" w:cs="Arial"/>
-          <w:sz w:val="24"/>
-          <w:szCs w:val="24"/>
-        </w:rPr>
-        <w:t></w:t>
-      </w:r>
-      <w:r>
-        <w:rPr>
-          <w:rFonts w:ascii="SansSerif" w:hAnsi="SansSerif" w:cs="Arial"/>
-          <w:sz w:val="24"/>
-          <w:szCs w:val="24"/>
-        </w:rPr>
-        <w:t></w:t>
-      </w:r>
-      <w:r>
-        <w:rPr>
-          <w:rFonts w:ascii="SansSerif" w:hAnsi="SansSerif" w:cs="Arial"/>
-          <w:sz w:val="24"/>
-          <w:szCs w:val="24"/>
-        </w:rPr>
-        <w:t></w:t>
-      </w:r>
-      <w:r>
-        <w:rPr>
-          <w:rFonts w:ascii="SansSerif" w:hAnsi="SansSerif" w:cs="Arial"/>
-          <w:sz w:val="24"/>
-          <w:szCs w:val="24"/>
-        </w:rPr>
-        <w:t></w:t>
-      </w:r>
-      <w:r>
-        <w:rPr>
-          <w:rFonts w:ascii="SansSerif" w:hAnsi="SansSerif" w:cs="Arial"/>
-          <w:sz w:val="24"/>
-          <w:szCs w:val="24"/>
-        </w:rPr>
-        <w:t></w:t>
-      </w:r>
-      <w:r>
-        <w:rPr>
-          <w:rFonts w:ascii="SansSerif" w:hAnsi="SansSerif" w:cs="Arial"/>
-          <w:sz w:val="24"/>
-          <w:szCs w:val="24"/>
-        </w:rPr>
-        <w:t></w:t>
-      </w:r>
-      <w:r>
-        <w:rPr>
-          <w:rFonts w:ascii="SansSerif" w:hAnsi="SansSerif" w:cs="Arial"/>
-          <w:sz w:val="24"/>
-          <w:szCs w:val="24"/>
-        </w:rPr>
-        <w:t></w:t>
-      </w:r>
-      <w:r>
-        <w:rPr>
-          <w:rFonts w:ascii="SansSerif" w:hAnsi="SansSerif" w:cs="Arial"/>
-          <w:sz w:val="24"/>
-          <w:szCs w:val="24"/>
-        </w:rPr>
-        <w:t></w:t>
-      </w:r>
-      <w:r>
-        <w:rPr>
-          <w:rFonts w:ascii="SansSerif" w:hAnsi="SansSerif" w:cs="Arial"/>
-          <w:sz w:val="24"/>
-          <w:szCs w:val="24"/>
-        </w:rPr>
-        <w:t></w:t>
-      </w:r>
-      <w:r>
-        <w:rPr>
-          <w:rFonts w:ascii="SansSerif" w:hAnsi="SansSerif" w:cs="Arial"/>
-          <w:sz w:val="24"/>
-          <w:szCs w:val="24"/>
-        </w:rPr>
-        <w:t></w:t>
-      </w:r>
-      <w:r>
-        <w:rPr>
-          <w:rFonts w:ascii="SansSerif" w:hAnsi="SansSerif" w:cs="Arial"/>
-          <w:sz w:val="24"/>
-          <w:szCs w:val="24"/>
-        </w:rPr>
-        <w:t></w:t>
-      </w:r>
-      <w:r>
-        <w:rPr>
-          <w:rFonts w:ascii="SansSerif" w:hAnsi="SansSerif" w:cs="Arial"/>
-          <w:sz w:val="24"/>
-          <w:szCs w:val="24"/>
-        </w:rPr>
-        <w:t></w:t>
-      </w:r>
-      <w:r>
-        <w:rPr>
-          <w:rFonts w:ascii="SansSerif" w:hAnsi="SansSerif" w:cs="Arial"/>
-          <w:sz w:val="24"/>
-          <w:szCs w:val="24"/>
-        </w:rPr>
-        <w:t></w:t>
-      </w:r>
-      <w:r>
-        <w:rPr>
-          <w:rFonts w:ascii="SansSerif" w:hAnsi="SansSerif" w:cs="Arial"/>
-          <w:sz w:val="24"/>
-          <w:szCs w:val="24"/>
-        </w:rPr>
-        <w:t></w:t>
-      </w:r>
-      <w:r>
-        <w:rPr>
-          <w:rFonts w:ascii="SansSerif" w:hAnsi="SansSerif" w:cs="Arial"/>
-          <w:sz w:val="24"/>
-          <w:szCs w:val="24"/>
-        </w:rPr>
-        <w:t></w:t>
-      </w:r>
-      <w:r>
-        <w:rPr>
-          <w:rFonts w:ascii="SansSerif" w:hAnsi="SansSerif" w:cs="Arial"/>
-          <w:sz w:val="24"/>
-          <w:szCs w:val="24"/>
-        </w:rPr>
-        <w:t></w:t>
-      </w:r>
-      <w:r>
-        <w:rPr>
-          <w:rFonts w:ascii="SansSerif" w:hAnsi="SansSerif" w:cs="Arial"/>
-          <w:sz w:val="24"/>
-          <w:szCs w:val="24"/>
-        </w:rPr>
-        <w:t></w:t>
-      </w:r>
-      <w:r>
-        <w:rPr>
-          <w:rFonts w:ascii="SansSerif" w:hAnsi="SansSerif" w:cs="Arial"/>
-          <w:sz w:val="24"/>
-          <w:szCs w:val="24"/>
-        </w:rPr>
-        <w:t></w:t>
-      </w:r>
-      <w:r>
-        <w:rPr>
-          <w:rFonts w:ascii="SansSerif" w:hAnsi="SansSerif" w:cs="Arial"/>
-          <w:sz w:val="24"/>
-          <w:szCs w:val="24"/>
-        </w:rPr>
-        <w:t></w:t>
-      </w:r>
-      <w:r>
-        <w:rPr>
-          <w:rFonts w:ascii="SansSerif" w:hAnsi="SansSerif" w:cs="Arial"/>
-          <w:sz w:val="24"/>
-          <w:szCs w:val="24"/>
-        </w:rPr>
-        <w:t></w:t>
-      </w:r>
-      <w:r>
-        <w:rPr>
-          <w:rFonts w:ascii="SansSerif" w:hAnsi="SansSerif" w:cs="Arial"/>
-          <w:sz w:val="24"/>
-          <w:szCs w:val="24"/>
-        </w:rPr>
-        <w:t></w:t>
-      </w:r>
-      <w:r>
-        <w:rPr>
-          <w:rFonts w:ascii="SansSerif" w:hAnsi="SansSerif" w:cs="Arial"/>
-          <w:sz w:val="24"/>
-          <w:szCs w:val="24"/>
-        </w:rPr>
-        <w:t></w:t>
-      </w:r>
-      <w:r>
-        <w:rPr>
-          <w:rFonts w:ascii="SansSerif" w:hAnsi="SansSerif" w:cs="Arial"/>
-          <w:sz w:val="24"/>
-          <w:szCs w:val="24"/>
-        </w:rPr>
-        <w:t></w:t>
-      </w:r>
-      <w:r>
-        <w:rPr>
-          <w:rFonts w:ascii="SansSerif" w:hAnsi="SansSerif" w:cs="Arial"/>
-          <w:sz w:val="24"/>
-          <w:szCs w:val="24"/>
-        </w:rPr>
-        <w:t></w:t>
-      </w:r>
-      <w:r>
-        <w:rPr>
-          <w:rFonts w:ascii="SansSerif" w:hAnsi="SansSerif" w:cs="Arial"/>
-          <w:sz w:val="24"/>
-          <w:szCs w:val="24"/>
-        </w:rPr>
-        <w:t></w:t>
-      </w:r>
-      <w:r>
-        <w:rPr>
-          <w:rFonts w:ascii="SansSerif" w:hAnsi="SansSerif" w:cs="Arial"/>
-          <w:sz w:val="24"/>
-          <w:szCs w:val="24"/>
-        </w:rPr>
-        <w:t></w:t>
-      </w:r>
-      <w:r>
-        <w:rPr>
-          <w:rFonts w:ascii="SansSerif" w:hAnsi="SansSerif" w:cs="Arial"/>
-          <w:sz w:val="24"/>
-          <w:szCs w:val="24"/>
-        </w:rPr>
-        <w:t></w:t>
-      </w:r>
-      <w:r>
-        <w:rPr>
-          <w:rFonts w:ascii="SansSerif" w:hAnsi="SansSerif" w:cs="Arial"/>
-          <w:sz w:val="24"/>
-          <w:szCs w:val="24"/>
-        </w:rPr>
-        <w:t></w:t>
-      </w:r>
-      <w:r>
-        <w:rPr>
-          <w:rFonts w:ascii="SansSerif" w:hAnsi="SansSerif" w:cs="Arial"/>
-          <w:sz w:val="24"/>
-          <w:szCs w:val="24"/>
-        </w:rPr>
-        <w:t></w:t>
-      </w:r>
-      <w:r>
-        <w:rPr>
-          <w:rFonts w:ascii="SansSerif" w:hAnsi="SansSerif" w:cs="Arial"/>
-          <w:sz w:val="24"/>
-          <w:szCs w:val="24"/>
-        </w:rPr>
-        <w:t></w:t>
-      </w:r>
-    </w:p>
-    <w:p>
-      <w:pPr>
-        <w:rPr>
-          <w:rFonts w:ascii="SansSerif" w:hAnsi="SansSerif" w:cs="Arial"/>
-          <w:sz w:val="24"/>
-          <w:szCs w:val="24"/>
-        </w:rPr>
-      </w:pPr>
-      <w:r>
-        <w:rPr>
-          <w:rFonts w:ascii="SansSerif" w:hAnsi="SansSerif" w:cs="Arial"/>
-          <w:sz w:val="24"/>
-          <w:szCs w:val="24"/>
-        </w:rPr>
-        <w:t></w:t>
-      </w:r>
-      <w:r>
-        <w:rPr>
-          <w:rFonts w:ascii="SansSerif" w:hAnsi="SansSerif" w:cs="Arial"/>
-          <w:sz w:val="24"/>
-          <w:szCs w:val="24"/>
-        </w:rPr>
-        <w:t></w:t>
-      </w:r>
-      <w:r>
-        <w:rPr>
-          <w:rFonts w:ascii="SansSerif" w:hAnsi="SansSerif" w:cs="Arial"/>
-          <w:sz w:val="24"/>
-          <w:szCs w:val="24"/>
-        </w:rPr>
-        <w:t></w:t>
-      </w:r>
-      <w:r>
-        <w:rPr>
-          <w:rFonts w:ascii="SansSerif" w:hAnsi="SansSerif" w:cs="Arial"/>
-          <w:sz w:val="24"/>
-          <w:szCs w:val="24"/>
-        </w:rPr>
-        <w:t></w:t>
-      </w:r>
-      <w:r>
-        <w:rPr>
-          <w:rFonts w:ascii="SansSerif" w:hAnsi="SansSerif" w:cs="Arial"/>
-          <w:sz w:val="24"/>
-          <w:szCs w:val="24"/>
-        </w:rPr>
-        <w:t></w:t>
-      </w:r>
-      <w:r>
-        <w:rPr>
-          <w:rFonts w:ascii="SansSerif" w:hAnsi="SansSerif" w:cs="Arial"/>
-          <w:sz w:val="24"/>
-          <w:szCs w:val="24"/>
-        </w:rPr>
-        <w:t></w:t>
-      </w:r>
-      <w:r>
-        <w:rPr>
-          <w:rFonts w:ascii="SansSerif" w:hAnsi="SansSerif" w:cs="Arial"/>
-          <w:sz w:val="24"/>
-          <w:szCs w:val="24"/>
-        </w:rPr>
-        <w:t></w:t>
-      </w:r>
-      <w:r>
-        <w:rPr>
-          <w:rFonts w:ascii="SansSerif" w:hAnsi="SansSerif" w:cs="Arial"/>
-          <w:sz w:val="24"/>
-          <w:szCs w:val="24"/>
-        </w:rPr>
-        <w:t></w:t>
-      </w:r>
-      <w:r>
-        <w:rPr>
-          <w:rFonts w:ascii="SansSerif" w:hAnsi="SansSerif" w:cs="Arial"/>
-          <w:sz w:val="24"/>
-          <w:szCs w:val="24"/>
-        </w:rPr>
-        <w:t></w:t>
-      </w:r>
-      <w:r>
-        <w:rPr>
-          <w:rFonts w:ascii="SansSerif" w:hAnsi="SansSerif" w:cs="Arial"/>
-          <w:sz w:val="24"/>
-          <w:szCs w:val="24"/>
-        </w:rPr>
-        <w:t></w:t>
-      </w:r>
-      <w:r>
-        <w:rPr>
-          <w:rFonts w:ascii="SansSerif" w:hAnsi="SansSerif" w:cs="Arial"/>
-          <w:sz w:val="24"/>
-          <w:szCs w:val="24"/>
-        </w:rPr>
-        <w:t></w:t>
-      </w:r>
-      <w:r>
-        <w:rPr>
-          <w:rFonts w:ascii="SansSerif" w:hAnsi="SansSerif" w:cs="Arial"/>
-          <w:sz w:val="24"/>
-          <w:szCs w:val="24"/>
-        </w:rPr>
-        <w:t></w:t>
-      </w:r>
-      <w:r>
-        <w:rPr>
-          <w:rFonts w:ascii="SansSerif" w:hAnsi="SansSerif" w:cs="Arial"/>
-          <w:sz w:val="24"/>
-          <w:szCs w:val="24"/>
-        </w:rPr>
-        <w:t></w:t>
-      </w:r>
-      <w:r>
-        <w:rPr>
-          <w:rFonts w:ascii="SansSerif" w:hAnsi="SansSerif" w:cs="Arial"/>
-          <w:sz w:val="24"/>
-          <w:szCs w:val="24"/>
-        </w:rPr>
-        <w:t></w:t>
-      </w:r>
-      <w:r>
-        <w:rPr>
-          <w:rFonts w:ascii="SansSerif" w:hAnsi="SansSerif" w:cs="Arial"/>
-          <w:sz w:val="24"/>
-          <w:szCs w:val="24"/>
-        </w:rPr>
-        <w:t></w:t>
-      </w:r>
-      <w:r>
-        <w:rPr>
-          <w:rFonts w:ascii="SansSerif" w:hAnsi="SansSerif" w:cs="Arial"/>
-          <w:sz w:val="24"/>
-          <w:szCs w:val="24"/>
-        </w:rPr>
-        <w:t></w:t>
-      </w:r>
-      <w:r>
-        <w:rPr>
-          <w:rFonts w:ascii="SansSerif" w:hAnsi="SansSerif" w:cs="Arial"/>
-          <w:sz w:val="24"/>
-          <w:szCs w:val="24"/>
-        </w:rPr>
-        <w:t></w:t>
-      </w:r>
-      <w:r>
-        <w:rPr>
-          <w:rFonts w:ascii="SansSerif" w:hAnsi="SansSerif" w:cs="Arial"/>
-          <w:sz w:val="24"/>
-          <w:szCs w:val="24"/>
-        </w:rPr>
-        <w:t></w:t>
-      </w:r>
-      <w:r>
-        <w:rPr>
-          <w:rFonts w:ascii="SansSerif" w:hAnsi="SansSerif" w:cs="Arial"/>
-          <w:sz w:val="24"/>
-          <w:szCs w:val="24"/>
-        </w:rPr>
-        <w:t></w:t>
-      </w:r>
-      <w:r>
-        <w:rPr>
-          <w:rFonts w:ascii="SansSerif" w:hAnsi="SansSerif" w:cs="Arial"/>
-          <w:sz w:val="24"/>
-          <w:szCs w:val="24"/>
-        </w:rPr>
-        <w:t></w:t>
-      </w:r>
-      <w:r>
-        <w:rPr>
-          <w:rFonts w:ascii="SansSerif" w:hAnsi="SansSerif" w:cs="Arial"/>
-          <w:sz w:val="24"/>
-          <w:szCs w:val="24"/>
-        </w:rPr>
-        <w:t></w:t>
-      </w:r>
-      <w:r>
-        <w:rPr>
-          <w:rFonts w:ascii="SansSerif" w:hAnsi="SansSerif" w:cs="Arial"/>
-          <w:sz w:val="24"/>
-          <w:szCs w:val="24"/>
-        </w:rPr>
-        <w:t></w:t>
-      </w:r>
-      <w:r>
-        <w:rPr>
-          <w:rFonts w:ascii="SansSerif" w:hAnsi="SansSerif" w:cs="Arial"/>
-          <w:sz w:val="24"/>
-          <w:szCs w:val="24"/>
-        </w:rPr>
-        <w:t></w:t>
-      </w:r>
-      <w:r>
-        <w:rPr>
-          <w:rFonts w:ascii="SansSerif" w:hAnsi="SansSerif" w:cs="Arial"/>
-          <w:sz w:val="24"/>
-          <w:szCs w:val="24"/>
-        </w:rPr>
-        <w:t></w:t>
-      </w:r>
-      <w:r>
-        <w:rPr>
-          <w:rFonts w:ascii="SansSerif" w:hAnsi="SansSerif" w:cs="Arial"/>
-          <w:sz w:val="24"/>
-          <w:szCs w:val="24"/>
-        </w:rPr>
-        <w:t></w:t>
-      </w:r>
-      <w:r>
-        <w:rPr>
-          <w:rFonts w:ascii="SansSerif" w:hAnsi="SansSerif" w:cs="Arial"/>
-          <w:sz w:val="24"/>
-          <w:szCs w:val="24"/>
-        </w:rPr>
-        <w:t></w:t>
-      </w:r>
-      <w:r>
-        <w:rPr>
-          <w:rFonts w:ascii="SansSerif" w:hAnsi="SansSerif" w:cs="Arial"/>
-          <w:sz w:val="24"/>
-          <w:szCs w:val="24"/>
-        </w:rPr>
-        <w:t></w:t>
-      </w:r>
-      <w:r>
-        <w:rPr>
-          <w:rFonts w:ascii="SansSerif" w:hAnsi="SansSerif" w:cs="Arial"/>
-          <w:sz w:val="24"/>
-          <w:szCs w:val="24"/>
-        </w:rPr>
-        <w:t></w:t>
-      </w:r>
-      <w:r>
-        <w:rPr>
-          <w:rFonts w:ascii="SansSerif" w:hAnsi="SansSerif" w:cs="Arial"/>
-          <w:sz w:val="24"/>
-          <w:szCs w:val="24"/>
-        </w:rPr>
-        <w:t></w:t>
-      </w:r>
-      <w:r>
-        <w:rPr>
-          <w:rFonts w:ascii="SansSerif" w:hAnsi="SansSerif" w:cs="Arial"/>
-          <w:sz w:val="24"/>
-          <w:szCs w:val="24"/>
-        </w:rPr>
-        <w:t></w:t>
-      </w:r>
-      <w:r>
-        <w:rPr>
-          <w:rFonts w:ascii="SansSerif" w:hAnsi="SansSerif" w:cs="Arial"/>
-          <w:sz w:val="24"/>
-          <w:szCs w:val="24"/>
-        </w:rPr>
-        <w:t></w:t>
-      </w:r>
-      <w:r>
-        <w:rPr>
-          <w:rFonts w:ascii="SansSerif" w:hAnsi="SansSerif" w:cs="Arial"/>
-          <w:sz w:val="24"/>
-          <w:szCs w:val="24"/>
-        </w:rPr>
-        <w:t></w:t>
-      </w:r>
-      <w:r>
-        <w:rPr>
-          <w:rFonts w:ascii="SansSerif" w:hAnsi="SansSerif" w:cs="Arial"/>
-          <w:sz w:val="24"/>
-          <w:szCs w:val="24"/>
-        </w:rPr>
-        <w:t></w:t>
-      </w:r>
-      <w:r>
-        <w:rPr>
-          <w:rFonts w:ascii="SansSerif" w:hAnsi="SansSerif" w:cs="Arial"/>
-          <w:sz w:val="24"/>
-          <w:szCs w:val="24"/>
-        </w:rPr>
-        <w:t></w:t>
-      </w:r>
-      <w:r>
-        <w:rPr>
-          <w:rFonts w:ascii="SansSerif" w:hAnsi="SansSerif" w:cs="Arial"/>
-          <w:sz w:val="24"/>
-          <w:szCs w:val="24"/>
-        </w:rPr>
-        <w:t></w:t>
-      </w:r>
-      <w:r>
-        <w:rPr>
-          <w:rFonts w:ascii="SansSerif" w:hAnsi="SansSerif" w:cs="Arial"/>
-          <w:sz w:val="24"/>
-          <w:szCs w:val="24"/>
-        </w:rPr>
-        <w:t></w:t>
-      </w:r>
-      <w:r>
-        <w:rPr>
-          <w:rFonts w:ascii="SansSerif" w:hAnsi="SansSerif" w:cs="Arial"/>
-          <w:sz w:val="24"/>
-          <w:szCs w:val="24"/>
-        </w:rPr>
-        <w:t></w:t>
-      </w:r>
-      <w:r>
-        <w:rPr>
-          <w:rFonts w:ascii="SansSerif" w:hAnsi="SansSerif" w:cs="Arial"/>
-          <w:sz w:val="24"/>
-          <w:szCs w:val="24"/>
-        </w:rPr>
-        <w:t></w:t>
-      </w:r>
-      <w:r>
-        <w:rPr>
-          <w:rFonts w:ascii="SansSerif" w:hAnsi="SansSerif" w:cs="Arial"/>
-          <w:sz w:val="24"/>
-          <w:szCs w:val="24"/>
-        </w:rPr>
-        <w:t></w:t>
-      </w:r>
-      <w:r>
-        <w:rPr>
-          <w:rFonts w:ascii="SansSerif" w:hAnsi="SansSerif" w:cs="Arial"/>
-          <w:sz w:val="24"/>
-          <w:szCs w:val="24"/>
-        </w:rPr>
-        <w:t></w:t>
-      </w:r>
-      <w:r>
-        <w:rPr>
-          <w:rFonts w:ascii="SansSerif" w:hAnsi="SansSerif" w:cs="Arial"/>
-          <w:sz w:val="24"/>
-          <w:szCs w:val="24"/>
-        </w:rPr>
-        <w:t></w:t>
-      </w:r>
-      <w:r>
-        <w:rPr>
-          <w:rFonts w:ascii="SansSerif" w:hAnsi="SansSerif" w:cs="Arial"/>
-          <w:sz w:val="24"/>
-          <w:szCs w:val="24"/>
-        </w:rPr>
-        <w:t></w:t>
-      </w:r>
-      <w:r>
-        <w:rPr>
-          <w:rFonts w:ascii="SansSerif" w:hAnsi="SansSerif" w:cs="Arial"/>
-          <w:sz w:val="24"/>
-          <w:szCs w:val="24"/>
-        </w:rPr>
-        <w:t></w:t>
-      </w:r>
-      <w:r>
-        <w:rPr>
-          <w:rFonts w:ascii="SansSerif" w:hAnsi="SansSerif" w:cs="Arial"/>
-          <w:sz w:val="24"/>
-          <w:szCs w:val="24"/>
-        </w:rPr>
-        <w:t></w:t>
-      </w:r>
-      <w:r>
-        <w:rPr>
-          <w:rFonts w:ascii="SansSerif" w:hAnsi="SansSerif" w:cs="Arial"/>
-          <w:sz w:val="24"/>
-          <w:szCs w:val="24"/>
-        </w:rPr>
-        <w:t></w:t>
-      </w:r>
-      <w:r>
-        <w:rPr>
-          <w:rFonts w:ascii="SansSerif" w:hAnsi="SansSerif" w:cs="Arial"/>
-          <w:sz w:val="24"/>
-          <w:szCs w:val="24"/>
-        </w:rPr>
-        <w:t></w:t>
-      </w:r>
-      <w:r>
-        <w:rPr>
-          <w:rFonts w:ascii="SansSerif" w:hAnsi="SansSerif" w:cs="Arial"/>
-          <w:sz w:val="24"/>
-          <w:szCs w:val="24"/>
-        </w:rPr>
-        <w:t></w:t>
-      </w:r>
-      <w:r>
-        <w:rPr>
-          <w:rFonts w:ascii="SansSerif" w:hAnsi="SansSerif" w:cs="Arial"/>
-          <w:sz w:val="24"/>
-          <w:szCs w:val="24"/>
-        </w:rPr>
-        <w:t></w:t>
-      </w:r>
-      <w:r>
-        <w:rPr>
-          <w:rFonts w:ascii="SansSerif" w:hAnsi="SansSerif" w:cs="Arial"/>
-          <w:sz w:val="24"/>
-          <w:szCs w:val="24"/>
-        </w:rPr>
-        <w:t></w:t>
-      </w:r>
-      <w:r>
-        <w:rPr>
-          <w:rFonts w:ascii="SansSerif" w:hAnsi="SansSerif" w:cs="Arial"/>
-          <w:sz w:val="24"/>
-          <w:szCs w:val="24"/>
-        </w:rPr>
-        <w:t></w:t>
-      </w:r>
-      <w:r>
-        <w:rPr>
-          <w:rFonts w:ascii="SansSerif" w:hAnsi="SansSerif" w:cs="Arial"/>
-          <w:sz w:val="24"/>
-          <w:szCs w:val="24"/>
-        </w:rPr>
-        <w:t></w:t>
-      </w:r>
-      <w:r>
-        <w:rPr>
-          <w:rFonts w:ascii="SansSerif" w:hAnsi="SansSerif" w:cs="Arial"/>
-          <w:sz w:val="24"/>
-          <w:szCs w:val="24"/>
-        </w:rPr>
-        <w:t></w:t>
-      </w:r>
-      <w:r>
-        <w:rPr>
-          <w:rFonts w:ascii="SansSerif" w:hAnsi="SansSerif" w:cs="Arial"/>
-          <w:sz w:val="24"/>
-          <w:szCs w:val="24"/>
-        </w:rPr>
-        <w:t></w:t>
-      </w:r>
-      <w:r>
-        <w:rPr>
-          <w:rFonts w:ascii="SansSerif" w:hAnsi="SansSerif" w:cs="Arial"/>
-          <w:sz w:val="24"/>
-          <w:szCs w:val="24"/>
-        </w:rPr>
-        <w:t></w:t>
-      </w:r>
-      <w:r>
-        <w:rPr>
-          <w:rFonts w:ascii="SansSerif" w:hAnsi="SansSerif" w:cs="Arial"/>
-          <w:sz w:val="24"/>
-          <w:szCs w:val="24"/>
-        </w:rPr>
-        <w:t></w:t>
-      </w:r>
-      <w:r>
-        <w:rPr>
-          <w:rFonts w:ascii="SansSerif" w:hAnsi="SansSerif" w:cs="Arial"/>
-          <w:sz w:val="24"/>
-          <w:szCs w:val="24"/>
-        </w:rPr>
-        <w:t></w:t>
-      </w:r>
-      <w:r>
-        <w:rPr>
-          <w:rFonts w:ascii="SansSerif" w:hAnsi="SansSerif" w:cs="Arial"/>
-          <w:sz w:val="24"/>
-          <w:szCs w:val="24"/>
-        </w:rPr>
-        <w:t></w:t>
-      </w:r>
-    </w:p>
-    <w:p>
-      <w:pPr>
-        <w:rPr>
-          <w:rFonts w:ascii="SansSerif" w:hAnsi="SansSerif" w:cs="Arial"/>
-          <w:sz w:val="24"/>
-          <w:szCs w:val="24"/>
-        </w:rPr>
-      </w:pPr>
-      <w:r>
-        <w:rPr>
-          <w:rFonts w:ascii="SansSerif" w:hAnsi="SansSerif" w:cs="Arial"/>
-          <w:sz w:val="24"/>
-          <w:szCs w:val="24"/>
-        </w:rPr>
-        <w:t></w:t>
-      </w:r>
-      <w:r>
-        <w:rPr>
-          <w:rFonts w:ascii="SansSerif" w:hAnsi="SansSerif" w:cs="Arial"/>
-          <w:sz w:val="24"/>
-          <w:szCs w:val="24"/>
-        </w:rPr>
-        <w:t></w:t>
-      </w:r>
-      <w:r>
-        <w:rPr>
-          <w:rFonts w:ascii="SansSerif" w:hAnsi="SansSerif" w:cs="Arial"/>
-          <w:sz w:val="24"/>
-          <w:szCs w:val="24"/>
-        </w:rPr>
-        <w:t></w:t>
-      </w:r>
-      <w:r>
-        <w:rPr>
-          <w:rFonts w:ascii="SansSerif" w:hAnsi="SansSerif" w:cs="Arial"/>
-          <w:sz w:val="24"/>
-          <w:szCs w:val="24"/>
-        </w:rPr>
-        <w:t></w:t>
-      </w:r>
-      <w:r>
-        <w:rPr>
-          <w:rFonts w:ascii="SansSerif" w:hAnsi="SansSerif" w:cs="Arial"/>
-          <w:sz w:val="24"/>
-          <w:szCs w:val="24"/>
-        </w:rPr>
-        <w:t></w:t>
-      </w:r>
-      <w:r>
-        <w:rPr>
-          <w:rFonts w:ascii="SansSerif" w:hAnsi="SansSerif" w:cs="Arial"/>
-          <w:sz w:val="24"/>
-          <w:szCs w:val="24"/>
-        </w:rPr>
-        <w:t></w:t>
-      </w:r>
-      <w:r>
-        <w:rPr>
-          <w:rFonts w:ascii="SansSerif" w:hAnsi="SansSerif" w:cs="Arial"/>
-          <w:sz w:val="24"/>
-          <w:szCs w:val="24"/>
-        </w:rPr>
-        <w:t></w:t>
-      </w:r>
-      <w:r>
-        <w:rPr>
-          <w:rFonts w:ascii="SansSerif" w:hAnsi="SansSerif" w:cs="Arial"/>
-          <w:sz w:val="24"/>
-          <w:szCs w:val="24"/>
-        </w:rPr>
-        <w:t></w:t>
-      </w:r>
-      <w:r>
-        <w:rPr>
-          <w:rFonts w:ascii="SansSerif" w:hAnsi="SansSerif" w:cs="Arial"/>
-          <w:sz w:val="24"/>
-          <w:szCs w:val="24"/>
-        </w:rPr>
-        <w:t></w:t>
-      </w:r>
-      <w:r>
-        <w:rPr>
-          <w:rFonts w:ascii="SansSerif" w:hAnsi="SansSerif" w:cs="Arial"/>
-          <w:sz w:val="24"/>
-          <w:szCs w:val="24"/>
-        </w:rPr>
-        <w:t></w:t>
-      </w:r>
-      <w:r>
-        <w:rPr>
-          <w:rFonts w:ascii="SansSerif" w:hAnsi="SansSerif" w:cs="Arial"/>
-          <w:sz w:val="24"/>
-          <w:szCs w:val="24"/>
-        </w:rPr>
-        <w:t></w:t>
-      </w:r>
-      <w:r>
-        <w:rPr>
-          <w:rFonts w:ascii="SansSerif" w:hAnsi="SansSerif" w:cs="Arial"/>
-          <w:sz w:val="24"/>
-          <w:szCs w:val="24"/>
-        </w:rPr>
-        <w:t></w:t>
-      </w:r>
-      <w:r>
-        <w:rPr>
-          <w:rFonts w:ascii="SansSerif" w:hAnsi="SansSerif" w:cs="Arial"/>
-          <w:sz w:val="24"/>
-          <w:szCs w:val="24"/>
-        </w:rPr>
-        <w:t></w:t>
-      </w:r>
-      <w:r>
-        <w:rPr>
-          <w:rFonts w:ascii="SansSerif" w:hAnsi="SansSerif" w:cs="Arial"/>
-          <w:sz w:val="24"/>
-          <w:szCs w:val="24"/>
-        </w:rPr>
-        <w:t></w:t>
-      </w:r>
-      <w:r>
-        <w:rPr>
-          <w:rFonts w:ascii="SansSerif" w:hAnsi="SansSerif" w:cs="Arial"/>
-          <w:sz w:val="24"/>
-          <w:szCs w:val="24"/>
-        </w:rPr>
-        <w:t></w:t>
-      </w:r>
-      <w:r>
-        <w:rPr>
-          <w:rFonts w:ascii="SansSerif" w:hAnsi="SansSerif" w:cs="Arial"/>
-          <w:sz w:val="24"/>
-          <w:szCs w:val="24"/>
-        </w:rPr>
-        <w:t></w:t>
-      </w:r>
-      <w:r>
-        <w:rPr>
-          <w:rFonts w:ascii="SansSerif" w:hAnsi="SansSerif" w:cs="Arial"/>
-          <w:sz w:val="24"/>
-          <w:szCs w:val="24"/>
-        </w:rPr>
-        <w:t></w:t>
-      </w:r>
-      <w:r>
-        <w:rPr>
-          <w:rFonts w:ascii="SansSerif" w:hAnsi="SansSerif" w:cs="Arial"/>
-          <w:sz w:val="24"/>
-          <w:szCs w:val="24"/>
-        </w:rPr>
-        <w:t></w:t>
-      </w:r>
-      <w:r>
-        <w:rPr>
-          <w:rFonts w:ascii="SansSerif" w:hAnsi="SansSerif" w:cs="Arial"/>
-          <w:sz w:val="24"/>
-          <w:szCs w:val="24"/>
-        </w:rPr>
-        <w:t></w:t>
-      </w:r>
-      <w:r>
-        <w:rPr>
-          <w:rFonts w:ascii="SansSerif" w:hAnsi="SansSerif" w:cs="Arial"/>
-          <w:sz w:val="24"/>
-          <w:szCs w:val="24"/>
-        </w:rPr>
-        <w:t></w:t>
-      </w:r>
-      <w:r>
-        <w:rPr>
-          <w:rFonts w:ascii="SansSerif" w:hAnsi="SansSerif" w:cs="Arial"/>
-          <w:sz w:val="24"/>
-          <w:szCs w:val="24"/>
-        </w:rPr>
-        <w:t></w:t>
-      </w:r>
-      <w:r>
-        <w:rPr>
-          <w:rFonts w:ascii="SansSerif" w:hAnsi="SansSerif" w:cs="Arial"/>
-          <w:sz w:val="24"/>
-          <w:szCs w:val="24"/>
-        </w:rPr>
-        <w:t></w:t>
-      </w:r>
-      <w:r>
-        <w:rPr>
-          <w:rFonts w:ascii="SansSerif" w:hAnsi="SansSerif" w:cs="Arial"/>
-          <w:sz w:val="24"/>
-          <w:szCs w:val="24"/>
-        </w:rPr>
-        <w:t></w:t>
-      </w:r>
-      <w:r>
-        <w:rPr>
-          <w:rFonts w:ascii="SansSerif" w:hAnsi="SansSerif" w:cs="Arial"/>
-          <w:sz w:val="24"/>
-          <w:szCs w:val="24"/>
-        </w:rPr>
-        <w:t></w:t>
-      </w:r>
-      <w:r>
-        <w:rPr>
-          <w:rFonts w:ascii="SansSerif" w:hAnsi="SansSerif" w:cs="Arial"/>
-          <w:sz w:val="24"/>
-          <w:szCs w:val="24"/>
-        </w:rPr>
-        <w:t></w:t>
-      </w:r>
-      <w:r>
-        <w:rPr>
-          <w:rFonts w:ascii="SansSerif" w:hAnsi="SansSerif" w:cs="Arial"/>
-          <w:sz w:val="24"/>
-          <w:szCs w:val="24"/>
-        </w:rPr>
-        <w:t></w:t>
-      </w:r>
-      <w:r>
-        <w:rPr>
-          <w:rFonts w:ascii="SansSerif" w:hAnsi="SansSerif" w:cs="Arial"/>
-          <w:sz w:val="24"/>
-          <w:szCs w:val="24"/>
-        </w:rPr>
-        <w:t></w:t>
-      </w:r>
-      <w:r>
-        <w:rPr>
-          <w:rFonts w:ascii="SansSerif" w:hAnsi="SansSerif" w:cs="Arial"/>
-          <w:sz w:val="24"/>
-          <w:szCs w:val="24"/>
-        </w:rPr>
-        <w:t></w:t>
-      </w:r>
-      <w:r>
-        <w:rPr>
-          <w:rFonts w:ascii="SansSerif" w:hAnsi="SansSerif" w:cs="Arial"/>
-          <w:sz w:val="24"/>
-          <w:szCs w:val="24"/>
-        </w:rPr>
-        <w:t></w:t>
-      </w:r>
-      <w:r>
-        <w:rPr>
-          <w:rFonts w:ascii="SansSerif" w:hAnsi="SansSerif" w:cs="Arial"/>
-          <w:sz w:val="24"/>
-          <w:szCs w:val="24"/>
-        </w:rPr>
-        <w:t></w:t>
-      </w:r>
-      <w:r>
-        <w:rPr>
-          <w:rFonts w:ascii="SansSerif" w:hAnsi="SansSerif" w:cs="Arial"/>
-          <w:sz w:val="24"/>
-          <w:szCs w:val="24"/>
-        </w:rPr>
-        <w:t></w:t>
-      </w:r>
-      <w:r>
-        <w:rPr>
-          <w:rFonts w:ascii="SansSerif" w:hAnsi="SansSerif" w:cs="Arial"/>
-          <w:sz w:val="24"/>
-          <w:szCs w:val="24"/>
-        </w:rPr>
-        <w:t></w:t>
-      </w:r>
-      <w:r>
-        <w:rPr>
-          <w:rFonts w:ascii="SansSerif" w:hAnsi="SansSerif" w:cs="Arial"/>
-          <w:sz w:val="24"/>
-          <w:szCs w:val="24"/>
-        </w:rPr>
-        <w:t></w:t>
-      </w:r>
-      <w:r>
-        <w:rPr>
-          <w:rFonts w:ascii="SansSerif" w:hAnsi="SansSerif" w:cs="Arial"/>
-          <w:sz w:val="24"/>
-          <w:szCs w:val="24"/>
-        </w:rPr>
-        <w:t></w:t>
-      </w:r>
-      <w:r>
-        <w:rPr>
-          <w:rFonts w:ascii="SansSerif" w:hAnsi="SansSerif" w:cs="Arial"/>
-          <w:sz w:val="24"/>
-          <w:szCs w:val="24"/>
-        </w:rPr>
-        <w:t></w:t>
-      </w:r>
-      <w:r>
-        <w:rPr>
-          <w:rFonts w:ascii="SansSerif" w:hAnsi="SansSerif" w:cs="Arial"/>
-          <w:sz w:val="24"/>
-          <w:szCs w:val="24"/>
-        </w:rPr>
-        <w:t></w:t>
-      </w:r>
-      <w:r>
-        <w:rPr>
-          <w:rFonts w:ascii="SansSerif" w:hAnsi="SansSerif" w:cs="Arial"/>
-          <w:sz w:val="24"/>
-          <w:szCs w:val="24"/>
-        </w:rPr>
-        <w:t></w:t>
-      </w:r>
-      <w:r>
-        <w:rPr>
-          <w:rFonts w:ascii="SansSerif" w:hAnsi="SansSerif" w:cs="Arial"/>
-          <w:sz w:val="24"/>
-          <w:szCs w:val="24"/>
-        </w:rPr>
-        <w:t></w:t>
-      </w:r>
-      <w:r>
-        <w:rPr>
-          <w:rFonts w:ascii="SansSerif" w:hAnsi="SansSerif" w:cs="Arial"/>
-          <w:sz w:val="24"/>
-          <w:szCs w:val="24"/>
-        </w:rPr>
-        <w:t></w:t>
-      </w:r>
-      <w:r>
-        <w:rPr>
-          <w:rFonts w:ascii="SansSerif" w:hAnsi="SansSerif" w:cs="Arial"/>
-          <w:sz w:val="24"/>
-          <w:szCs w:val="24"/>
-        </w:rPr>
-        <w:t></w:t>
-      </w:r>
-    </w:p>
-    <w:p>
-      <w:pPr>
-        <w:rPr>
-          <w:rFonts w:ascii="SansSerif" w:hAnsi="SansSerif" w:cs="Arial"/>
-          <w:sz w:val="24"/>
-          <w:szCs w:val="24"/>
-        </w:rPr>
-      </w:pPr>
-      <w:r>
-        <w:rPr>
-          <w:rFonts w:ascii="SansSerif" w:hAnsi="SansSerif" w:cs="Arial"/>
-          <w:sz w:val="24"/>
-          <w:szCs w:val="24"/>
-        </w:rPr>
-        <w:t></w:t>
-      </w:r>
-      <w:r>
-        <w:rPr>
-          <w:rFonts w:ascii="SansSerif" w:hAnsi="SansSerif" w:cs="Arial"/>
-          <w:sz w:val="24"/>
-          <w:szCs w:val="24"/>
-        </w:rPr>
-        <w:t></w:t>
-      </w:r>
-      <w:r>
-        <w:rPr>
-          <w:rFonts w:ascii="SansSerif" w:hAnsi="SansSerif" w:cs="Arial"/>
-          <w:sz w:val="24"/>
-          <w:szCs w:val="24"/>
-        </w:rPr>
-        <w:t></w:t>
-      </w:r>
-      <w:r>
-        <w:rPr>
-          <w:rFonts w:ascii="SansSerif" w:hAnsi="SansSerif" w:cs="Arial"/>
-          <w:sz w:val="24"/>
-          <w:szCs w:val="24"/>
-        </w:rPr>
-        <w:t></w:t>
-      </w:r>
-      <w:r>
-        <w:rPr>
-          <w:rFonts w:ascii="SansSerif" w:hAnsi="SansSerif" w:cs="Arial"/>
-          <w:sz w:val="24"/>
-          <w:szCs w:val="24"/>
-        </w:rPr>
-        <w:t></w:t>
-      </w:r>
-      <w:r>
-        <w:rPr>
-          <w:rFonts w:ascii="SansSerif" w:hAnsi="SansSerif" w:cs="Arial"/>
-          <w:sz w:val="24"/>
-          <w:szCs w:val="24"/>
-        </w:rPr>
-        <w:t></w:t>
-      </w:r>
-      <w:r>
-        <w:rPr>
-          <w:rFonts w:ascii="SansSerif" w:hAnsi="SansSerif" w:cs="Arial"/>
-          <w:sz w:val="24"/>
-          <w:szCs w:val="24"/>
-        </w:rPr>
-        <w:t></w:t>
-      </w:r>
-      <w:r>
-        <w:rPr>
-          <w:rFonts w:ascii="SansSerif" w:hAnsi="SansSerif" w:cs="Arial"/>
-          <w:sz w:val="24"/>
-          <w:szCs w:val="24"/>
-        </w:rPr>
-        <w:t></w:t>
-      </w:r>
-      <w:r>
-        <w:rPr>
-          <w:rFonts w:ascii="SansSerif" w:hAnsi="SansSerif" w:cs="Arial"/>
-          <w:sz w:val="24"/>
-          <w:szCs w:val="24"/>
-        </w:rPr>
-        <w:t></w:t>
-      </w:r>
-      <w:r>
-        <w:rPr>
-          <w:rFonts w:ascii="SansSerif" w:hAnsi="SansSerif" w:cs="Arial"/>
-          <w:sz w:val="24"/>
-          <w:szCs w:val="24"/>
-        </w:rPr>
-        <w:t></w:t>
-      </w:r>
-      <w:r>
-        <w:rPr>
-          <w:rFonts w:ascii="SansSerif" w:hAnsi="SansSerif" w:cs="Arial"/>
-          <w:sz w:val="24"/>
-          <w:szCs w:val="24"/>
-        </w:rPr>
-        <w:t></w:t>
-      </w:r>
-      <w:r>
-        <w:rPr>
-          <w:rFonts w:ascii="SansSerif" w:hAnsi="SansSerif" w:cs="Arial"/>
-          <w:sz w:val="24"/>
-          <w:szCs w:val="24"/>
-        </w:rPr>
-        <w:t></w:t>
-      </w:r>
-      <w:r>
-        <w:rPr>
-          <w:rFonts w:ascii="SansSerif" w:hAnsi="SansSerif" w:cs="Arial"/>
-          <w:sz w:val="24"/>
-          <w:szCs w:val="24"/>
-        </w:rPr>
-        <w:t></w:t>
-      </w:r>
-      <w:r>
-        <w:rPr>
-          <w:rFonts w:ascii="SansSerif" w:hAnsi="SansSerif" w:cs="Arial"/>
-          <w:sz w:val="24"/>
-          <w:szCs w:val="24"/>
-        </w:rPr>
-        <w:t></w:t>
-      </w:r>
-      <w:r>
-        <w:rPr>
-          <w:rFonts w:ascii="SansSerif" w:hAnsi="SansSerif" w:cs="Arial"/>
-          <w:sz w:val="24"/>
-          <w:szCs w:val="24"/>
-        </w:rPr>
-        <w:t></w:t>
-      </w:r>
-      <w:r>
-        <w:rPr>
-          <w:rFonts w:ascii="SansSerif" w:hAnsi="SansSerif" w:cs="Arial"/>
-          <w:sz w:val="24"/>
-          <w:szCs w:val="24"/>
-        </w:rPr>
-        <w:t></w:t>
-      </w:r>
-      <w:r>
-        <w:rPr>
-          <w:rFonts w:ascii="SansSerif" w:hAnsi="SansSerif" w:cs="Arial"/>
-          <w:sz w:val="24"/>
-          <w:szCs w:val="24"/>
-        </w:rPr>
-        <w:t></w:t>
-      </w:r>
-      <w:r>
-        <w:rPr>
-          <w:rFonts w:ascii="SansSerif" w:hAnsi="SansSerif" w:cs="Arial"/>
-          <w:sz w:val="24"/>
-          <w:szCs w:val="24"/>
-        </w:rPr>
-        <w:t></w:t>
-      </w:r>
-      <w:r>
-        <w:rPr>
-          <w:rFonts w:ascii="SansSerif" w:hAnsi="SansSerif" w:cs="Arial"/>
-          <w:sz w:val="24"/>
-          <w:szCs w:val="24"/>
-        </w:rPr>
-        <w:t></w:t>
-      </w:r>
-      <w:r>
-        <w:rPr>
-          <w:rFonts w:ascii="SansSerif" w:hAnsi="SansSerif" w:cs="Arial"/>
-          <w:sz w:val="24"/>
-          <w:szCs w:val="24"/>
-        </w:rPr>
-        <w:t></w:t>
-      </w:r>
-      <w:r>
-        <w:rPr>
-          <w:rFonts w:ascii="SansSerif" w:hAnsi="SansSerif" w:cs="Arial"/>
-          <w:sz w:val="24"/>
-          <w:szCs w:val="24"/>
-        </w:rPr>
-        <w:t></w:t>
-      </w:r>
-      <w:r>
-        <w:rPr>
-          <w:rFonts w:ascii="SansSerif" w:hAnsi="SansSerif" w:cs="Arial"/>
-          <w:sz w:val="24"/>
-          <w:szCs w:val="24"/>
-        </w:rPr>
-        <w:t></w:t>
-      </w:r>
     </w:p>
     <w:p>
       <w:pPr>
@@ -1811,7 +408,7 @@
     </w:p>
     <w:p>
       <w:pPr>
-        <w:spacing w:line="240" w:lineRule="auto"/>
+        <w:spacing w:line="480" w:lineRule="auto"/>
         <w:rPr>
           <w:rFonts w:ascii="Arial" w:hAnsi="Arial" w:cs="Arial"/>
           <w:sz w:val="24"/>
@@ -2051,7 +648,25 @@
           <w:sz w:val="24"/>
           <w:szCs w:val="24"/>
         </w:rPr>
-        <w:t xml:space="preserve">Prepared by Daniel Shelepinsky, Ali Khaliq and Matthew </w:t>
+        <w:t xml:space="preserve">Prepared by Daniel Shelepinsky, Ali </w:t>
+      </w:r>
+      <w:proofErr w:type="spellStart"/>
+      <w:r>
+        <w:rPr>
+          <w:rFonts w:ascii="Arial" w:hAnsi="Arial" w:cs="Arial"/>
+          <w:sz w:val="24"/>
+          <w:szCs w:val="24"/>
+        </w:rPr>
+        <w:t>Khaliq</w:t>
+      </w:r>
+      <w:proofErr w:type="spellEnd"/>
+      <w:r>
+        <w:rPr>
+          <w:rFonts w:ascii="Arial" w:hAnsi="Arial" w:cs="Arial"/>
+          <w:sz w:val="24"/>
+          <w:szCs w:val="24"/>
+        </w:rPr>
+        <w:t xml:space="preserve"> and Matthew </w:t>
       </w:r>
       <w:proofErr w:type="spellStart"/>
       <w:r>
@@ -2107,6 +722,7 @@
     </w:p>
     <w:p>
       <w:pPr>
+        <w:spacing w:line="480" w:lineRule="auto"/>
         <w:rPr>
           <w:rFonts w:ascii="Arial" w:hAnsi="Arial" w:cs="Arial"/>
           <w:sz w:val="24"/>
@@ -2127,7 +743,25 @@
           <w:sz w:val="24"/>
           <w:szCs w:val="24"/>
         </w:rPr>
-        <w:t xml:space="preserve">Daniel Shelepinsky, Ali Khaliq and Matthew </w:t>
+        <w:t xml:space="preserve">Daniel Shelepinsky, Ali </w:t>
+      </w:r>
+      <w:proofErr w:type="spellStart"/>
+      <w:r>
+        <w:rPr>
+          <w:rFonts w:ascii="Arial" w:hAnsi="Arial" w:cs="Arial"/>
+          <w:sz w:val="24"/>
+          <w:szCs w:val="24"/>
+        </w:rPr>
+        <w:t>Khaliq</w:t>
+      </w:r>
+      <w:proofErr w:type="spellEnd"/>
+      <w:r>
+        <w:rPr>
+          <w:rFonts w:ascii="Arial" w:hAnsi="Arial" w:cs="Arial"/>
+          <w:sz w:val="24"/>
+          <w:szCs w:val="24"/>
+        </w:rPr>
+        <w:t xml:space="preserve"> and Matthew </w:t>
       </w:r>
       <w:proofErr w:type="spellStart"/>
       <w:r>
@@ -2284,6 +918,7 @@
     </w:p>
     <w:p>
       <w:pPr>
+        <w:spacing w:line="480" w:lineRule="auto"/>
         <w:rPr>
           <w:rFonts w:ascii="Arial" w:hAnsi="Arial" w:cs="Arial"/>
           <w:sz w:val="24"/>
@@ -3200,6 +1835,7 @@
     </w:p>
     <w:p>
       <w:pPr>
+        <w:spacing w:line="480" w:lineRule="auto"/>
         <w:rPr>
           <w:rFonts w:ascii="Arial" w:hAnsi="Arial" w:cs="Arial"/>
           <w:sz w:val="24"/>
@@ -3233,15 +1869,17 @@
     </w:p>
     <w:p>
       <w:pPr>
-        <w:rPr>
-          <w:rFonts w:ascii="Arial" w:hAnsi="Arial" w:cs="Arial"/>
-          <w:sz w:val="24"/>
-          <w:szCs w:val="24"/>
-        </w:rPr>
-      </w:pPr>
-    </w:p>
-    <w:p>
-      <w:pPr>
+        <w:spacing w:line="480" w:lineRule="auto"/>
+        <w:rPr>
+          <w:rFonts w:ascii="Arial" w:hAnsi="Arial" w:cs="Arial"/>
+          <w:sz w:val="24"/>
+          <w:szCs w:val="24"/>
+        </w:rPr>
+      </w:pPr>
+    </w:p>
+    <w:p>
+      <w:pPr>
+        <w:spacing w:line="480" w:lineRule="auto"/>
         <w:rPr>
           <w:rFonts w:ascii="Arial" w:hAnsi="Arial" w:cs="Arial"/>
           <w:sz w:val="24"/>
@@ -3316,6 +1954,7 @@
     </w:p>
     <w:p>
       <w:pPr>
+        <w:spacing w:line="480" w:lineRule="auto"/>
         <w:rPr>
           <w:rFonts w:ascii="Arial" w:hAnsi="Arial" w:cs="Arial"/>
           <w:sz w:val="24"/>
@@ -3377,6 +2016,7 @@
     <w:p/>
     <w:p>
       <w:pPr>
+        <w:spacing w:line="480" w:lineRule="auto"/>
         <w:rPr>
           <w:rFonts w:ascii="Arial" w:hAnsi="Arial" w:cs="Arial"/>
           <w:sz w:val="24"/>
@@ -3394,15 +2034,17 @@
     </w:p>
     <w:p>
       <w:pPr>
-        <w:rPr>
-          <w:rFonts w:ascii="Arial" w:hAnsi="Arial" w:cs="Arial"/>
-          <w:sz w:val="24"/>
-          <w:szCs w:val="24"/>
-        </w:rPr>
-      </w:pPr>
-    </w:p>
-    <w:p>
-      <w:pPr>
+        <w:spacing w:line="480" w:lineRule="auto"/>
+        <w:rPr>
+          <w:rFonts w:ascii="Arial" w:hAnsi="Arial" w:cs="Arial"/>
+          <w:sz w:val="24"/>
+          <w:szCs w:val="24"/>
+        </w:rPr>
+      </w:pPr>
+    </w:p>
+    <w:p>
+      <w:pPr>
+        <w:spacing w:line="480" w:lineRule="auto"/>
         <w:rPr>
           <w:rFonts w:ascii="Arial" w:hAnsi="Arial" w:cs="Arial"/>
           <w:sz w:val="24"/>
@@ -3428,6 +2070,26 @@
     </w:p>
     <w:p>
       <w:pPr>
+        <w:spacing w:line="480" w:lineRule="auto"/>
+        <w:rPr>
+          <w:rFonts w:ascii="Arial" w:hAnsi="Arial" w:cs="Arial"/>
+          <w:sz w:val="24"/>
+          <w:szCs w:val="24"/>
+        </w:rPr>
+      </w:pPr>
+    </w:p>
+    <w:p>
+      <w:pPr>
+        <w:spacing w:line="480" w:lineRule="auto"/>
+        <w:rPr>
+          <w:rFonts w:ascii="Arial" w:hAnsi="Arial" w:cs="Arial"/>
+          <w:sz w:val="24"/>
+          <w:szCs w:val="24"/>
+        </w:rPr>
+      </w:pPr>
+    </w:p>
+    <w:p>
+      <w:pPr>
         <w:rPr>
           <w:rFonts w:ascii="Arial" w:hAnsi="Arial" w:cs="Arial"/>
           <w:sz w:val="24"/>
@@ -3450,6 +2112,7 @@
           <w:sz w:val="24"/>
           <w:szCs w:val="24"/>
         </w:rPr>
+        <w:lastRenderedPageBreak/>
         <w:t>Hardware Interfaces 2.1.3</w:t>
       </w:r>
     </w:p>
@@ -3495,8 +2158,6 @@
         </w:rPr>
         <w:t>Software Interfaces 2.1.4</w:t>
       </w:r>
-      <w:bookmarkStart w:id="0" w:name="_GoBack"/>
-      <w:bookmarkEnd w:id="0"/>
     </w:p>
     <w:p>
       <w:pPr>
@@ -3671,6 +2332,7 @@
     </w:p>
     <w:p>
       <w:pPr>
+        <w:spacing w:line="480" w:lineRule="auto"/>
         <w:rPr>
           <w:rFonts w:ascii="Arial" w:hAnsi="Arial" w:cs="Arial"/>
           <w:sz w:val="24"/>
@@ -3693,16 +2355,14 @@
         </w:rPr>
         <w:t xml:space="preserve">arm can be used for many things as long as it is programmed and built accordingly. Our arm will be used for basic use and testing. Meaning that it will be able to move with 4 motors pick up and drop items and sort items through color. The Arm will include </w:t>
       </w:r>
-      <w:proofErr w:type="gramStart"/>
-      <w:r>
-        <w:rPr>
-          <w:rFonts w:ascii="Arial" w:hAnsi="Arial" w:cs="Arial"/>
-          <w:sz w:val="24"/>
-          <w:szCs w:val="24"/>
-        </w:rPr>
-        <w:t>an</w:t>
-      </w:r>
-      <w:proofErr w:type="gramEnd"/>
+      <w:r>
+        <w:rPr>
+          <w:rFonts w:ascii="Arial" w:hAnsi="Arial" w:cs="Arial"/>
+          <w:sz w:val="24"/>
+          <w:szCs w:val="24"/>
+        </w:rPr>
+        <w:t>a</w:t>
+      </w:r>
       <w:r>
         <w:rPr>
           <w:rFonts w:ascii="Arial" w:hAnsi="Arial" w:cs="Arial"/>
@@ -3735,6 +2395,7 @@
     </w:p>
     <w:p>
       <w:pPr>
+        <w:spacing w:line="480" w:lineRule="auto"/>
         <w:rPr>
           <w:rFonts w:ascii="Arial" w:hAnsi="Arial" w:cs="Arial"/>
           <w:sz w:val="24"/>
@@ -3757,6 +2418,7 @@
           <w:ilvl w:val="0"/>
           <w:numId w:val="2"/>
         </w:numPr>
+        <w:spacing w:line="480" w:lineRule="auto"/>
         <w:rPr>
           <w:rFonts w:ascii="Arial" w:hAnsi="Arial" w:cs="Arial"/>
           <w:sz w:val="24"/>
@@ -3774,23 +2436,32 @@
           <w:t>https://www.amazon.ca/gp/product/B01CCF6V3A/ref=oh_aui_detailpage_o02_s00?ie=UTF8&amp;psc=1</w:t>
         </w:r>
       </w:hyperlink>
-    </w:p>
-    <w:p>
-      <w:pPr>
-        <w:ind w:left="360"/>
-        <w:rPr>
-          <w:rFonts w:ascii="Arial" w:hAnsi="Arial" w:cs="Arial"/>
-          <w:sz w:val="24"/>
-          <w:szCs w:val="24"/>
-        </w:rPr>
-      </w:pPr>
-      <w:r>
-        <w:rPr>
-          <w:rFonts w:ascii="Arial" w:hAnsi="Arial" w:cs="Arial"/>
-          <w:sz w:val="24"/>
-          <w:szCs w:val="24"/>
-        </w:rPr>
-        <w:t xml:space="preserve">This includes everything that will be needed for the arm to work GPIO pins, </w:t>
+      <w:r>
+        <w:rPr>
+          <w:rStyle w:val="Hyperlink"/>
+          <w:rFonts w:ascii="Arial" w:hAnsi="Arial" w:cs="Arial"/>
+          <w:sz w:val="24"/>
+          <w:szCs w:val="24"/>
+        </w:rPr>
+        <w:t xml:space="preserve">  </w:t>
+      </w:r>
+      <w:proofErr w:type="gramStart"/>
+      <w:r>
+        <w:rPr>
+          <w:rFonts w:ascii="Arial" w:hAnsi="Arial" w:cs="Arial"/>
+          <w:sz w:val="24"/>
+          <w:szCs w:val="24"/>
+        </w:rPr>
+        <w:t>This</w:t>
+      </w:r>
+      <w:proofErr w:type="gramEnd"/>
+      <w:r>
+        <w:rPr>
+          <w:rFonts w:ascii="Arial" w:hAnsi="Arial" w:cs="Arial"/>
+          <w:sz w:val="24"/>
+          <w:szCs w:val="24"/>
+        </w:rPr>
+        <w:t xml:space="preserve"> includes everything that will be needed for the arm to work GPIO pins, </w:t>
       </w:r>
       <w:proofErr w:type="spellStart"/>
       <w:r>
@@ -3813,6 +2484,7 @@
     </w:p>
     <w:p>
       <w:pPr>
+        <w:spacing w:line="480" w:lineRule="auto"/>
         <w:rPr>
           <w:rFonts w:ascii="Arial" w:hAnsi="Arial" w:cs="Arial"/>
           <w:sz w:val="24"/>
@@ -3853,6 +2525,7 @@
           <w:ilvl w:val="0"/>
           <w:numId w:val="2"/>
         </w:numPr>
+        <w:spacing w:line="480" w:lineRule="auto"/>
         <w:rPr>
           <w:rFonts w:ascii="Arial" w:hAnsi="Arial" w:cs="Arial"/>
           <w:sz w:val="24"/>
@@ -3870,27 +2543,37 @@
           <w:t>https://www.adafruit.com/product/1449</w:t>
         </w:r>
       </w:hyperlink>
-    </w:p>
-    <w:p>
-      <w:pPr>
-        <w:ind w:left="360"/>
-        <w:rPr>
-          <w:rFonts w:ascii="Arial" w:hAnsi="Arial" w:cs="Arial"/>
-          <w:sz w:val="24"/>
-          <w:szCs w:val="24"/>
-        </w:rPr>
-      </w:pPr>
-      <w:r>
-        <w:rPr>
-          <w:rFonts w:ascii="Arial" w:hAnsi="Arial" w:cs="Arial"/>
-          <w:sz w:val="24"/>
-          <w:szCs w:val="24"/>
-        </w:rPr>
-        <w:t>These go for $10 CAD a piece which is $40 CAD. 4 wires that come with these motors. 1 white for the feedback and the usually power, ground and signal.</w:t>
-      </w:r>
-    </w:p>
-    <w:p>
-      <w:pPr>
+      <w:r>
+        <w:rPr>
+          <w:rStyle w:val="Hyperlink"/>
+          <w:rFonts w:ascii="Arial" w:hAnsi="Arial" w:cs="Arial"/>
+          <w:sz w:val="24"/>
+          <w:szCs w:val="24"/>
+        </w:rPr>
+        <w:t xml:space="preserve"> </w:t>
+      </w:r>
+      <w:proofErr w:type="gramStart"/>
+      <w:r>
+        <w:rPr>
+          <w:rFonts w:ascii="Arial" w:hAnsi="Arial" w:cs="Arial"/>
+          <w:sz w:val="24"/>
+          <w:szCs w:val="24"/>
+        </w:rPr>
+        <w:t>These</w:t>
+      </w:r>
+      <w:proofErr w:type="gramEnd"/>
+      <w:r>
+        <w:rPr>
+          <w:rFonts w:ascii="Arial" w:hAnsi="Arial" w:cs="Arial"/>
+          <w:sz w:val="24"/>
+          <w:szCs w:val="24"/>
+        </w:rPr>
+        <w:t xml:space="preserve"> go for $10 CAD a piece which is $40 CAD. 4 wires that come with these motors. 1 white for the feedback and the usually power, ground and signal.</w:t>
+      </w:r>
+    </w:p>
+    <w:p>
+      <w:pPr>
+        <w:spacing w:line="480" w:lineRule="auto"/>
         <w:rPr>
           <w:rFonts w:ascii="Arial" w:hAnsi="Arial" w:cs="Arial"/>
           <w:sz w:val="24"/>
@@ -3905,16 +2588,14 @@
         </w:rPr>
         <w:t xml:space="preserve">Here you have a choice of either getting the arm chassis laser cut or buy it. I got it laser cut via the Humber prototype lab but </w:t>
       </w:r>
-      <w:proofErr w:type="spellStart"/>
-      <w:r>
-        <w:rPr>
-          <w:rFonts w:ascii="Arial" w:hAnsi="Arial" w:cs="Arial"/>
-          <w:sz w:val="24"/>
-          <w:szCs w:val="24"/>
-        </w:rPr>
-        <w:t>incase</w:t>
-      </w:r>
-      <w:proofErr w:type="spellEnd"/>
+      <w:r>
+        <w:rPr>
+          <w:rFonts w:ascii="Arial" w:hAnsi="Arial" w:cs="Arial"/>
+          <w:sz w:val="24"/>
+          <w:szCs w:val="24"/>
+        </w:rPr>
+        <w:t>in case</w:t>
+      </w:r>
       <w:r>
         <w:rPr>
           <w:rFonts w:ascii="Arial" w:hAnsi="Arial" w:cs="Arial"/>
@@ -3931,6 +2612,7 @@
           <w:ilvl w:val="0"/>
           <w:numId w:val="2"/>
         </w:numPr>
+        <w:spacing w:line="480" w:lineRule="auto"/>
         <w:rPr>
           <w:rFonts w:ascii="Arial" w:hAnsi="Arial" w:cs="Arial"/>
           <w:sz w:val="24"/>
@@ -3948,16 +2630,15 @@
           <w:t>https://shop.mime.co.uk/</w:t>
         </w:r>
       </w:hyperlink>
-    </w:p>
-    <w:p>
-      <w:pPr>
-        <w:ind w:left="360"/>
-        <w:rPr>
-          <w:rFonts w:ascii="Arial" w:hAnsi="Arial" w:cs="Arial"/>
-          <w:sz w:val="24"/>
-          <w:szCs w:val="24"/>
-        </w:rPr>
-      </w:pPr>
+      <w:r>
+        <w:rPr>
+          <w:rStyle w:val="Hyperlink"/>
+          <w:rFonts w:ascii="Arial" w:hAnsi="Arial" w:cs="Arial"/>
+          <w:sz w:val="24"/>
+          <w:szCs w:val="24"/>
+        </w:rPr>
+        <w:t xml:space="preserve"> </w:t>
+      </w:r>
       <w:r>
         <w:rPr>
           <w:rFonts w:ascii="Arial" w:hAnsi="Arial" w:cs="Arial"/>
@@ -3978,6 +2659,7 @@
         <w:rPr>
           <w:rFonts w:ascii="Arial" w:hAnsi="Arial" w:cs="Arial"/>
         </w:rPr>
+        <w:lastRenderedPageBreak/>
         <w:t xml:space="preserve">Time Commitment </w:t>
       </w:r>
     </w:p>
@@ -3988,37 +2670,20 @@
           <w:ilvl w:val="0"/>
           <w:numId w:val="2"/>
         </w:numPr>
-        <w:rPr>
-          <w:rFonts w:ascii="Arial" w:hAnsi="Arial" w:cs="Arial"/>
-          <w:sz w:val="24"/>
-          <w:szCs w:val="24"/>
-        </w:rPr>
-      </w:pPr>
-      <w:r>
-        <w:rPr>
-          <w:rFonts w:ascii="Arial" w:hAnsi="Arial" w:cs="Arial"/>
-          <w:sz w:val="24"/>
-          <w:szCs w:val="24"/>
-        </w:rPr>
-        <w:t xml:space="preserve">Buying the materials and </w:t>
-      </w:r>
-      <w:proofErr w:type="gramStart"/>
-      <w:r>
-        <w:rPr>
-          <w:rFonts w:ascii="Arial" w:hAnsi="Arial" w:cs="Arial"/>
-          <w:sz w:val="24"/>
-          <w:szCs w:val="24"/>
-        </w:rPr>
-        <w:t>awaiting</w:t>
-      </w:r>
-      <w:proofErr w:type="gramEnd"/>
-      <w:r>
-        <w:rPr>
-          <w:rFonts w:ascii="Arial" w:hAnsi="Arial" w:cs="Arial"/>
-          <w:sz w:val="24"/>
-          <w:szCs w:val="24"/>
-        </w:rPr>
-        <w:t xml:space="preserve"> for them to arrive will take about 1 week – 2 weeks depending on where you order I would suggest amazon and ad fruit as they are pretty quick with their orders. </w:t>
+        <w:spacing w:line="480" w:lineRule="auto"/>
+        <w:rPr>
+          <w:rFonts w:ascii="Arial" w:hAnsi="Arial" w:cs="Arial"/>
+          <w:sz w:val="24"/>
+          <w:szCs w:val="24"/>
+        </w:rPr>
+      </w:pPr>
+      <w:r>
+        <w:rPr>
+          <w:rFonts w:ascii="Arial" w:hAnsi="Arial" w:cs="Arial"/>
+          <w:sz w:val="24"/>
+          <w:szCs w:val="24"/>
+        </w:rPr>
+        <w:t xml:space="preserve">Buying the materials and awaiting for them to arrive will take about 1 week – 2 weeks depending on where you order I would suggest amazon and ad fruit as they are pretty quick with their orders. </w:t>
       </w:r>
     </w:p>
     <w:p>
@@ -4028,6 +2693,7 @@
           <w:ilvl w:val="0"/>
           <w:numId w:val="2"/>
         </w:numPr>
+        <w:spacing w:line="480" w:lineRule="auto"/>
         <w:rPr>
           <w:rFonts w:ascii="Arial" w:hAnsi="Arial" w:cs="Arial"/>
           <w:sz w:val="24"/>
@@ -4087,19 +2753,28 @@
           <w:ilvl w:val="0"/>
           <w:numId w:val="2"/>
         </w:numPr>
-        <w:rPr>
-          <w:rFonts w:ascii="Arial" w:hAnsi="Arial" w:cs="Arial"/>
-          <w:sz w:val="24"/>
-          <w:szCs w:val="24"/>
-        </w:rPr>
-      </w:pPr>
-      <w:r>
-        <w:rPr>
-          <w:rFonts w:ascii="Arial" w:hAnsi="Arial" w:cs="Arial"/>
-          <w:sz w:val="24"/>
-          <w:szCs w:val="24"/>
-        </w:rPr>
-        <w:t xml:space="preserve">Wiring can be hard as the raspberry pi has a floating voltage which can do damage to your motors if you are not careful or if you have another power source. Before hooking up the motors to the arm be sure to test the motors </w:t>
+        <w:spacing w:line="480" w:lineRule="auto"/>
+        <w:rPr>
+          <w:rFonts w:ascii="Arial" w:hAnsi="Arial" w:cs="Arial"/>
+          <w:sz w:val="24"/>
+          <w:szCs w:val="24"/>
+        </w:rPr>
+      </w:pPr>
+      <w:r>
+        <w:rPr>
+          <w:rFonts w:ascii="Arial" w:hAnsi="Arial" w:cs="Arial"/>
+          <w:sz w:val="24"/>
+          <w:szCs w:val="24"/>
+        </w:rPr>
+        <w:t xml:space="preserve">Wiring can be hard as the raspberry pi has a floating voltage which can do damage to your motors if you are not careful or if you have another power </w:t>
+      </w:r>
+      <w:r>
+        <w:rPr>
+          <w:rFonts w:ascii="Arial" w:hAnsi="Arial" w:cs="Arial"/>
+          <w:sz w:val="24"/>
+          <w:szCs w:val="24"/>
+        </w:rPr>
+        <w:t xml:space="preserve">source. Before hooking up the motors to the arm be sure to test the motors </w:t>
       </w:r>
       <w:r>
         <w:rPr>
@@ -4133,6 +2808,128 @@
           <w:ilvl w:val="0"/>
           <w:numId w:val="2"/>
         </w:numPr>
+        <w:spacing w:line="480" w:lineRule="auto"/>
+        <w:rPr>
+          <w:rFonts w:ascii="Arial" w:hAnsi="Arial" w:cs="Arial"/>
+          <w:sz w:val="24"/>
+          <w:szCs w:val="24"/>
+        </w:rPr>
+      </w:pPr>
+      <w:r>
+        <w:rPr>
+          <w:rFonts w:ascii="Arial" w:hAnsi="Arial" w:cs="Arial"/>
+          <w:sz w:val="24"/>
+          <w:szCs w:val="24"/>
+        </w:rPr>
+        <w:t xml:space="preserve">Coding is the hardest part out of the project as it is the backbone. It connects the arm to the pi and the database as well as the mobile application which overall will move the arm. </w:t>
+      </w:r>
+    </w:p>
+    <w:p>
+      <w:pPr>
+        <w:rPr>
+          <w:rFonts w:ascii="Arial" w:hAnsi="Arial" w:cs="Arial"/>
+        </w:rPr>
+      </w:pPr>
+    </w:p>
+    <w:p>
+      <w:pPr>
+        <w:pStyle w:val="Heading2"/>
+        <w:rPr>
+          <w:rFonts w:ascii="Arial" w:hAnsi="Arial" w:cs="Arial"/>
+        </w:rPr>
+      </w:pPr>
+      <w:r>
+        <w:rPr>
+          <w:rFonts w:ascii="Arial" w:hAnsi="Arial" w:cs="Arial"/>
+        </w:rPr>
+        <w:t xml:space="preserve">Mechanical Assembly </w:t>
+      </w:r>
+    </w:p>
+    <w:p>
+      <w:pPr>
+        <w:spacing w:line="480" w:lineRule="auto"/>
+        <w:rPr>
+          <w:rFonts w:ascii="Arial" w:hAnsi="Arial" w:cs="Arial"/>
+          <w:sz w:val="24"/>
+          <w:szCs w:val="24"/>
+        </w:rPr>
+      </w:pPr>
+      <w:r>
+        <w:rPr>
+          <w:rFonts w:ascii="Arial" w:hAnsi="Arial" w:cs="Arial"/>
+          <w:sz w:val="24"/>
+          <w:szCs w:val="24"/>
+        </w:rPr>
+        <w:t>Once you have all your p</w:t>
+      </w:r>
+      <w:r>
+        <w:rPr>
+          <w:rFonts w:ascii="Arial" w:hAnsi="Arial" w:cs="Arial"/>
+          <w:sz w:val="24"/>
+          <w:szCs w:val="24"/>
+        </w:rPr>
+        <w:t xml:space="preserve">arts you may proceed. </w:t>
+      </w:r>
+      <w:r>
+        <w:rPr>
+          <w:rFonts w:ascii="Arial" w:hAnsi="Arial" w:cs="Arial"/>
+          <w:sz w:val="24"/>
+          <w:szCs w:val="24"/>
+        </w:rPr>
+        <w:t xml:space="preserve">Side note, always double check </w:t>
+      </w:r>
+      <w:proofErr w:type="gramStart"/>
+      <w:r>
+        <w:rPr>
+          <w:rFonts w:ascii="Arial" w:hAnsi="Arial" w:cs="Arial"/>
+          <w:sz w:val="24"/>
+          <w:szCs w:val="24"/>
+        </w:rPr>
+        <w:t>your</w:t>
+      </w:r>
+      <w:proofErr w:type="gramEnd"/>
+      <w:r>
+        <w:rPr>
+          <w:rFonts w:ascii="Arial" w:hAnsi="Arial" w:cs="Arial"/>
+          <w:sz w:val="24"/>
+          <w:szCs w:val="24"/>
+        </w:rPr>
+        <w:t xml:space="preserve"> wiring.</w:t>
+      </w:r>
+    </w:p>
+    <w:p>
+      <w:pPr>
+        <w:spacing w:line="480" w:lineRule="auto"/>
+        <w:rPr>
+          <w:rFonts w:ascii="Arial" w:hAnsi="Arial" w:cs="Arial"/>
+          <w:sz w:val="24"/>
+          <w:szCs w:val="24"/>
+        </w:rPr>
+      </w:pPr>
+    </w:p>
+    <w:p>
+      <w:pPr>
+        <w:spacing w:line="480" w:lineRule="auto"/>
+        <w:rPr>
+          <w:rFonts w:ascii="Arial" w:hAnsi="Arial" w:cs="Arial"/>
+          <w:sz w:val="24"/>
+          <w:szCs w:val="24"/>
+        </w:rPr>
+      </w:pPr>
+    </w:p>
+    <w:p>
+      <w:pPr>
+        <w:spacing w:line="480" w:lineRule="auto"/>
+        <w:rPr>
+          <w:rFonts w:ascii="Arial" w:hAnsi="Arial" w:cs="Arial"/>
+          <w:sz w:val="24"/>
+          <w:szCs w:val="24"/>
+        </w:rPr>
+      </w:pPr>
+    </w:p>
+    <w:p>
+      <w:pPr>
+        <w:spacing w:line="480" w:lineRule="auto"/>
         <w:rPr>
           <w:rFonts w:ascii="Arial" w:hAnsi="Arial" w:cs="Arial"/>
           <w:sz w:val="24"/>
@@ -4146,78 +2943,6 @@
           <w:szCs w:val="24"/>
         </w:rPr>
         <w:lastRenderedPageBreak/>
-        <w:t xml:space="preserve">Coding is the hardest part out of the project as it is the backbone. It connects the arm to the pi and the database as well as the mobile application which overall will move the arm. </w:t>
-      </w:r>
-    </w:p>
-    <w:p>
-      <w:pPr>
-        <w:rPr>
-          <w:rFonts w:ascii="Arial" w:hAnsi="Arial" w:cs="Arial"/>
-        </w:rPr>
-      </w:pPr>
-    </w:p>
-    <w:p>
-      <w:pPr>
-        <w:pStyle w:val="Heading2"/>
-        <w:rPr>
-          <w:rFonts w:ascii="Arial" w:hAnsi="Arial" w:cs="Arial"/>
-        </w:rPr>
-      </w:pPr>
-      <w:r>
-        <w:rPr>
-          <w:rFonts w:ascii="Arial" w:hAnsi="Arial" w:cs="Arial"/>
-        </w:rPr>
-        <w:t xml:space="preserve">Mechanical Assembly </w:t>
-      </w:r>
-    </w:p>
-    <w:p>
-      <w:pPr>
-        <w:rPr>
-          <w:rFonts w:ascii="Arial" w:hAnsi="Arial" w:cs="Arial"/>
-          <w:sz w:val="24"/>
-          <w:szCs w:val="24"/>
-        </w:rPr>
-      </w:pPr>
-      <w:r>
-        <w:rPr>
-          <w:rFonts w:ascii="Arial" w:hAnsi="Arial" w:cs="Arial"/>
-          <w:sz w:val="24"/>
-          <w:szCs w:val="24"/>
-        </w:rPr>
-        <w:t>Once you have all your p</w:t>
-      </w:r>
-      <w:r>
-        <w:rPr>
-          <w:rFonts w:ascii="Arial" w:hAnsi="Arial" w:cs="Arial"/>
-          <w:sz w:val="24"/>
-          <w:szCs w:val="24"/>
-        </w:rPr>
-        <w:t>arts you may proceed. MAKE SURE YOU HAVE THE CORRECT VOLTAGE</w:t>
-      </w:r>
-    </w:p>
-    <w:p>
-      <w:pPr>
-        <w:rPr>
-          <w:rFonts w:ascii="Arial" w:hAnsi="Arial" w:cs="Arial"/>
-          <w:sz w:val="24"/>
-          <w:szCs w:val="24"/>
-        </w:rPr>
-      </w:pPr>
-    </w:p>
-    <w:p>
-      <w:pPr>
-        <w:rPr>
-          <w:rFonts w:ascii="Arial" w:hAnsi="Arial" w:cs="Arial"/>
-          <w:sz w:val="24"/>
-          <w:szCs w:val="24"/>
-        </w:rPr>
-      </w:pPr>
-      <w:r>
-        <w:rPr>
-          <w:rFonts w:ascii="Arial" w:hAnsi="Arial" w:cs="Arial"/>
-          <w:sz w:val="24"/>
-          <w:szCs w:val="24"/>
-        </w:rPr>
         <w:t>Step O</w:t>
       </w:r>
       <w:r>
@@ -4239,6 +2964,7 @@
     </w:p>
     <w:p>
       <w:pPr>
+        <w:spacing w:line="480" w:lineRule="auto"/>
         <w:rPr>
           <w:rFonts w:ascii="Arial" w:hAnsi="Arial" w:cs="Arial"/>
           <w:sz w:val="24"/>
@@ -4275,6 +3001,7 @@
     </w:p>
     <w:p>
       <w:pPr>
+        <w:spacing w:line="480" w:lineRule="auto"/>
         <w:rPr>
           <w:rFonts w:ascii="Arial" w:hAnsi="Arial" w:cs="Arial"/>
           <w:sz w:val="24"/>
@@ -4311,6 +3038,7 @@
     </w:p>
     <w:p>
       <w:pPr>
+        <w:spacing w:line="480" w:lineRule="auto"/>
         <w:rPr>
           <w:rFonts w:ascii="Arial" w:hAnsi="Arial" w:cs="Arial"/>
           <w:sz w:val="24"/>
@@ -4420,13 +3148,18 @@
     <w:p/>
     <w:p>
       <w:pPr>
-        <w:rPr>
-          <w:rFonts w:ascii="Arial" w:hAnsi="Arial" w:cs="Arial"/>
-        </w:rPr>
-      </w:pPr>
-      <w:r>
-        <w:rPr>
-          <w:rFonts w:ascii="Arial" w:hAnsi="Arial" w:cs="Arial"/>
+        <w:spacing w:line="480" w:lineRule="auto"/>
+        <w:rPr>
+          <w:rFonts w:ascii="Arial" w:hAnsi="Arial" w:cs="Arial"/>
+          <w:sz w:val="24"/>
+          <w:szCs w:val="24"/>
+        </w:rPr>
+      </w:pPr>
+      <w:r>
+        <w:rPr>
+          <w:rFonts w:ascii="Arial" w:hAnsi="Arial" w:cs="Arial"/>
+          <w:sz w:val="24"/>
+          <w:szCs w:val="24"/>
         </w:rPr>
         <w:t>Basic way to connect a motor to a raspberry pi.</w:t>
       </w:r>
@@ -4496,13 +3229,18 @@
     </w:p>
     <w:p>
       <w:pPr>
-        <w:rPr>
-          <w:rFonts w:ascii="Arial" w:hAnsi="Arial" w:cs="Arial"/>
+        <w:spacing w:line="480" w:lineRule="auto"/>
+        <w:rPr>
+          <w:rFonts w:ascii="Arial" w:hAnsi="Arial" w:cs="Arial"/>
+          <w:sz w:val="24"/>
+          <w:szCs w:val="24"/>
         </w:rPr>
       </w:pPr>
       <w:r>
         <w:rPr>
           <w:noProof/>
+          <w:sz w:val="24"/>
+          <w:szCs w:val="24"/>
         </w:rPr>
         <w:lastRenderedPageBreak/>
         <w:drawing>
@@ -4571,6 +3309,8 @@
       <w:r>
         <w:rPr>
           <w:rFonts w:ascii="Arial" w:hAnsi="Arial" w:cs="Arial"/>
+          <w:sz w:val="24"/>
+          <w:szCs w:val="24"/>
         </w:rPr>
         <w:t xml:space="preserve">GPIO pins used by a raspberry pi 3. Some will have to be set through code. </w:t>
       </w:r>
@@ -4793,143 +3533,186 @@
         <w:t xml:space="preserve"> 2.3.1</w:t>
       </w:r>
     </w:p>
+    <w:p>
+      <w:pPr>
+        <w:spacing w:line="480" w:lineRule="auto"/>
+      </w:pPr>
+    </w:p>
+    <w:p>
+      <w:pPr>
+        <w:spacing w:line="480" w:lineRule="auto"/>
+        <w:rPr>
+          <w:rFonts w:ascii="Arial" w:hAnsi="Arial" w:cs="Arial"/>
+          <w:sz w:val="24"/>
+          <w:szCs w:val="24"/>
+        </w:rPr>
+      </w:pPr>
+      <w:r>
+        <w:rPr>
+          <w:rFonts w:ascii="Arial" w:hAnsi="Arial" w:cs="Arial"/>
+          <w:sz w:val="24"/>
+          <w:szCs w:val="24"/>
+        </w:rPr>
+        <w:t>The Database will</w:t>
+      </w:r>
+      <w:r>
+        <w:rPr>
+          <w:rFonts w:ascii="Arial" w:hAnsi="Arial" w:cs="Arial"/>
+          <w:sz w:val="24"/>
+          <w:szCs w:val="24"/>
+        </w:rPr>
+        <w:t xml:space="preserve"> be</w:t>
+      </w:r>
+      <w:r>
+        <w:rPr>
+          <w:rFonts w:ascii="Arial" w:hAnsi="Arial" w:cs="Arial"/>
+          <w:sz w:val="24"/>
+          <w:szCs w:val="24"/>
+        </w:rPr>
+        <w:t xml:space="preserve"> </w:t>
+      </w:r>
+      <w:r>
+        <w:rPr>
+          <w:rFonts w:ascii="Arial" w:hAnsi="Arial" w:cs="Arial"/>
+          <w:sz w:val="24"/>
+          <w:szCs w:val="24"/>
+        </w:rPr>
+        <w:t xml:space="preserve">firebase and will store the </w:t>
+      </w:r>
+      <w:r>
+        <w:rPr>
+          <w:rFonts w:ascii="Arial" w:hAnsi="Arial" w:cs="Arial"/>
+          <w:sz w:val="24"/>
+          <w:szCs w:val="24"/>
+        </w:rPr>
+        <w:t>following information: Claw motor, elbow motor, arm motor and base motor.</w:t>
+      </w:r>
+    </w:p>
     <w:p/>
     <w:p>
       <w:pPr>
-        <w:rPr>
-          <w:rFonts w:ascii="Arial" w:hAnsi="Arial" w:cs="Arial"/>
-          <w:sz w:val="24"/>
-          <w:szCs w:val="24"/>
-        </w:rPr>
-      </w:pPr>
-      <w:r>
-        <w:rPr>
-          <w:rFonts w:ascii="Arial" w:hAnsi="Arial" w:cs="Arial"/>
-          <w:sz w:val="24"/>
-          <w:szCs w:val="24"/>
-        </w:rPr>
-        <w:t xml:space="preserve">The Database will </w:t>
-      </w:r>
-      <w:r>
-        <w:rPr>
-          <w:rFonts w:ascii="Arial" w:hAnsi="Arial" w:cs="Arial"/>
-          <w:sz w:val="24"/>
-          <w:szCs w:val="24"/>
-        </w:rPr>
-        <w:t xml:space="preserve">firebase and will store the </w:t>
+        <w:pStyle w:val="Heading2"/>
+        <w:rPr>
+          <w:rFonts w:ascii="Arial" w:hAnsi="Arial" w:cs="Arial"/>
+          <w:sz w:val="24"/>
+          <w:szCs w:val="24"/>
+        </w:rPr>
+      </w:pPr>
+      <w:r>
+        <w:rPr>
+          <w:rFonts w:ascii="Arial" w:hAnsi="Arial" w:cs="Arial"/>
+          <w:sz w:val="24"/>
+          <w:szCs w:val="24"/>
+        </w:rPr>
+        <w:t>Application 2.3.2</w:t>
       </w:r>
     </w:p>
     <w:p/>
     <w:p>
       <w:pPr>
+        <w:spacing w:line="480" w:lineRule="auto"/>
+        <w:rPr>
+          <w:rFonts w:ascii="Arial" w:hAnsi="Arial" w:cs="Arial"/>
+          <w:sz w:val="24"/>
+          <w:szCs w:val="24"/>
+        </w:rPr>
+      </w:pPr>
+      <w:r>
+        <w:rPr>
+          <w:rFonts w:ascii="Arial" w:hAnsi="Arial" w:cs="Arial"/>
+          <w:sz w:val="24"/>
+          <w:szCs w:val="24"/>
+        </w:rPr>
+        <w:t>The overall concept of the mobile application for the project is to control the four servo motors of the robotic arm and keep logs on the user’s actions. The first screen of the application will be the login screen which will require an email and password to create and login to an account. The accounts are used to hold individual logs of the user’s controller usage. When logged in, the user is presented with two option; controller and user logs.</w:t>
+      </w:r>
+    </w:p>
+    <w:p>
+      <w:pPr>
+        <w:spacing w:line="480" w:lineRule="auto"/>
+        <w:rPr>
+          <w:rFonts w:ascii="Arial" w:hAnsi="Arial" w:cs="Arial"/>
+          <w:sz w:val="24"/>
+          <w:szCs w:val="24"/>
+        </w:rPr>
+      </w:pPr>
+    </w:p>
+    <w:p>
+      <w:pPr>
+        <w:spacing w:line="480" w:lineRule="auto"/>
+        <w:rPr>
+          <w:rFonts w:ascii="Arial" w:hAnsi="Arial" w:cs="Arial"/>
+          <w:sz w:val="24"/>
+          <w:szCs w:val="24"/>
+        </w:rPr>
+      </w:pPr>
+      <w:r>
+        <w:rPr>
+          <w:rFonts w:ascii="Arial" w:hAnsi="Arial" w:cs="Arial"/>
+          <w:sz w:val="24"/>
+          <w:szCs w:val="24"/>
+        </w:rPr>
+        <w:t>The first option of the application is to control the motor with four sliders that will control the arms movements. When the application first begins, the sliders will be set to a default (centered) position. When exiting the application, the robotic arm will return to its default position after all created movements.</w:t>
+      </w:r>
+    </w:p>
+    <w:p>
+      <w:pPr>
+        <w:spacing w:line="480" w:lineRule="auto"/>
+        <w:rPr>
+          <w:rFonts w:ascii="Arial" w:hAnsi="Arial" w:cs="Arial"/>
+          <w:sz w:val="24"/>
+          <w:szCs w:val="24"/>
+        </w:rPr>
+      </w:pPr>
+    </w:p>
+    <w:p>
+      <w:pPr>
+        <w:spacing w:line="480" w:lineRule="auto"/>
+        <w:rPr>
+          <w:rFonts w:ascii="Arial" w:hAnsi="Arial" w:cs="Arial"/>
+          <w:sz w:val="24"/>
+          <w:szCs w:val="24"/>
+        </w:rPr>
+      </w:pPr>
+      <w:r>
+        <w:rPr>
+          <w:rFonts w:ascii="Arial" w:hAnsi="Arial" w:cs="Arial"/>
+          <w:sz w:val="24"/>
+          <w:szCs w:val="24"/>
+        </w:rPr>
+        <w:t xml:space="preserve">During the controller screen, the application will have logs of the user’s usage and will be presented in the user log screen. The user logs will contain the log of all the users </w:t>
+      </w:r>
+      <w:r>
+        <w:rPr>
+          <w:rFonts w:ascii="Arial" w:hAnsi="Arial" w:cs="Arial"/>
+          <w:sz w:val="24"/>
+          <w:szCs w:val="24"/>
+        </w:rPr>
+        <w:lastRenderedPageBreak/>
+        <w:t>usage of the application based on the users in the database. In conclusion, the login screen, controller screen, and user logs are the three k</w:t>
+      </w:r>
+      <w:r>
+        <w:rPr>
+          <w:rFonts w:ascii="Arial" w:hAnsi="Arial" w:cs="Arial"/>
+          <w:sz w:val="24"/>
+          <w:szCs w:val="24"/>
+        </w:rPr>
+        <w:t>ey features of the application.</w:t>
+      </w:r>
+    </w:p>
+    <w:p>
+      <w:pPr>
+        <w:rPr>
+          <w:rFonts w:ascii="Arial" w:hAnsi="Arial" w:cs="Arial"/>
+          <w:sz w:val="24"/>
+          <w:szCs w:val="24"/>
+        </w:rPr>
+      </w:pPr>
+    </w:p>
+    <w:p>
+      <w:pPr>
         <w:pStyle w:val="Heading2"/>
         <w:rPr>
           <w:rFonts w:ascii="Arial" w:hAnsi="Arial" w:cs="Arial"/>
-          <w:sz w:val="24"/>
-          <w:szCs w:val="24"/>
-        </w:rPr>
-      </w:pPr>
-      <w:r>
-        <w:rPr>
-          <w:rFonts w:ascii="Arial" w:hAnsi="Arial" w:cs="Arial"/>
-          <w:sz w:val="24"/>
-          <w:szCs w:val="24"/>
-        </w:rPr>
-        <w:t>Application 2.3.2</w:t>
-      </w:r>
-    </w:p>
-    <w:p/>
-    <w:p>
-      <w:pPr>
-        <w:rPr>
-          <w:rFonts w:ascii="Arial" w:hAnsi="Arial" w:cs="Arial"/>
-          <w:sz w:val="24"/>
-          <w:szCs w:val="24"/>
-        </w:rPr>
-      </w:pPr>
-      <w:r>
-        <w:rPr>
-          <w:rFonts w:ascii="Arial" w:hAnsi="Arial" w:cs="Arial"/>
-          <w:sz w:val="24"/>
-          <w:szCs w:val="24"/>
-        </w:rPr>
-        <w:t>The overall concept of the mobile application for the project is to control the four servo motors of the robotic arm and keep logs on the user’s actions. The first screen of the application will be the login screen which will require an email and password to create and login to an account. The accounts are used to hold individual logs of the user’s controller usage. When logged in, the user is presented with two option; controller and user logs.</w:t>
-      </w:r>
-    </w:p>
-    <w:p>
-      <w:pPr>
-        <w:rPr>
-          <w:rFonts w:ascii="Arial" w:hAnsi="Arial" w:cs="Arial"/>
-          <w:sz w:val="24"/>
-          <w:szCs w:val="24"/>
-        </w:rPr>
-      </w:pPr>
-    </w:p>
-    <w:p>
-      <w:pPr>
-        <w:rPr>
-          <w:rFonts w:ascii="Arial" w:hAnsi="Arial" w:cs="Arial"/>
-          <w:sz w:val="24"/>
-          <w:szCs w:val="24"/>
-        </w:rPr>
-      </w:pPr>
-      <w:r>
-        <w:rPr>
-          <w:rFonts w:ascii="Arial" w:hAnsi="Arial" w:cs="Arial"/>
-          <w:sz w:val="24"/>
-          <w:szCs w:val="24"/>
-        </w:rPr>
-        <w:t>The first option of the application is to control the motor with four sliders that will control the arms movements. When the application first begins, the sliders will be set to a default (centered) position. When exiting the application, the robotic arm will return to its default position after all created movements.</w:t>
-      </w:r>
-    </w:p>
-    <w:p>
-      <w:pPr>
-        <w:rPr>
-          <w:rFonts w:ascii="Arial" w:hAnsi="Arial" w:cs="Arial"/>
-          <w:sz w:val="24"/>
-          <w:szCs w:val="24"/>
-        </w:rPr>
-      </w:pPr>
-    </w:p>
-    <w:p>
-      <w:pPr>
-        <w:rPr>
-          <w:rFonts w:ascii="Arial" w:hAnsi="Arial" w:cs="Arial"/>
-          <w:sz w:val="24"/>
-          <w:szCs w:val="24"/>
-        </w:rPr>
-      </w:pPr>
-      <w:r>
-        <w:rPr>
-          <w:rFonts w:ascii="Arial" w:hAnsi="Arial" w:cs="Arial"/>
-          <w:sz w:val="24"/>
-          <w:szCs w:val="24"/>
-        </w:rPr>
-        <w:t>During the controller screen, the application will have logs of the user’s usage and will be presented in the user log screen. The user logs will contain the log of all the users usage of the application based on the users in the database. In conclusion, the login screen, controller screen, and user logs are the three k</w:t>
-      </w:r>
-      <w:r>
-        <w:rPr>
-          <w:rFonts w:ascii="Arial" w:hAnsi="Arial" w:cs="Arial"/>
-          <w:sz w:val="24"/>
-          <w:szCs w:val="24"/>
-        </w:rPr>
-        <w:t>ey features of the application.</w:t>
-      </w:r>
-    </w:p>
-    <w:p>
-      <w:pPr>
-        <w:rPr>
-          <w:rFonts w:ascii="Arial" w:hAnsi="Arial" w:cs="Arial"/>
-          <w:sz w:val="24"/>
-          <w:szCs w:val="24"/>
-        </w:rPr>
-      </w:pPr>
-    </w:p>
-    <w:p>
-      <w:pPr>
-        <w:pStyle w:val="Heading2"/>
-        <w:rPr>
-          <w:rFonts w:ascii="Arial" w:hAnsi="Arial" w:cs="Arial"/>
         </w:rPr>
       </w:pPr>
       <w:r>
@@ -4948,6 +3731,7 @@
     </w:p>
     <w:p>
       <w:pPr>
+        <w:spacing w:line="480" w:lineRule="auto"/>
         <w:rPr>
           <w:rFonts w:ascii="Arial" w:hAnsi="Arial" w:cs="Arial"/>
           <w:sz w:val="24"/>
@@ -4962,16 +3746,14 @@
         </w:rPr>
         <w:t xml:space="preserve">Robotic Arm: The arm was created by </w:t>
       </w:r>
-      <w:proofErr w:type="spellStart"/>
-      <w:r>
-        <w:rPr>
-          <w:rFonts w:ascii="Arial" w:hAnsi="Arial" w:cs="Arial"/>
-          <w:sz w:val="24"/>
-          <w:szCs w:val="24"/>
-        </w:rPr>
-        <w:t>MEindustries</w:t>
-      </w:r>
-      <w:proofErr w:type="spellEnd"/>
+      <w:r>
+        <w:rPr>
+          <w:rFonts w:ascii="Arial" w:hAnsi="Arial" w:cs="Arial"/>
+          <w:sz w:val="24"/>
+          <w:szCs w:val="24"/>
+        </w:rPr>
+        <w:t>ME industries</w:t>
+      </w:r>
       <w:r>
         <w:rPr>
           <w:rFonts w:ascii="Arial" w:hAnsi="Arial" w:cs="Arial"/>
@@ -4991,6 +3773,7 @@
     </w:p>
     <w:p>
       <w:pPr>
+        <w:spacing w:line="480" w:lineRule="auto"/>
         <w:rPr>
           <w:rFonts w:ascii="Arial" w:hAnsi="Arial" w:cs="Arial"/>
           <w:sz w:val="24"/>
@@ -5004,6 +3787,42 @@
           <w:szCs w:val="24"/>
         </w:rPr>
         <w:t>Analog feedback servos: These servos are just like any other but have another wire that is wire which reports back on the position it is in with analog.</w:t>
+      </w:r>
+    </w:p>
+    <w:p>
+      <w:pPr>
+        <w:spacing w:line="480" w:lineRule="auto"/>
+        <w:rPr>
+          <w:rFonts w:ascii="Arial" w:hAnsi="Arial" w:cs="Arial"/>
+          <w:sz w:val="24"/>
+          <w:szCs w:val="24"/>
+        </w:rPr>
+      </w:pPr>
+      <w:r>
+        <w:rPr>
+          <w:rFonts w:ascii="Arial" w:hAnsi="Arial" w:cs="Arial"/>
+          <w:sz w:val="24"/>
+          <w:szCs w:val="24"/>
+        </w:rPr>
+        <w:t xml:space="preserve">Raspberry pi3: This is the main component as it will be sending the signals to the arm in order to move it. </w:t>
+      </w:r>
+    </w:p>
+    <w:p>
+      <w:pPr>
+        <w:spacing w:line="480" w:lineRule="auto"/>
+        <w:rPr>
+          <w:rFonts w:ascii="Arial" w:hAnsi="Arial" w:cs="Arial"/>
+          <w:sz w:val="24"/>
+          <w:szCs w:val="24"/>
+        </w:rPr>
+      </w:pPr>
+      <w:r>
+        <w:rPr>
+          <w:rFonts w:ascii="Arial" w:hAnsi="Arial" w:cs="Arial"/>
+          <w:sz w:val="24"/>
+          <w:szCs w:val="24"/>
+        </w:rPr>
+        <w:t xml:space="preserve">Wires, Resistors, Buttons: You will need wires in order to connect the arm together and have it work from the pi. As it cannot send signals without these. The buttons are optional if the user wishes to control from a controller. </w:t>
       </w:r>
     </w:p>
     <w:p>
@@ -5051,6 +3870,428 @@
     </w:p>
     <w:p>
       <w:pPr>
+        <w:pStyle w:val="Heading3"/>
+        <w:rPr>
+          <w:rFonts w:ascii="Arial" w:hAnsi="Arial" w:cs="Arial"/>
+        </w:rPr>
+      </w:pPr>
+      <w:r>
+        <w:rPr>
+          <w:rFonts w:ascii="Arial" w:hAnsi="Arial" w:cs="Arial"/>
+        </w:rPr>
+        <w:t>Progress Report 1:</w:t>
+      </w:r>
+    </w:p>
+    <w:p/>
+    <w:p>
+      <w:pPr>
+        <w:spacing w:after="0" w:line="480" w:lineRule="auto"/>
+        <w:rPr>
+          <w:rFonts w:ascii="Times New Roman" w:eastAsia="Times New Roman" w:hAnsi="Times New Roman" w:cs="Times New Roman"/>
+          <w:sz w:val="24"/>
+          <w:szCs w:val="24"/>
+        </w:rPr>
+      </w:pPr>
+      <w:r>
+        <w:rPr>
+          <w:rFonts w:ascii="Arial" w:eastAsia="Times New Roman" w:hAnsi="Arial" w:cs="Arial"/>
+          <w:color w:val="222222"/>
+          <w:sz w:val="24"/>
+          <w:szCs w:val="24"/>
+          <w:shd w:val="clear" w:color="auto" w:fill="FFFFFF"/>
+        </w:rPr>
+        <w:t>Hello Sir, </w:t>
+      </w:r>
+    </w:p>
+    <w:p>
+      <w:pPr>
+        <w:shd w:val="clear" w:color="auto" w:fill="FFFFFF"/>
+        <w:spacing w:after="0" w:line="480" w:lineRule="auto"/>
+        <w:rPr>
+          <w:rFonts w:ascii="Arial" w:eastAsia="Times New Roman" w:hAnsi="Arial" w:cs="Arial"/>
+          <w:color w:val="222222"/>
+          <w:sz w:val="24"/>
+          <w:szCs w:val="24"/>
+        </w:rPr>
+      </w:pPr>
+      <w:r>
+        <w:rPr>
+          <w:rFonts w:ascii="Arial" w:eastAsia="Times New Roman" w:hAnsi="Arial" w:cs="Arial"/>
+          <w:color w:val="222222"/>
+          <w:sz w:val="24"/>
+          <w:szCs w:val="24"/>
+        </w:rPr>
+        <w:t>Over the pass weeks not much has actually happened in regards to work besides writing up the report and coming up with ideas for what to do. </w:t>
+      </w:r>
+    </w:p>
+    <w:p>
+      <w:pPr>
+        <w:shd w:val="clear" w:color="auto" w:fill="FFFFFF"/>
+        <w:spacing w:after="0" w:line="480" w:lineRule="auto"/>
+        <w:rPr>
+          <w:rFonts w:ascii="Arial" w:eastAsia="Times New Roman" w:hAnsi="Arial" w:cs="Arial"/>
+          <w:color w:val="222222"/>
+          <w:sz w:val="24"/>
+          <w:szCs w:val="24"/>
+        </w:rPr>
+      </w:pPr>
+      <w:r>
+        <w:rPr>
+          <w:rFonts w:ascii="Arial" w:eastAsia="Times New Roman" w:hAnsi="Arial" w:cs="Arial"/>
+          <w:color w:val="222222"/>
+          <w:sz w:val="24"/>
+          <w:szCs w:val="24"/>
+        </w:rPr>
+        <w:t xml:space="preserve">- We have gotten a new arm. </w:t>
+      </w:r>
+      <w:proofErr w:type="gramStart"/>
+      <w:r>
+        <w:rPr>
+          <w:rFonts w:ascii="Arial" w:eastAsia="Times New Roman" w:hAnsi="Arial" w:cs="Arial"/>
+          <w:color w:val="222222"/>
+          <w:sz w:val="24"/>
+          <w:szCs w:val="24"/>
+        </w:rPr>
+        <w:t>( laser</w:t>
+      </w:r>
+      <w:proofErr w:type="gramEnd"/>
+      <w:r>
+        <w:rPr>
+          <w:rFonts w:ascii="Arial" w:eastAsia="Times New Roman" w:hAnsi="Arial" w:cs="Arial"/>
+          <w:color w:val="222222"/>
+          <w:sz w:val="24"/>
+          <w:szCs w:val="24"/>
+        </w:rPr>
+        <w:t xml:space="preserve"> cut instead of 3d printed) </w:t>
+      </w:r>
+    </w:p>
+    <w:p>
+      <w:pPr>
+        <w:shd w:val="clear" w:color="auto" w:fill="FFFFFF"/>
+        <w:spacing w:after="0" w:line="480" w:lineRule="auto"/>
+        <w:rPr>
+          <w:rFonts w:ascii="Arial" w:eastAsia="Times New Roman" w:hAnsi="Arial" w:cs="Arial"/>
+          <w:color w:val="222222"/>
+          <w:sz w:val="24"/>
+          <w:szCs w:val="24"/>
+        </w:rPr>
+      </w:pPr>
+      <w:r>
+        <w:rPr>
+          <w:rFonts w:ascii="Arial" w:eastAsia="Times New Roman" w:hAnsi="Arial" w:cs="Arial"/>
+          <w:color w:val="222222"/>
+          <w:sz w:val="24"/>
+          <w:szCs w:val="24"/>
+        </w:rPr>
+        <w:t>- finished the starting points of the report. </w:t>
+      </w:r>
+    </w:p>
+    <w:p>
+      <w:pPr>
+        <w:shd w:val="clear" w:color="auto" w:fill="FFFFFF"/>
+        <w:spacing w:after="0" w:line="480" w:lineRule="auto"/>
+        <w:rPr>
+          <w:rFonts w:ascii="Arial" w:eastAsia="Times New Roman" w:hAnsi="Arial" w:cs="Arial"/>
+          <w:color w:val="222222"/>
+          <w:sz w:val="24"/>
+          <w:szCs w:val="24"/>
+        </w:rPr>
+      </w:pPr>
+      <w:r>
+        <w:rPr>
+          <w:rFonts w:ascii="Arial" w:eastAsia="Times New Roman" w:hAnsi="Arial" w:cs="Arial"/>
+          <w:color w:val="222222"/>
+          <w:sz w:val="24"/>
+          <w:szCs w:val="24"/>
+        </w:rPr>
+        <w:t>- Come up with ideas to make it unique.</w:t>
+      </w:r>
+    </w:p>
+    <w:p>
+      <w:pPr>
+        <w:shd w:val="clear" w:color="auto" w:fill="FFFFFF"/>
+        <w:spacing w:after="0" w:line="480" w:lineRule="auto"/>
+        <w:rPr>
+          <w:rFonts w:ascii="Arial" w:eastAsia="Times New Roman" w:hAnsi="Arial" w:cs="Arial"/>
+          <w:color w:val="222222"/>
+          <w:sz w:val="24"/>
+          <w:szCs w:val="24"/>
+        </w:rPr>
+      </w:pPr>
+      <w:r>
+        <w:rPr>
+          <w:rFonts w:ascii="Arial" w:eastAsia="Times New Roman" w:hAnsi="Arial" w:cs="Arial"/>
+          <w:color w:val="222222"/>
+          <w:sz w:val="24"/>
+          <w:szCs w:val="24"/>
+        </w:rPr>
+        <w:t>- Working on Hardware build instructions</w:t>
+      </w:r>
+    </w:p>
+    <w:p>
+      <w:pPr>
+        <w:shd w:val="clear" w:color="auto" w:fill="FFFFFF"/>
+        <w:spacing w:after="0" w:line="480" w:lineRule="auto"/>
+        <w:rPr>
+          <w:rFonts w:ascii="Arial" w:eastAsia="Times New Roman" w:hAnsi="Arial" w:cs="Arial"/>
+          <w:color w:val="222222"/>
+          <w:sz w:val="24"/>
+          <w:szCs w:val="24"/>
+        </w:rPr>
+      </w:pPr>
+      <w:r>
+        <w:rPr>
+          <w:rFonts w:ascii="Arial" w:eastAsia="Times New Roman" w:hAnsi="Arial" w:cs="Arial"/>
+          <w:color w:val="222222"/>
+          <w:sz w:val="24"/>
+          <w:szCs w:val="24"/>
+        </w:rPr>
+        <w:t xml:space="preserve">Problem/Question: If possible can </w:t>
+      </w:r>
+      <w:proofErr w:type="spellStart"/>
+      <w:r>
+        <w:rPr>
+          <w:rFonts w:ascii="Arial" w:eastAsia="Times New Roman" w:hAnsi="Arial" w:cs="Arial"/>
+          <w:color w:val="222222"/>
+          <w:sz w:val="24"/>
+          <w:szCs w:val="24"/>
+        </w:rPr>
+        <w:t>i</w:t>
+      </w:r>
+      <w:proofErr w:type="spellEnd"/>
+      <w:r>
+        <w:rPr>
+          <w:rFonts w:ascii="Arial" w:eastAsia="Times New Roman" w:hAnsi="Arial" w:cs="Arial"/>
+          <w:color w:val="222222"/>
+          <w:sz w:val="24"/>
+          <w:szCs w:val="24"/>
+        </w:rPr>
+        <w:t xml:space="preserve"> still switch projects/Sensors? The sensor </w:t>
+      </w:r>
+      <w:proofErr w:type="gramStart"/>
+      <w:r>
+        <w:rPr>
+          <w:rFonts w:ascii="Arial" w:eastAsia="Times New Roman" w:hAnsi="Arial" w:cs="Arial"/>
+          <w:color w:val="222222"/>
+          <w:sz w:val="24"/>
+          <w:szCs w:val="24"/>
+        </w:rPr>
+        <w:t>to  which</w:t>
+      </w:r>
+      <w:proofErr w:type="gramEnd"/>
+      <w:r>
+        <w:rPr>
+          <w:rFonts w:ascii="Arial" w:eastAsia="Times New Roman" w:hAnsi="Arial" w:cs="Arial"/>
+          <w:color w:val="222222"/>
+          <w:sz w:val="24"/>
+          <w:szCs w:val="24"/>
+        </w:rPr>
+        <w:t xml:space="preserve"> we would switch to is a TCS3200 color sensor. Our reasons to switching to this is because there have been many robot arms done in the past and we would like something more unique. </w:t>
+      </w:r>
+    </w:p>
+    <w:p>
+      <w:pPr>
+        <w:shd w:val="clear" w:color="auto" w:fill="FFFFFF"/>
+        <w:spacing w:after="0" w:line="480" w:lineRule="auto"/>
+        <w:rPr>
+          <w:rFonts w:ascii="Arial" w:eastAsia="Times New Roman" w:hAnsi="Arial" w:cs="Arial"/>
+          <w:color w:val="222222"/>
+          <w:sz w:val="24"/>
+          <w:szCs w:val="24"/>
+        </w:rPr>
+      </w:pPr>
+      <w:r>
+        <w:rPr>
+          <w:rFonts w:ascii="Arial" w:eastAsia="Times New Roman" w:hAnsi="Arial" w:cs="Arial"/>
+          <w:color w:val="222222"/>
+          <w:sz w:val="24"/>
+          <w:szCs w:val="24"/>
+        </w:rPr>
+        <w:t>Financial: We have bought a new Sensor which is the TCS3200, Screws and bolts and an Arduino.</w:t>
+      </w:r>
+    </w:p>
+    <w:p>
+      <w:pPr>
+        <w:shd w:val="clear" w:color="auto" w:fill="FFFFFF"/>
+        <w:spacing w:after="0" w:line="480" w:lineRule="auto"/>
+        <w:rPr>
+          <w:rFonts w:ascii="Arial" w:eastAsia="Times New Roman" w:hAnsi="Arial" w:cs="Arial"/>
+          <w:color w:val="222222"/>
+          <w:sz w:val="24"/>
+          <w:szCs w:val="24"/>
+        </w:rPr>
+      </w:pPr>
+    </w:p>
+    <w:p>
+      <w:pPr>
+        <w:shd w:val="clear" w:color="auto" w:fill="FFFFFF"/>
+        <w:spacing w:after="0" w:line="480" w:lineRule="auto"/>
+        <w:rPr>
+          <w:rFonts w:ascii="Arial" w:eastAsia="Times New Roman" w:hAnsi="Arial" w:cs="Arial"/>
+          <w:color w:val="222222"/>
+          <w:sz w:val="24"/>
+          <w:szCs w:val="24"/>
+        </w:rPr>
+      </w:pPr>
+      <w:r>
+        <w:rPr>
+          <w:rFonts w:ascii="Arial" w:eastAsia="Times New Roman" w:hAnsi="Arial" w:cs="Arial"/>
+          <w:color w:val="222222"/>
+          <w:sz w:val="24"/>
+          <w:szCs w:val="24"/>
+        </w:rPr>
+        <w:t>Regards,</w:t>
+      </w:r>
+    </w:p>
+    <w:p>
+      <w:pPr>
+        <w:shd w:val="clear" w:color="auto" w:fill="FFFFFF"/>
+        <w:spacing w:after="0" w:line="480" w:lineRule="auto"/>
+        <w:rPr>
+          <w:rFonts w:ascii="Arial" w:eastAsia="Times New Roman" w:hAnsi="Arial" w:cs="Arial"/>
+          <w:color w:val="222222"/>
+          <w:sz w:val="24"/>
+          <w:szCs w:val="24"/>
+        </w:rPr>
+      </w:pPr>
+      <w:r>
+        <w:rPr>
+          <w:rFonts w:ascii="Arial" w:eastAsia="Times New Roman" w:hAnsi="Arial" w:cs="Arial"/>
+          <w:color w:val="222222"/>
+          <w:sz w:val="24"/>
+          <w:szCs w:val="24"/>
+        </w:rPr>
+        <w:t>Daniel Shelepinsky </w:t>
+      </w:r>
+    </w:p>
+    <w:p>
+      <w:pPr>
+        <w:shd w:val="clear" w:color="auto" w:fill="FFFFFF"/>
+        <w:spacing w:after="0" w:line="480" w:lineRule="auto"/>
+        <w:rPr>
+          <w:rFonts w:ascii="Arial" w:eastAsia="Times New Roman" w:hAnsi="Arial" w:cs="Arial"/>
+          <w:color w:val="222222"/>
+          <w:sz w:val="24"/>
+          <w:szCs w:val="24"/>
+        </w:rPr>
+      </w:pPr>
+      <w:r>
+        <w:rPr>
+          <w:rFonts w:ascii="Arial" w:eastAsia="Times New Roman" w:hAnsi="Arial" w:cs="Arial"/>
+          <w:color w:val="222222"/>
+          <w:sz w:val="24"/>
+          <w:szCs w:val="24"/>
+        </w:rPr>
+        <w:t>N01019434</w:t>
+      </w:r>
+    </w:p>
+    <w:p>
+      <w:r>
+        <w:br w:type="page"/>
+      </w:r>
+    </w:p>
+    <w:p/>
+    <w:p>
+      <w:pPr>
+        <w:pStyle w:val="Heading3"/>
+        <w:rPr>
+          <w:rFonts w:ascii="Arial" w:hAnsi="Arial" w:cs="Arial"/>
+        </w:rPr>
+      </w:pPr>
+      <w:r>
+        <w:rPr>
+          <w:rFonts w:ascii="Arial" w:hAnsi="Arial" w:cs="Arial"/>
+        </w:rPr>
+        <w:t xml:space="preserve">Progress Report 2: </w:t>
+      </w:r>
+    </w:p>
+    <w:p/>
+    <w:p>
+      <w:pPr>
+        <w:shd w:val="clear" w:color="auto" w:fill="FFFFFF"/>
+        <w:spacing w:line="480" w:lineRule="auto"/>
+        <w:rPr>
+          <w:rFonts w:ascii="Arial" w:eastAsia="Times New Roman" w:hAnsi="Arial" w:cs="Arial"/>
+          <w:color w:val="222222"/>
+          <w:sz w:val="24"/>
+          <w:szCs w:val="24"/>
+        </w:rPr>
+      </w:pPr>
+      <w:r>
+        <w:rPr>
+          <w:rFonts w:ascii="Arial" w:eastAsia="Times New Roman" w:hAnsi="Arial" w:cs="Arial"/>
+          <w:color w:val="222222"/>
+          <w:sz w:val="24"/>
+          <w:szCs w:val="24"/>
+        </w:rPr>
+        <w:t>Dear Kristian</w:t>
+      </w:r>
+    </w:p>
+    <w:p>
+      <w:pPr>
+        <w:shd w:val="clear" w:color="auto" w:fill="FFFFFF"/>
+        <w:spacing w:line="480" w:lineRule="auto"/>
+        <w:rPr>
+          <w:rFonts w:ascii="Arial" w:eastAsia="Times New Roman" w:hAnsi="Arial" w:cs="Arial"/>
+          <w:color w:val="222222"/>
+          <w:sz w:val="24"/>
+          <w:szCs w:val="24"/>
+        </w:rPr>
+      </w:pPr>
+      <w:r>
+        <w:rPr>
+          <w:rFonts w:ascii="Arial" w:eastAsia="Times New Roman" w:hAnsi="Arial" w:cs="Arial"/>
+          <w:color w:val="222222"/>
+          <w:sz w:val="24"/>
+          <w:szCs w:val="24"/>
+        </w:rPr>
+        <w:t>The integration between our groups is going along fine so far as the application, database and pi can talk to each other to an extent. The next step(s) is to get the application to control the motors themselves, redo the wiring of the arm, possibly make a PCB and or get a box-base to hold it all under so it isn’t in view. There has been a minor setback and that is that we tightened the motor to the claw too much and it broke as a result but that has already been replaced we just need to attach the new claw. </w:t>
+      </w:r>
+    </w:p>
+    <w:p>
+      <w:pPr>
+        <w:shd w:val="clear" w:color="auto" w:fill="FFFFFF"/>
+        <w:spacing w:line="480" w:lineRule="auto"/>
+        <w:rPr>
+          <w:rFonts w:ascii="Arial" w:eastAsia="Times New Roman" w:hAnsi="Arial" w:cs="Arial"/>
+          <w:color w:val="222222"/>
+          <w:sz w:val="24"/>
+          <w:szCs w:val="24"/>
+        </w:rPr>
+      </w:pPr>
+      <w:r>
+        <w:rPr>
+          <w:rFonts w:ascii="Arial" w:eastAsia="Times New Roman" w:hAnsi="Arial" w:cs="Arial"/>
+          <w:color w:val="222222"/>
+          <w:sz w:val="24"/>
+          <w:szCs w:val="24"/>
+        </w:rPr>
+        <w:t>Regards,</w:t>
+      </w:r>
+    </w:p>
+    <w:p>
+      <w:pPr>
+        <w:shd w:val="clear" w:color="auto" w:fill="FFFFFF"/>
+        <w:spacing w:line="480" w:lineRule="auto"/>
+        <w:rPr>
+          <w:rFonts w:ascii="Arial" w:eastAsia="Times New Roman" w:hAnsi="Arial" w:cs="Arial"/>
+          <w:color w:val="222222"/>
+          <w:sz w:val="24"/>
+          <w:szCs w:val="24"/>
+        </w:rPr>
+      </w:pPr>
+      <w:r>
+        <w:rPr>
+          <w:rFonts w:ascii="Arial" w:eastAsia="Times New Roman" w:hAnsi="Arial" w:cs="Arial"/>
+          <w:color w:val="222222"/>
+          <w:sz w:val="24"/>
+          <w:szCs w:val="24"/>
+        </w:rPr>
+        <w:t>Daniel Shelepinsky</w:t>
+      </w:r>
+    </w:p>
+    <w:p>
+      <w:pPr>
         <w:sectPr>
           <w:type w:val="oddPage"/>
           <w:pgSz w:w="12240" w:h="15840"/>
@@ -5059,9 +4300,6 @@
           <w:docGrid w:linePitch="360"/>
         </w:sectPr>
       </w:pPr>
-      <w:r>
-        <w:br w:type="page"/>
-      </w:r>
     </w:p>
     <w:p>
       <w:pPr>
@@ -5084,6 +4322,42 @@
           <w:rFonts w:ascii="Arial" w:hAnsi="Arial" w:cs="Arial"/>
         </w:rPr>
       </w:pPr>
+    </w:p>
+    <w:p>
+      <w:pPr>
+        <w:spacing w:line="480" w:lineRule="auto"/>
+        <w:rPr>
+          <w:rFonts w:ascii="Arial" w:hAnsi="Arial" w:cs="Arial"/>
+          <w:sz w:val="24"/>
+          <w:szCs w:val="24"/>
+        </w:rPr>
+      </w:pPr>
+      <w:r>
+        <w:rPr>
+          <w:rFonts w:ascii="Arial" w:hAnsi="Arial" w:cs="Arial"/>
+          <w:sz w:val="24"/>
+          <w:szCs w:val="24"/>
+        </w:rPr>
+        <w:t xml:space="preserve">There have been a </w:t>
+      </w:r>
+      <w:r>
+        <w:rPr>
+          <w:rFonts w:ascii="Arial" w:hAnsi="Arial" w:cs="Arial"/>
+          <w:sz w:val="24"/>
+          <w:szCs w:val="24"/>
+        </w:rPr>
+        <w:t>multitude of problems that have arisen since the start of the project but that was to be expected. The main problem was getting the motors to work without breaking the arm. A secondary problem that occurred throughout the project was coding as I am not that experienced in making connections between 2 objects I.E raspberry pi 3 and phone which was a new experience for me.</w:t>
+      </w:r>
+      <w:r>
+        <w:rPr>
+          <w:rFonts w:ascii="Arial" w:hAnsi="Arial" w:cs="Arial"/>
+          <w:sz w:val="24"/>
+          <w:szCs w:val="24"/>
+        </w:rPr>
+        <w:t xml:space="preserve"> Another major problem is the wiring as it got all over the place and was not hidden during the start of the project.</w:t>
+      </w:r>
+      <w:bookmarkStart w:id="0" w:name="_GoBack"/>
+      <w:bookmarkEnd w:id="0"/>
     </w:p>
     <w:p>
       <w:pPr>
@@ -5213,7 +4487,7 @@
 </file>
 
 <file path=word/endnotes.xml><?xml version="1.0" encoding="utf-8"?>
-<w:endnotes xmlns:wpc="http://schemas.microsoft.com/office/word/2010/wordprocessingCanvas" xmlns:cx="http://schemas.microsoft.com/office/drawing/2014/chartex" xmlns:cx1="http://schemas.microsoft.com/office/drawing/2015/9/8/chartex" xmlns:cx2="http://schemas.microsoft.com/office/drawing/2015/10/21/chartex" xmlns:cx3="http://schemas.microsoft.com/office/drawing/2016/5/9/chartex" xmlns:cx4="http://schemas.microsoft.com/office/drawing/2016/5/10/chartex" xmlns:cx5="http://schemas.microsoft.com/office/drawing/2016/5/11/chartex" xmlns:cx6="http://schemas.microsoft.com/office/drawing/2016/5/12/chartex" xmlns:cx7="http://schemas.microsoft.com/office/drawing/2016/5/13/chartex" xmlns:cx8="http://schemas.microsoft.com/office/drawing/2016/5/14/chartex" xmlns:mc="http://schemas.openxmlformats.org/markup-compatibility/2006" xmlns:aink="http://schemas.microsoft.com/office/drawing/2016/ink" xmlns:am3d="http://schemas.microsoft.com/office/drawing/2017/model3d" xmlns:o="urn:schemas-microsoft-com:office:office" xmlns:r="http://schemas.openxmlformats.org/officeDocument/2006/relationships" xmlns:m="http://schemas.openxmlformats.org/officeDocument/2006/math" xmlns:v="urn:schemas-microsoft-com:vml" xmlns:wp14="http://schemas.microsoft.com/office/word/2010/wordprocessingDrawing" xmlns:wp="http://schemas.openxmlformats.org/drawingml/2006/wordprocessingDrawing" xmlns:w10="urn:schemas-microsoft-com:office:word" xmlns:w="http://schemas.openxmlformats.org/wordprocessingml/2006/main" xmlns:w14="http://schemas.microsoft.com/office/word/2010/wordml" xmlns:w15="http://schemas.microsoft.com/office/word/2012/wordml" xmlns:w16cid="http://schemas.microsoft.com/office/word/2016/wordml/cid" xmlns:w16se="http://schemas.microsoft.com/office/word/2015/wordml/symex" xmlns:wpg="http://schemas.microsoft.com/office/word/2010/wordprocessingGroup" xmlns:wpi="http://schemas.microsoft.com/office/word/2010/wordprocessingInk" xmlns:wne="http://schemas.microsoft.com/office/word/2006/wordml" xmlns:wps="http://schemas.microsoft.com/office/word/2010/wordprocessingShape" mc:Ignorable="w14 w15 w16se w16cid wp14">
+<w:endnotes xmlns:wpc="http://schemas.microsoft.com/office/word/2010/wordprocessingCanvas" xmlns:cx="http://schemas.microsoft.com/office/drawing/2014/chartex" xmlns:cx1="http://schemas.microsoft.com/office/drawing/2015/9/8/chartex" xmlns:mc="http://schemas.openxmlformats.org/markup-compatibility/2006" xmlns:o="urn:schemas-microsoft-com:office:office" xmlns:r="http://schemas.openxmlformats.org/officeDocument/2006/relationships" xmlns:m="http://schemas.openxmlformats.org/officeDocument/2006/math" xmlns:v="urn:schemas-microsoft-com:vml" xmlns:wp14="http://schemas.microsoft.com/office/word/2010/wordprocessingDrawing" xmlns:wp="http://schemas.openxmlformats.org/drawingml/2006/wordprocessingDrawing" xmlns:w10="urn:schemas-microsoft-com:office:word" xmlns:w="http://schemas.openxmlformats.org/wordprocessingml/2006/main" xmlns:w14="http://schemas.microsoft.com/office/word/2010/wordml" xmlns:w15="http://schemas.microsoft.com/office/word/2012/wordml" xmlns:w16se="http://schemas.microsoft.com/office/word/2015/wordml/symex" xmlns:wpg="http://schemas.microsoft.com/office/word/2010/wordprocessingGroup" xmlns:wpi="http://schemas.microsoft.com/office/word/2010/wordprocessingInk" xmlns:wne="http://schemas.microsoft.com/office/word/2006/wordml" xmlns:wps="http://schemas.microsoft.com/office/word/2010/wordprocessingShape" mc:Ignorable="w14 w15 w16se wp14">
   <w:endnote w:type="separator" w:id="-1">
     <w:p>
       <w:pPr>
@@ -5238,7 +4512,7 @@
 </file>
 
 <file path=word/footer1.xml><?xml version="1.0" encoding="utf-8"?>
-<w:ftr xmlns:wpc="http://schemas.microsoft.com/office/word/2010/wordprocessingCanvas" xmlns:cx="http://schemas.microsoft.com/office/drawing/2014/chartex" xmlns:cx1="http://schemas.microsoft.com/office/drawing/2015/9/8/chartex" xmlns:cx2="http://schemas.microsoft.com/office/drawing/2015/10/21/chartex" xmlns:cx3="http://schemas.microsoft.com/office/drawing/2016/5/9/chartex" xmlns:cx4="http://schemas.microsoft.com/office/drawing/2016/5/10/chartex" xmlns:cx5="http://schemas.microsoft.com/office/drawing/2016/5/11/chartex" xmlns:cx6="http://schemas.microsoft.com/office/drawing/2016/5/12/chartex" xmlns:cx7="http://schemas.microsoft.com/office/drawing/2016/5/13/chartex" xmlns:cx8="http://schemas.microsoft.com/office/drawing/2016/5/14/chartex" xmlns:mc="http://schemas.openxmlformats.org/markup-compatibility/2006" xmlns:aink="http://schemas.microsoft.com/office/drawing/2016/ink" xmlns:am3d="http://schemas.microsoft.com/office/drawing/2017/model3d" xmlns:o="urn:schemas-microsoft-com:office:office" xmlns:r="http://schemas.openxmlformats.org/officeDocument/2006/relationships" xmlns:m="http://schemas.openxmlformats.org/officeDocument/2006/math" xmlns:v="urn:schemas-microsoft-com:vml" xmlns:wp14="http://schemas.microsoft.com/office/word/2010/wordprocessingDrawing" xmlns:wp="http://schemas.openxmlformats.org/drawingml/2006/wordprocessingDrawing" xmlns:w10="urn:schemas-microsoft-com:office:word" xmlns:w="http://schemas.openxmlformats.org/wordprocessingml/2006/main" xmlns:w14="http://schemas.microsoft.com/office/word/2010/wordml" xmlns:w15="http://schemas.microsoft.com/office/word/2012/wordml" xmlns:w16cid="http://schemas.microsoft.com/office/word/2016/wordml/cid" xmlns:w16se="http://schemas.microsoft.com/office/word/2015/wordml/symex" xmlns:wpg="http://schemas.microsoft.com/office/word/2010/wordprocessingGroup" xmlns:wpi="http://schemas.microsoft.com/office/word/2010/wordprocessingInk" xmlns:wne="http://schemas.microsoft.com/office/word/2006/wordml" xmlns:wps="http://schemas.microsoft.com/office/word/2010/wordprocessingShape" mc:Ignorable="w14 w15 w16se w16cid wp14">
+<w:ftr xmlns:wpc="http://schemas.microsoft.com/office/word/2010/wordprocessingCanvas" xmlns:cx="http://schemas.microsoft.com/office/drawing/2014/chartex" xmlns:cx1="http://schemas.microsoft.com/office/drawing/2015/9/8/chartex" xmlns:mc="http://schemas.openxmlformats.org/markup-compatibility/2006" xmlns:o="urn:schemas-microsoft-com:office:office" xmlns:r="http://schemas.openxmlformats.org/officeDocument/2006/relationships" xmlns:m="http://schemas.openxmlformats.org/officeDocument/2006/math" xmlns:v="urn:schemas-microsoft-com:vml" xmlns:wp14="http://schemas.microsoft.com/office/word/2010/wordprocessingDrawing" xmlns:wp="http://schemas.openxmlformats.org/drawingml/2006/wordprocessingDrawing" xmlns:w10="urn:schemas-microsoft-com:office:word" xmlns:w="http://schemas.openxmlformats.org/wordprocessingml/2006/main" xmlns:w14="http://schemas.microsoft.com/office/word/2010/wordml" xmlns:w15="http://schemas.microsoft.com/office/word/2012/wordml" xmlns:w16se="http://schemas.microsoft.com/office/word/2015/wordml/symex" xmlns:wpg="http://schemas.microsoft.com/office/word/2010/wordprocessingGroup" xmlns:wpi="http://schemas.microsoft.com/office/word/2010/wordprocessingInk" xmlns:wne="http://schemas.microsoft.com/office/word/2006/wordml" xmlns:wps="http://schemas.microsoft.com/office/word/2010/wordprocessingShape" mc:Ignorable="w14 w15 w16se wp14">
   <w:sdt>
     <w:sdtPr>
       <w:id w:val="-1844767931"/>
@@ -5271,7 +4545,7 @@
           <w:rPr>
             <w:noProof/>
           </w:rPr>
-          <w:t>25</w:t>
+          <w:t>27</w:t>
         </w:r>
         <w:r>
           <w:rPr>
@@ -5291,7 +4565,7 @@
 </file>
 
 <file path=word/footnotes.xml><?xml version="1.0" encoding="utf-8"?>
-<w:footnotes xmlns:wpc="http://schemas.microsoft.com/office/word/2010/wordprocessingCanvas" xmlns:cx="http://schemas.microsoft.com/office/drawing/2014/chartex" xmlns:cx1="http://schemas.microsoft.com/office/drawing/2015/9/8/chartex" xmlns:cx2="http://schemas.microsoft.com/office/drawing/2015/10/21/chartex" xmlns:cx3="http://schemas.microsoft.com/office/drawing/2016/5/9/chartex" xmlns:cx4="http://schemas.microsoft.com/office/drawing/2016/5/10/chartex" xmlns:cx5="http://schemas.microsoft.com/office/drawing/2016/5/11/chartex" xmlns:cx6="http://schemas.microsoft.com/office/drawing/2016/5/12/chartex" xmlns:cx7="http://schemas.microsoft.com/office/drawing/2016/5/13/chartex" xmlns:cx8="http://schemas.microsoft.com/office/drawing/2016/5/14/chartex" xmlns:mc="http://schemas.openxmlformats.org/markup-compatibility/2006" xmlns:aink="http://schemas.microsoft.com/office/drawing/2016/ink" xmlns:am3d="http://schemas.microsoft.com/office/drawing/2017/model3d" xmlns:o="urn:schemas-microsoft-com:office:office" xmlns:r="http://schemas.openxmlformats.org/officeDocument/2006/relationships" xmlns:m="http://schemas.openxmlformats.org/officeDocument/2006/math" xmlns:v="urn:schemas-microsoft-com:vml" xmlns:wp14="http://schemas.microsoft.com/office/word/2010/wordprocessingDrawing" xmlns:wp="http://schemas.openxmlformats.org/drawingml/2006/wordprocessingDrawing" xmlns:w10="urn:schemas-microsoft-com:office:word" xmlns:w="http://schemas.openxmlformats.org/wordprocessingml/2006/main" xmlns:w14="http://schemas.microsoft.com/office/word/2010/wordml" xmlns:w15="http://schemas.microsoft.com/office/word/2012/wordml" xmlns:w16cid="http://schemas.microsoft.com/office/word/2016/wordml/cid" xmlns:w16se="http://schemas.microsoft.com/office/word/2015/wordml/symex" xmlns:wpg="http://schemas.microsoft.com/office/word/2010/wordprocessingGroup" xmlns:wpi="http://schemas.microsoft.com/office/word/2010/wordprocessingInk" xmlns:wne="http://schemas.microsoft.com/office/word/2006/wordml" xmlns:wps="http://schemas.microsoft.com/office/word/2010/wordprocessingShape" mc:Ignorable="w14 w15 w16se w16cid wp14">
+<w:footnotes xmlns:wpc="http://schemas.microsoft.com/office/word/2010/wordprocessingCanvas" xmlns:cx="http://schemas.microsoft.com/office/drawing/2014/chartex" xmlns:cx1="http://schemas.microsoft.com/office/drawing/2015/9/8/chartex" xmlns:mc="http://schemas.openxmlformats.org/markup-compatibility/2006" xmlns:o="urn:schemas-microsoft-com:office:office" xmlns:r="http://schemas.openxmlformats.org/officeDocument/2006/relationships" xmlns:m="http://schemas.openxmlformats.org/officeDocument/2006/math" xmlns:v="urn:schemas-microsoft-com:vml" xmlns:wp14="http://schemas.microsoft.com/office/word/2010/wordprocessingDrawing" xmlns:wp="http://schemas.openxmlformats.org/drawingml/2006/wordprocessingDrawing" xmlns:w10="urn:schemas-microsoft-com:office:word" xmlns:w="http://schemas.openxmlformats.org/wordprocessingml/2006/main" xmlns:w14="http://schemas.microsoft.com/office/word/2010/wordml" xmlns:w15="http://schemas.microsoft.com/office/word/2012/wordml" xmlns:w16se="http://schemas.microsoft.com/office/word/2015/wordml/symex" xmlns:wpg="http://schemas.microsoft.com/office/word/2010/wordprocessingGroup" xmlns:wpi="http://schemas.microsoft.com/office/word/2010/wordprocessingInk" xmlns:wne="http://schemas.microsoft.com/office/word/2006/wordml" xmlns:wps="http://schemas.microsoft.com/office/word/2010/wordprocessingShape" mc:Ignorable="w14 w15 w16se wp14">
   <w:footnote w:type="separator" w:id="-1">
     <w:p>
       <w:pPr>
@@ -5316,7 +4590,7 @@
 </file>
 
 <file path=word/numbering.xml><?xml version="1.0" encoding="utf-8"?>
-<w:numbering xmlns:wpc="http://schemas.microsoft.com/office/word/2010/wordprocessingCanvas" xmlns:cx="http://schemas.microsoft.com/office/drawing/2014/chartex" xmlns:cx1="http://schemas.microsoft.com/office/drawing/2015/9/8/chartex" xmlns:cx2="http://schemas.microsoft.com/office/drawing/2015/10/21/chartex" xmlns:cx3="http://schemas.microsoft.com/office/drawing/2016/5/9/chartex" xmlns:cx4="http://schemas.microsoft.com/office/drawing/2016/5/10/chartex" xmlns:cx5="http://schemas.microsoft.com/office/drawing/2016/5/11/chartex" xmlns:cx6="http://schemas.microsoft.com/office/drawing/2016/5/12/chartex" xmlns:cx7="http://schemas.microsoft.com/office/drawing/2016/5/13/chartex" xmlns:cx8="http://schemas.microsoft.com/office/drawing/2016/5/14/chartex" xmlns:mc="http://schemas.openxmlformats.org/markup-compatibility/2006" xmlns:aink="http://schemas.microsoft.com/office/drawing/2016/ink" xmlns:am3d="http://schemas.microsoft.com/office/drawing/2017/model3d" xmlns:o="urn:schemas-microsoft-com:office:office" xmlns:r="http://schemas.openxmlformats.org/officeDocument/2006/relationships" xmlns:m="http://schemas.openxmlformats.org/officeDocument/2006/math" xmlns:v="urn:schemas-microsoft-com:vml" xmlns:wp14="http://schemas.microsoft.com/office/word/2010/wordprocessingDrawing" xmlns:wp="http://schemas.openxmlformats.org/drawingml/2006/wordprocessingDrawing" xmlns:w10="urn:schemas-microsoft-com:office:word" xmlns:w="http://schemas.openxmlformats.org/wordprocessingml/2006/main" xmlns:w14="http://schemas.microsoft.com/office/word/2010/wordml" xmlns:w15="http://schemas.microsoft.com/office/word/2012/wordml" xmlns:w16cid="http://schemas.microsoft.com/office/word/2016/wordml/cid" xmlns:w16se="http://schemas.microsoft.com/office/word/2015/wordml/symex" xmlns:wpg="http://schemas.microsoft.com/office/word/2010/wordprocessingGroup" xmlns:wpi="http://schemas.microsoft.com/office/word/2010/wordprocessingInk" xmlns:wne="http://schemas.microsoft.com/office/word/2006/wordml" xmlns:wps="http://schemas.microsoft.com/office/word/2010/wordprocessingShape" mc:Ignorable="w14 w15 w16se w16cid wp14">
+<w:numbering xmlns:wpc="http://schemas.microsoft.com/office/word/2010/wordprocessingCanvas" xmlns:cx="http://schemas.microsoft.com/office/drawing/2014/chartex" xmlns:cx1="http://schemas.microsoft.com/office/drawing/2015/9/8/chartex" xmlns:mc="http://schemas.openxmlformats.org/markup-compatibility/2006" xmlns:o="urn:schemas-microsoft-com:office:office" xmlns:r="http://schemas.openxmlformats.org/officeDocument/2006/relationships" xmlns:m="http://schemas.openxmlformats.org/officeDocument/2006/math" xmlns:v="urn:schemas-microsoft-com:vml" xmlns:wp14="http://schemas.microsoft.com/office/word/2010/wordprocessingDrawing" xmlns:wp="http://schemas.openxmlformats.org/drawingml/2006/wordprocessingDrawing" xmlns:w10="urn:schemas-microsoft-com:office:word" xmlns:w="http://schemas.openxmlformats.org/wordprocessingml/2006/main" xmlns:w14="http://schemas.microsoft.com/office/word/2010/wordml" xmlns:w15="http://schemas.microsoft.com/office/word/2012/wordml" xmlns:w16se="http://schemas.microsoft.com/office/word/2015/wordml/symex" xmlns:wpg="http://schemas.microsoft.com/office/word/2010/wordprocessingGroup" xmlns:wpi="http://schemas.microsoft.com/office/word/2010/wordprocessingInk" xmlns:wne="http://schemas.microsoft.com/office/word/2006/wordml" xmlns:wps="http://schemas.microsoft.com/office/word/2010/wordprocessingShape" mc:Ignorable="w14 w15 w16se wp14">
   <w:abstractNum w:abstractNumId="0" w15:restartNumberingAfterBreak="0">
     <w:nsid w:val="30E162DA"/>
     <w:multiLevelType w:val="hybridMultilevel"/>
@@ -5651,7 +4925,7 @@
 </file>
 
 <file path=word/styles.xml><?xml version="1.0" encoding="utf-8"?>
-<w:styles xmlns:mc="http://schemas.openxmlformats.org/markup-compatibility/2006" xmlns:r="http://schemas.openxmlformats.org/officeDocument/2006/relationships" xmlns:w="http://schemas.openxmlformats.org/wordprocessingml/2006/main" xmlns:w14="http://schemas.microsoft.com/office/word/2010/wordml" xmlns:w15="http://schemas.microsoft.com/office/word/2012/wordml" xmlns:w16cid="http://schemas.microsoft.com/office/word/2016/wordml/cid" xmlns:w16se="http://schemas.microsoft.com/office/word/2015/wordml/symex" mc:Ignorable="w14 w15 w16se w16cid">
+<w:styles xmlns:mc="http://schemas.openxmlformats.org/markup-compatibility/2006" xmlns:r="http://schemas.openxmlformats.org/officeDocument/2006/relationships" xmlns:w="http://schemas.openxmlformats.org/wordprocessingml/2006/main" xmlns:w14="http://schemas.microsoft.com/office/word/2010/wordml" xmlns:w15="http://schemas.microsoft.com/office/word/2012/wordml" xmlns:w16se="http://schemas.microsoft.com/office/word/2015/wordml/symex" mc:Ignorable="w14 w15 w16se">
   <w:docDefaults>
     <w:rPrDefault>
       <w:rPr>
@@ -5667,7 +4941,7 @@
       </w:pPr>
     </w:pPrDefault>
   </w:docDefaults>
-  <w:latentStyles w:defLockedState="0" w:defUIPriority="99" w:defSemiHidden="0" w:defUnhideWhenUsed="0" w:defQFormat="0" w:count="375">
+  <w:latentStyles w:defLockedState="0" w:defUIPriority="99" w:defSemiHidden="0" w:defUnhideWhenUsed="0" w:defQFormat="0" w:count="371">
     <w:lsdException w:name="Normal" w:uiPriority="0" w:qFormat="1"/>
     <w:lsdException w:name="heading 1" w:uiPriority="9" w:qFormat="1"/>
     <w:lsdException w:name="heading 2" w:semiHidden="1" w:uiPriority="9" w:unhideWhenUsed="1" w:qFormat="1"/>
@@ -5773,6 +5047,7 @@
     <w:lsdException w:name="HTML Sample" w:semiHidden="1" w:unhideWhenUsed="1"/>
     <w:lsdException w:name="HTML Typewriter" w:semiHidden="1" w:unhideWhenUsed="1"/>
     <w:lsdException w:name="HTML Variable" w:semiHidden="1" w:unhideWhenUsed="1"/>
+    <w:lsdException w:name="Normal Table" w:semiHidden="1" w:unhideWhenUsed="1"/>
     <w:lsdException w:name="annotation subject" w:semiHidden="1" w:unhideWhenUsed="1"/>
     <w:lsdException w:name="No List" w:semiHidden="1" w:unhideWhenUsed="1"/>
     <w:lsdException w:name="Outline List 1" w:semiHidden="1" w:unhideWhenUsed="1"/>
@@ -5816,8 +5091,10 @@
     <w:lsdException w:name="Table Elegant" w:semiHidden="1" w:unhideWhenUsed="1"/>
     <w:lsdException w:name="Table Professional" w:semiHidden="1" w:unhideWhenUsed="1"/>
     <w:lsdException w:name="Table Subtle 1" w:semiHidden="1" w:unhideWhenUsed="1"/>
+    <w:lsdException w:name="Table Subtle 2" w:semiHidden="1" w:unhideWhenUsed="1"/>
     <w:lsdException w:name="Table Web 1" w:semiHidden="1" w:unhideWhenUsed="1"/>
     <w:lsdException w:name="Table Web 2" w:semiHidden="1" w:unhideWhenUsed="1"/>
+    <w:lsdException w:name="Table Web 3" w:semiHidden="1" w:unhideWhenUsed="1"/>
     <w:lsdException w:name="Balloon Text" w:semiHidden="1" w:unhideWhenUsed="1"/>
     <w:lsdException w:name="Table Grid" w:uiPriority="39"/>
     <w:lsdException w:name="Table Theme" w:semiHidden="1" w:unhideWhenUsed="1"/>
@@ -6036,10 +5313,6 @@
     <w:lsdException w:name="List Table 5 Dark Accent 6" w:uiPriority="50"/>
     <w:lsdException w:name="List Table 6 Colorful Accent 6" w:uiPriority="51"/>
     <w:lsdException w:name="List Table 7 Colorful Accent 6" w:uiPriority="52"/>
-    <w:lsdException w:name="Mention" w:semiHidden="1" w:unhideWhenUsed="1"/>
-    <w:lsdException w:name="Smart Hyperlink" w:semiHidden="1" w:unhideWhenUsed="1"/>
-    <w:lsdException w:name="Hashtag" w:semiHidden="1" w:unhideWhenUsed="1"/>
-    <w:lsdException w:name="Unresolved Mention" w:semiHidden="1" w:unhideWhenUsed="1"/>
   </w:latentStyles>
   <w:style w:type="paragraph" w:default="1" w:styleId="Normal">
     <w:name w:val="Normal"/>
@@ -6346,7 +5619,7 @@
       <w:u w:val="single"/>
     </w:rPr>
   </w:style>
-  <w:style w:type="character" w:styleId="UnresolvedMention">
+  <w:style w:type="character" w:customStyle="1" w:styleId="UnresolvedMention">
     <w:name w:val="Unresolved Mention"/>
     <w:basedOn w:val="DefaultParagraphFont"/>
     <w:uiPriority w:val="99"/>
@@ -6357,6 +5630,11 @@
       <w:color w:val="808080"/>
       <w:shd w:val="clear" w:color="auto" w:fill="E6E6E6"/>
     </w:rPr>
+  </w:style>
+  <w:style w:type="character" w:customStyle="1" w:styleId="il">
+    <w:name w:val="il"/>
+    <w:basedOn w:val="DefaultParagraphFont"/>
+    <w:rsid w:val="00A444DE"/>
   </w:style>
 </w:styles>
 </file>
@@ -6627,7 +5905,7 @@
 </file>
 
 <file path=customXml/itemProps1.xml><?xml version="1.0" encoding="utf-8"?>
-<ds:datastoreItem xmlns:ds="http://schemas.openxmlformats.org/officeDocument/2006/customXml" ds:itemID="{4150F016-FC2D-426F-B780-1E8E8BB340C4}">
+<ds:datastoreItem xmlns:ds="http://schemas.openxmlformats.org/officeDocument/2006/customXml" ds:itemID="{A272CCD3-8F3A-4E31-8478-911AC9BE3847}">
   <ds:schemaRefs>
     <ds:schemaRef ds:uri="http://schemas.openxmlformats.org/officeDocument/2006/bibliography"/>
   </ds:schemaRefs>

</xml_diff>

<commit_message>
changes still need 1500 words
</commit_message>
<xml_diff>
--- a/Doc/MainReport.docx
+++ b/Doc/MainReport.docx
@@ -1,6 +1,6 @@
 
 <file path=word/document.xml><?xml version="1.0" encoding="utf-8"?>
-<w:document xmlns:wpc="http://schemas.microsoft.com/office/word/2010/wordprocessingCanvas" xmlns:cx="http://schemas.microsoft.com/office/drawing/2014/chartex" xmlns:cx1="http://schemas.microsoft.com/office/drawing/2015/9/8/chartex" xmlns:mc="http://schemas.openxmlformats.org/markup-compatibility/2006" xmlns:o="urn:schemas-microsoft-com:office:office" xmlns:r="http://schemas.openxmlformats.org/officeDocument/2006/relationships" xmlns:m="http://schemas.openxmlformats.org/officeDocument/2006/math" xmlns:v="urn:schemas-microsoft-com:vml" xmlns:wp14="http://schemas.microsoft.com/office/word/2010/wordprocessingDrawing" xmlns:wp="http://schemas.openxmlformats.org/drawingml/2006/wordprocessingDrawing" xmlns:w10="urn:schemas-microsoft-com:office:word" xmlns:w="http://schemas.openxmlformats.org/wordprocessingml/2006/main" xmlns:w14="http://schemas.microsoft.com/office/word/2010/wordml" xmlns:w15="http://schemas.microsoft.com/office/word/2012/wordml" xmlns:w16se="http://schemas.microsoft.com/office/word/2015/wordml/symex" xmlns:wpg="http://schemas.microsoft.com/office/word/2010/wordprocessingGroup" xmlns:wpi="http://schemas.microsoft.com/office/word/2010/wordprocessingInk" xmlns:wne="http://schemas.microsoft.com/office/word/2006/wordml" xmlns:wps="http://schemas.microsoft.com/office/word/2010/wordprocessingShape" mc:Ignorable="w14 w15 w16se wp14">
+<w:document xmlns:wpc="http://schemas.microsoft.com/office/word/2010/wordprocessingCanvas" xmlns:mc="http://schemas.openxmlformats.org/markup-compatibility/2006" xmlns:o="urn:schemas-microsoft-com:office:office" xmlns:r="http://schemas.openxmlformats.org/officeDocument/2006/relationships" xmlns:m="http://schemas.openxmlformats.org/officeDocument/2006/math" xmlns:v="urn:schemas-microsoft-com:vml" xmlns:wp14="http://schemas.microsoft.com/office/word/2010/wordprocessingDrawing" xmlns:wp="http://schemas.openxmlformats.org/drawingml/2006/wordprocessingDrawing" xmlns:w10="urn:schemas-microsoft-com:office:word" xmlns:w="http://schemas.openxmlformats.org/wordprocessingml/2006/main" xmlns:w14="http://schemas.microsoft.com/office/word/2010/wordml" xmlns:w15="http://schemas.microsoft.com/office/word/2012/wordml" xmlns:wpg="http://schemas.microsoft.com/office/word/2010/wordprocessingGroup" xmlns:wpi="http://schemas.microsoft.com/office/word/2010/wordprocessingInk" xmlns:wne="http://schemas.microsoft.com/office/word/2006/wordml" xmlns:wps="http://schemas.microsoft.com/office/word/2010/wordprocessingShape" mc:Ignorable="w14 w15 wp14">
   <w:body>
     <w:p>
       <w:pPr>
@@ -664,25 +664,7 @@
           <w:sz w:val="24"/>
           <w:szCs w:val="24"/>
         </w:rPr>
-        <w:t xml:space="preserve">Prepared by Daniel Shelepinsky, Ali </w:t>
-      </w:r>
-      <w:proofErr w:type="spellStart"/>
-      <w:r>
-        <w:rPr>
-          <w:rFonts w:ascii="Arial" w:hAnsi="Arial" w:cs="Arial"/>
-          <w:sz w:val="24"/>
-          <w:szCs w:val="24"/>
-        </w:rPr>
-        <w:t>Khaliq</w:t>
-      </w:r>
-      <w:proofErr w:type="spellEnd"/>
-      <w:r>
-        <w:rPr>
-          <w:rFonts w:ascii="Arial" w:hAnsi="Arial" w:cs="Arial"/>
-          <w:sz w:val="24"/>
-          <w:szCs w:val="24"/>
-        </w:rPr>
-        <w:t xml:space="preserve"> and Matthew </w:t>
+        <w:t xml:space="preserve">Prepared by Daniel Shelepinsky, Ali Khaliq and Matthew </w:t>
       </w:r>
       <w:proofErr w:type="spellStart"/>
       <w:r>
@@ -759,25 +741,7 @@
           <w:sz w:val="24"/>
           <w:szCs w:val="24"/>
         </w:rPr>
-        <w:t xml:space="preserve">Daniel Shelepinsky, Ali </w:t>
-      </w:r>
-      <w:proofErr w:type="spellStart"/>
-      <w:r>
-        <w:rPr>
-          <w:rFonts w:ascii="Arial" w:hAnsi="Arial" w:cs="Arial"/>
-          <w:sz w:val="24"/>
-          <w:szCs w:val="24"/>
-        </w:rPr>
-        <w:t>Khaliq</w:t>
-      </w:r>
-      <w:proofErr w:type="spellEnd"/>
-      <w:r>
-        <w:rPr>
-          <w:rFonts w:ascii="Arial" w:hAnsi="Arial" w:cs="Arial"/>
-          <w:sz w:val="24"/>
-          <w:szCs w:val="24"/>
-        </w:rPr>
-        <w:t xml:space="preserve"> and Matthew </w:t>
+        <w:t xml:space="preserve">Daniel Shelepinsky, Ali Khaliq and Matthew </w:t>
       </w:r>
       <w:proofErr w:type="spellStart"/>
       <w:r>
@@ -2734,15 +2698,7 @@
           <w:sz w:val="24"/>
           <w:szCs w:val="24"/>
         </w:rPr>
-        <w:t xml:space="preserve">Wiring can be hard as the raspberry pi has a floating voltage which can do damage to your motors if you are not careful or if you have another power </w:t>
-      </w:r>
-      <w:r>
-        <w:rPr>
-          <w:rFonts w:ascii="Arial" w:hAnsi="Arial" w:cs="Arial"/>
-          <w:sz w:val="24"/>
-          <w:szCs w:val="24"/>
-        </w:rPr>
-        <w:t xml:space="preserve">source. Before hooking up the motors to the arm be sure to test the motors </w:t>
+        <w:t xml:space="preserve">Wiring can be hard as the raspberry pi has a floating voltage which can do damage to your motors if you are not careful or if you have another power source. Before hooking up the motors to the arm be sure to test the motors </w:t>
       </w:r>
       <w:r>
         <w:rPr>
@@ -2801,6 +2757,62 @@
     </w:p>
     <w:p>
       <w:pPr>
+        <w:rPr>
+          <w:rFonts w:ascii="Arial" w:hAnsi="Arial" w:cs="Arial"/>
+        </w:rPr>
+      </w:pPr>
+    </w:p>
+    <w:p>
+      <w:pPr>
+        <w:rPr>
+          <w:rFonts w:ascii="Arial" w:hAnsi="Arial" w:cs="Arial"/>
+        </w:rPr>
+      </w:pPr>
+    </w:p>
+    <w:p>
+      <w:pPr>
+        <w:rPr>
+          <w:rFonts w:ascii="Arial" w:hAnsi="Arial" w:cs="Arial"/>
+        </w:rPr>
+      </w:pPr>
+    </w:p>
+    <w:p>
+      <w:pPr>
+        <w:rPr>
+          <w:rFonts w:ascii="Arial" w:hAnsi="Arial" w:cs="Arial"/>
+        </w:rPr>
+      </w:pPr>
+    </w:p>
+    <w:p>
+      <w:pPr>
+        <w:rPr>
+          <w:rFonts w:ascii="Arial" w:hAnsi="Arial" w:cs="Arial"/>
+        </w:rPr>
+      </w:pPr>
+    </w:p>
+    <w:p>
+      <w:pPr>
+        <w:rPr>
+          <w:rFonts w:ascii="Arial" w:hAnsi="Arial" w:cs="Arial"/>
+        </w:rPr>
+      </w:pPr>
+    </w:p>
+    <w:p>
+      <w:pPr>
+        <w:rPr>
+          <w:rFonts w:ascii="Arial" w:hAnsi="Arial" w:cs="Arial"/>
+        </w:rPr>
+      </w:pPr>
+    </w:p>
+    <w:p>
+      <w:pPr>
+        <w:rPr>
+          <w:rFonts w:ascii="Arial" w:hAnsi="Arial" w:cs="Arial"/>
+        </w:rPr>
+      </w:pPr>
+    </w:p>
+    <w:p>
+      <w:pPr>
         <w:pStyle w:val="Heading2"/>
         <w:rPr>
           <w:rFonts w:ascii="Arial" w:hAnsi="Arial" w:cs="Arial"/>
@@ -2810,6 +2822,7 @@
         <w:rPr>
           <w:rFonts w:ascii="Arial" w:hAnsi="Arial" w:cs="Arial"/>
         </w:rPr>
+        <w:lastRenderedPageBreak/>
         <w:t xml:space="preserve">Mechanical Assembly </w:t>
       </w:r>
     </w:p>
@@ -2874,43 +2887,12 @@
           <w:szCs w:val="24"/>
         </w:rPr>
       </w:pPr>
-    </w:p>
-    <w:p>
-      <w:pPr>
-        <w:spacing w:line="480" w:lineRule="auto"/>
-        <w:rPr>
-          <w:rFonts w:ascii="Arial" w:hAnsi="Arial" w:cs="Arial"/>
-          <w:sz w:val="24"/>
-          <w:szCs w:val="24"/>
-        </w:rPr>
-      </w:pPr>
-    </w:p>
-    <w:p>
-      <w:pPr>
-        <w:spacing w:line="480" w:lineRule="auto"/>
-        <w:rPr>
-          <w:rFonts w:ascii="Arial" w:hAnsi="Arial" w:cs="Arial"/>
-          <w:sz w:val="24"/>
-          <w:szCs w:val="24"/>
-        </w:rPr>
-      </w:pPr>
-    </w:p>
-    <w:p>
-      <w:pPr>
-        <w:spacing w:line="480" w:lineRule="auto"/>
-        <w:rPr>
-          <w:rFonts w:ascii="Arial" w:hAnsi="Arial" w:cs="Arial"/>
-          <w:sz w:val="24"/>
-          <w:szCs w:val="24"/>
-        </w:rPr>
-      </w:pPr>
-      <w:r>
-        <w:rPr>
-          <w:rFonts w:ascii="Arial" w:hAnsi="Arial" w:cs="Arial"/>
-          <w:sz w:val="24"/>
-          <w:szCs w:val="24"/>
-        </w:rPr>
-        <w:lastRenderedPageBreak/>
+      <w:r>
+        <w:rPr>
+          <w:rFonts w:ascii="Arial" w:hAnsi="Arial" w:cs="Arial"/>
+          <w:sz w:val="24"/>
+          <w:szCs w:val="24"/>
+        </w:rPr>
         <w:t>Step O</w:t>
       </w:r>
       <w:r>
@@ -3545,7 +3527,15 @@
           <w:sz w:val="24"/>
           <w:szCs w:val="24"/>
         </w:rPr>
-        <w:t xml:space="preserve">firebase and will store the </w:t>
+        <w:t xml:space="preserve">firebase. The reason behind this is because it is free and a very friendly database for newcomers to work with. It only has 1 table which includes </w:t>
+      </w:r>
+      <w:r>
+        <w:rPr>
+          <w:rFonts w:ascii="Arial" w:hAnsi="Arial" w:cs="Arial"/>
+          <w:sz w:val="24"/>
+          <w:szCs w:val="24"/>
+        </w:rPr>
+        <w:t xml:space="preserve">and will store the </w:t>
       </w:r>
       <w:r>
         <w:rPr>
@@ -3555,6 +3545,8 @@
         </w:rPr>
         <w:t>following information: Claw motor, elbow motor, arm motor and base motor.</w:t>
       </w:r>
+      <w:bookmarkStart w:id="0" w:name="_GoBack"/>
+      <w:bookmarkEnd w:id="0"/>
     </w:p>
     <w:p/>
     <w:p>
@@ -4292,13 +4284,6 @@
     </w:p>
     <w:p>
       <w:pPr>
-        <w:rPr>
-          <w:rFonts w:ascii="Arial" w:hAnsi="Arial" w:cs="Arial"/>
-        </w:rPr>
-      </w:pPr>
-    </w:p>
-    <w:p>
-      <w:pPr>
         <w:spacing w:line="480" w:lineRule="auto"/>
         <w:rPr>
           <w:rFonts w:ascii="Arial" w:hAnsi="Arial" w:cs="Arial"/>
@@ -4312,24 +4297,36 @@
           <w:sz w:val="24"/>
           <w:szCs w:val="24"/>
         </w:rPr>
-        <w:t xml:space="preserve">There have been a </w:t>
-      </w:r>
-      <w:r>
-        <w:rPr>
-          <w:rFonts w:ascii="Arial" w:hAnsi="Arial" w:cs="Arial"/>
-          <w:sz w:val="24"/>
-          <w:szCs w:val="24"/>
-        </w:rPr>
-        <w:t>multitude of problems that have arisen since the start of the project but that was to be expected. The main problem was getting the motors to work without breaking the arm. A secondary problem that occurred throughout the project was coding as I am not that experienced in making connections between 2 objects I.E raspberry pi 3 and phone which was a new experience for me.</w:t>
-      </w:r>
-      <w:r>
-        <w:rPr>
-          <w:rFonts w:ascii="Arial" w:hAnsi="Arial" w:cs="Arial"/>
-          <w:sz w:val="24"/>
-          <w:szCs w:val="24"/>
-        </w:rPr>
-        <w:t xml:space="preserve"> Another major problem is the wiring as it got all over the place and was not hidden during the start of the project.</w:t>
-      </w:r>
+        <w:t xml:space="preserve"> During the creation of the arm we had to go through a great many tests to ensure things have worked. Such as motors now these gave us a few problems because we thought that micro servos were the same as normal servos and fed it the same voltage as regular servos which burnt them out. Which </w:t>
+      </w:r>
+      <w:r>
+        <w:rPr>
+          <w:rFonts w:ascii="Arial" w:hAnsi="Arial" w:cs="Arial"/>
+          <w:sz w:val="24"/>
+          <w:szCs w:val="24"/>
+        </w:rPr>
+        <w:t xml:space="preserve">set us behind as we had no backup’s motors to fill the slots. After testing the new motors we have learned there limits and how to use them with code. Which took a bit of time as we are new to working with raspberry coding and pins but once we learned them we could progress further. Now further down the line we have encountered problems of both the hardware and software side always. The software was a harder issue as we have not done connections with Bluetooth before and had to learn some key basics as you have to allow permissions in your manifest files before you can proceed. Android studio does not allow the simulator to have Bluetooth which made it even harder to test. So we set up the raspberry as a server which gave out a port that would allow the user from the phone to connect. </w:t>
+      </w:r>
+    </w:p>
+    <w:p>
+      <w:pPr>
+        <w:spacing w:line="480" w:lineRule="auto"/>
+        <w:rPr>
+          <w:rFonts w:ascii="Arial" w:hAnsi="Arial" w:cs="Arial"/>
+          <w:sz w:val="24"/>
+          <w:szCs w:val="24"/>
+        </w:rPr>
+      </w:pPr>
+    </w:p>
+    <w:p>
+      <w:pPr>
+        <w:spacing w:line="480" w:lineRule="auto"/>
+        <w:rPr>
+          <w:rFonts w:ascii="Arial" w:hAnsi="Arial" w:cs="Arial"/>
+          <w:sz w:val="24"/>
+          <w:szCs w:val="24"/>
+        </w:rPr>
+      </w:pPr>
     </w:p>
     <w:p>
       <w:pPr>
@@ -4506,13 +4503,87 @@
     <w:p>
       <w:pPr>
         <w:pStyle w:val="Heading1"/>
+        <w:sectPr>
+          <w:type w:val="oddPage"/>
+          <w:pgSz w:w="12240" w:h="15840"/>
+          <w:pgMar w:top="1440" w:right="1440" w:bottom="1440" w:left="1440" w:header="720" w:footer="720" w:gutter="0"/>
+          <w:cols w:space="720"/>
+          <w:docGrid w:linePitch="360"/>
+        </w:sectPr>
       </w:pPr>
       <w:r>
         <w:lastRenderedPageBreak/>
         <w:t>Appendices 4</w:t>
       </w:r>
-      <w:bookmarkStart w:id="0" w:name="_GoBack"/>
-      <w:bookmarkEnd w:id="0"/>
+    </w:p>
+    <w:p>
+      <w:pPr>
+        <w:pStyle w:val="Heading1"/>
+      </w:pPr>
+      <w:r>
+        <w:lastRenderedPageBreak/>
+        <w:t xml:space="preserve">References 5. </w:t>
+      </w:r>
+    </w:p>
+    <w:p/>
+    <w:p>
+      <w:pPr>
+        <w:pStyle w:val="ListParagraph"/>
+        <w:numPr>
+          <w:ilvl w:val="0"/>
+          <w:numId w:val="3"/>
+        </w:numPr>
+        <w:rPr>
+          <w:sz w:val="24"/>
+          <w:szCs w:val="24"/>
+        </w:rPr>
+      </w:pPr>
+      <w:r>
+        <w:rPr>
+          <w:sz w:val="24"/>
+          <w:szCs w:val="24"/>
+        </w:rPr>
+        <w:t xml:space="preserve">(2017, October 14). Pocket Sized Robot Arm </w:t>
+      </w:r>
+      <w:proofErr w:type="spellStart"/>
+      <w:r>
+        <w:rPr>
+          <w:sz w:val="24"/>
+          <w:szCs w:val="24"/>
+        </w:rPr>
+        <w:t>MeArm</w:t>
+      </w:r>
+      <w:proofErr w:type="spellEnd"/>
+      <w:r>
+        <w:rPr>
+          <w:sz w:val="24"/>
+          <w:szCs w:val="24"/>
+        </w:rPr>
+        <w:t xml:space="preserve"> V0.4. Retrieved March 26, 2018, from </w:t>
+      </w:r>
+      <w:hyperlink r:id="rId18" w:history="1">
+        <w:r>
+          <w:rPr>
+            <w:rStyle w:val="Hyperlink"/>
+            <w:sz w:val="24"/>
+            <w:szCs w:val="24"/>
+          </w:rPr>
+          <w:t>http://www.instructables.com/id/Pocket-Sized-Robot-Arm-meArm-V04/</w:t>
+        </w:r>
+      </w:hyperlink>
+    </w:p>
+    <w:p>
+      <w:pPr>
+        <w:pStyle w:val="ListParagraph"/>
+        <w:numPr>
+          <w:ilvl w:val="0"/>
+          <w:numId w:val="3"/>
+        </w:numPr>
+        <w:rPr>
+          <w:sz w:val="24"/>
+          <w:szCs w:val="24"/>
+        </w:rPr>
+      </w:pPr>
     </w:p>
     <w:sectPr>
       <w:type w:val="oddPage"/>
@@ -4526,7 +4597,7 @@
 </file>
 
 <file path=word/endnotes.xml><?xml version="1.0" encoding="utf-8"?>
-<w:endnotes xmlns:wpc="http://schemas.microsoft.com/office/word/2010/wordprocessingCanvas" xmlns:cx="http://schemas.microsoft.com/office/drawing/2014/chartex" xmlns:cx1="http://schemas.microsoft.com/office/drawing/2015/9/8/chartex" xmlns:mc="http://schemas.openxmlformats.org/markup-compatibility/2006" xmlns:o="urn:schemas-microsoft-com:office:office" xmlns:r="http://schemas.openxmlformats.org/officeDocument/2006/relationships" xmlns:m="http://schemas.openxmlformats.org/officeDocument/2006/math" xmlns:v="urn:schemas-microsoft-com:vml" xmlns:wp14="http://schemas.microsoft.com/office/word/2010/wordprocessingDrawing" xmlns:wp="http://schemas.openxmlformats.org/drawingml/2006/wordprocessingDrawing" xmlns:w10="urn:schemas-microsoft-com:office:word" xmlns:w="http://schemas.openxmlformats.org/wordprocessingml/2006/main" xmlns:w14="http://schemas.microsoft.com/office/word/2010/wordml" xmlns:w15="http://schemas.microsoft.com/office/word/2012/wordml" xmlns:w16se="http://schemas.microsoft.com/office/word/2015/wordml/symex" xmlns:wpg="http://schemas.microsoft.com/office/word/2010/wordprocessingGroup" xmlns:wpi="http://schemas.microsoft.com/office/word/2010/wordprocessingInk" xmlns:wne="http://schemas.microsoft.com/office/word/2006/wordml" xmlns:wps="http://schemas.microsoft.com/office/word/2010/wordprocessingShape" mc:Ignorable="w14 w15 w16se wp14">
+<w:endnotes xmlns:wpc="http://schemas.microsoft.com/office/word/2010/wordprocessingCanvas" xmlns:mc="http://schemas.openxmlformats.org/markup-compatibility/2006" xmlns:o="urn:schemas-microsoft-com:office:office" xmlns:r="http://schemas.openxmlformats.org/officeDocument/2006/relationships" xmlns:m="http://schemas.openxmlformats.org/officeDocument/2006/math" xmlns:v="urn:schemas-microsoft-com:vml" xmlns:wp14="http://schemas.microsoft.com/office/word/2010/wordprocessingDrawing" xmlns:wp="http://schemas.openxmlformats.org/drawingml/2006/wordprocessingDrawing" xmlns:w10="urn:schemas-microsoft-com:office:word" xmlns:w="http://schemas.openxmlformats.org/wordprocessingml/2006/main" xmlns:w14="http://schemas.microsoft.com/office/word/2010/wordml" xmlns:w15="http://schemas.microsoft.com/office/word/2012/wordml" xmlns:wpg="http://schemas.microsoft.com/office/word/2010/wordprocessingGroup" xmlns:wpi="http://schemas.microsoft.com/office/word/2010/wordprocessingInk" xmlns:wne="http://schemas.microsoft.com/office/word/2006/wordml" xmlns:wps="http://schemas.microsoft.com/office/word/2010/wordprocessingShape" mc:Ignorable="w14 w15 wp14">
   <w:endnote w:type="separator" w:id="-1">
     <w:p>
       <w:pPr>
@@ -4551,7 +4622,7 @@
 </file>
 
 <file path=word/footer1.xml><?xml version="1.0" encoding="utf-8"?>
-<w:ftr xmlns:wpc="http://schemas.microsoft.com/office/word/2010/wordprocessingCanvas" xmlns:cx="http://schemas.microsoft.com/office/drawing/2014/chartex" xmlns:cx1="http://schemas.microsoft.com/office/drawing/2015/9/8/chartex" xmlns:mc="http://schemas.openxmlformats.org/markup-compatibility/2006" xmlns:o="urn:schemas-microsoft-com:office:office" xmlns:r="http://schemas.openxmlformats.org/officeDocument/2006/relationships" xmlns:m="http://schemas.openxmlformats.org/officeDocument/2006/math" xmlns:v="urn:schemas-microsoft-com:vml" xmlns:wp14="http://schemas.microsoft.com/office/word/2010/wordprocessingDrawing" xmlns:wp="http://schemas.openxmlformats.org/drawingml/2006/wordprocessingDrawing" xmlns:w10="urn:schemas-microsoft-com:office:word" xmlns:w="http://schemas.openxmlformats.org/wordprocessingml/2006/main" xmlns:w14="http://schemas.microsoft.com/office/word/2010/wordml" xmlns:w15="http://schemas.microsoft.com/office/word/2012/wordml" xmlns:w16se="http://schemas.microsoft.com/office/word/2015/wordml/symex" xmlns:wpg="http://schemas.microsoft.com/office/word/2010/wordprocessingGroup" xmlns:wpi="http://schemas.microsoft.com/office/word/2010/wordprocessingInk" xmlns:wne="http://schemas.microsoft.com/office/word/2006/wordml" xmlns:wps="http://schemas.microsoft.com/office/word/2010/wordprocessingShape" mc:Ignorable="w14 w15 w16se wp14">
+<w:ftr xmlns:wpc="http://schemas.microsoft.com/office/word/2010/wordprocessingCanvas" xmlns:mc="http://schemas.openxmlformats.org/markup-compatibility/2006" xmlns:o="urn:schemas-microsoft-com:office:office" xmlns:r="http://schemas.openxmlformats.org/officeDocument/2006/relationships" xmlns:m="http://schemas.openxmlformats.org/officeDocument/2006/math" xmlns:v="urn:schemas-microsoft-com:vml" xmlns:wp14="http://schemas.microsoft.com/office/word/2010/wordprocessingDrawing" xmlns:wp="http://schemas.openxmlformats.org/drawingml/2006/wordprocessingDrawing" xmlns:w10="urn:schemas-microsoft-com:office:word" xmlns:w="http://schemas.openxmlformats.org/wordprocessingml/2006/main" xmlns:w14="http://schemas.microsoft.com/office/word/2010/wordml" xmlns:w15="http://schemas.microsoft.com/office/word/2012/wordml" xmlns:wpg="http://schemas.microsoft.com/office/word/2010/wordprocessingGroup" xmlns:wpi="http://schemas.microsoft.com/office/word/2010/wordprocessingInk" xmlns:wne="http://schemas.microsoft.com/office/word/2006/wordml" xmlns:wps="http://schemas.microsoft.com/office/word/2010/wordprocessingShape" mc:Ignorable="w14 w15 wp14">
   <w:sdt>
     <w:sdtPr>
       <w:id w:val="-1844767931"/>
@@ -4584,7 +4655,7 @@
           <w:rPr>
             <w:noProof/>
           </w:rPr>
-          <w:t>29</w:t>
+          <w:t>21</w:t>
         </w:r>
         <w:r>
           <w:rPr>
@@ -4604,7 +4675,7 @@
 </file>
 
 <file path=word/footnotes.xml><?xml version="1.0" encoding="utf-8"?>
-<w:footnotes xmlns:wpc="http://schemas.microsoft.com/office/word/2010/wordprocessingCanvas" xmlns:cx="http://schemas.microsoft.com/office/drawing/2014/chartex" xmlns:cx1="http://schemas.microsoft.com/office/drawing/2015/9/8/chartex" xmlns:mc="http://schemas.openxmlformats.org/markup-compatibility/2006" xmlns:o="urn:schemas-microsoft-com:office:office" xmlns:r="http://schemas.openxmlformats.org/officeDocument/2006/relationships" xmlns:m="http://schemas.openxmlformats.org/officeDocument/2006/math" xmlns:v="urn:schemas-microsoft-com:vml" xmlns:wp14="http://schemas.microsoft.com/office/word/2010/wordprocessingDrawing" xmlns:wp="http://schemas.openxmlformats.org/drawingml/2006/wordprocessingDrawing" xmlns:w10="urn:schemas-microsoft-com:office:word" xmlns:w="http://schemas.openxmlformats.org/wordprocessingml/2006/main" xmlns:w14="http://schemas.microsoft.com/office/word/2010/wordml" xmlns:w15="http://schemas.microsoft.com/office/word/2012/wordml" xmlns:w16se="http://schemas.microsoft.com/office/word/2015/wordml/symex" xmlns:wpg="http://schemas.microsoft.com/office/word/2010/wordprocessingGroup" xmlns:wpi="http://schemas.microsoft.com/office/word/2010/wordprocessingInk" xmlns:wne="http://schemas.microsoft.com/office/word/2006/wordml" xmlns:wps="http://schemas.microsoft.com/office/word/2010/wordprocessingShape" mc:Ignorable="w14 w15 w16se wp14">
+<w:footnotes xmlns:wpc="http://schemas.microsoft.com/office/word/2010/wordprocessingCanvas" xmlns:mc="http://schemas.openxmlformats.org/markup-compatibility/2006" xmlns:o="urn:schemas-microsoft-com:office:office" xmlns:r="http://schemas.openxmlformats.org/officeDocument/2006/relationships" xmlns:m="http://schemas.openxmlformats.org/officeDocument/2006/math" xmlns:v="urn:schemas-microsoft-com:vml" xmlns:wp14="http://schemas.microsoft.com/office/word/2010/wordprocessingDrawing" xmlns:wp="http://schemas.openxmlformats.org/drawingml/2006/wordprocessingDrawing" xmlns:w10="urn:schemas-microsoft-com:office:word" xmlns:w="http://schemas.openxmlformats.org/wordprocessingml/2006/main" xmlns:w14="http://schemas.microsoft.com/office/word/2010/wordml" xmlns:w15="http://schemas.microsoft.com/office/word/2012/wordml" xmlns:wpg="http://schemas.microsoft.com/office/word/2010/wordprocessingGroup" xmlns:wpi="http://schemas.microsoft.com/office/word/2010/wordprocessingInk" xmlns:wne="http://schemas.microsoft.com/office/word/2006/wordml" xmlns:wps="http://schemas.microsoft.com/office/word/2010/wordprocessingShape" mc:Ignorable="w14 w15 wp14">
   <w:footnote w:type="separator" w:id="-1">
     <w:p>
       <w:pPr>
@@ -4629,7 +4700,7 @@
 </file>
 
 <file path=word/numbering.xml><?xml version="1.0" encoding="utf-8"?>
-<w:numbering xmlns:wpc="http://schemas.microsoft.com/office/word/2010/wordprocessingCanvas" xmlns:cx="http://schemas.microsoft.com/office/drawing/2014/chartex" xmlns:cx1="http://schemas.microsoft.com/office/drawing/2015/9/8/chartex" xmlns:mc="http://schemas.openxmlformats.org/markup-compatibility/2006" xmlns:o="urn:schemas-microsoft-com:office:office" xmlns:r="http://schemas.openxmlformats.org/officeDocument/2006/relationships" xmlns:m="http://schemas.openxmlformats.org/officeDocument/2006/math" xmlns:v="urn:schemas-microsoft-com:vml" xmlns:wp14="http://schemas.microsoft.com/office/word/2010/wordprocessingDrawing" xmlns:wp="http://schemas.openxmlformats.org/drawingml/2006/wordprocessingDrawing" xmlns:w10="urn:schemas-microsoft-com:office:word" xmlns:w="http://schemas.openxmlformats.org/wordprocessingml/2006/main" xmlns:w14="http://schemas.microsoft.com/office/word/2010/wordml" xmlns:w15="http://schemas.microsoft.com/office/word/2012/wordml" xmlns:w16se="http://schemas.microsoft.com/office/word/2015/wordml/symex" xmlns:wpg="http://schemas.microsoft.com/office/word/2010/wordprocessingGroup" xmlns:wpi="http://schemas.microsoft.com/office/word/2010/wordprocessingInk" xmlns:wne="http://schemas.microsoft.com/office/word/2006/wordml" xmlns:wps="http://schemas.microsoft.com/office/word/2010/wordprocessingShape" mc:Ignorable="w14 w15 w16se wp14">
+<w:numbering xmlns:wpc="http://schemas.microsoft.com/office/word/2010/wordprocessingCanvas" xmlns:mc="http://schemas.openxmlformats.org/markup-compatibility/2006" xmlns:o="urn:schemas-microsoft-com:office:office" xmlns:r="http://schemas.openxmlformats.org/officeDocument/2006/relationships" xmlns:m="http://schemas.openxmlformats.org/officeDocument/2006/math" xmlns:v="urn:schemas-microsoft-com:vml" xmlns:wp14="http://schemas.microsoft.com/office/word/2010/wordprocessingDrawing" xmlns:wp="http://schemas.openxmlformats.org/drawingml/2006/wordprocessingDrawing" xmlns:w10="urn:schemas-microsoft-com:office:word" xmlns:w="http://schemas.openxmlformats.org/wordprocessingml/2006/main" xmlns:w14="http://schemas.microsoft.com/office/word/2010/wordml" xmlns:w15="http://schemas.microsoft.com/office/word/2012/wordml" xmlns:wpg="http://schemas.microsoft.com/office/word/2010/wordprocessingGroup" xmlns:wpi="http://schemas.microsoft.com/office/word/2010/wordprocessingInk" xmlns:wne="http://schemas.microsoft.com/office/word/2006/wordml" xmlns:wps="http://schemas.microsoft.com/office/word/2010/wordprocessingShape" mc:Ignorable="w14 w15 wp14">
   <w:abstractNum w:abstractNumId="0" w15:restartNumberingAfterBreak="0">
     <w:nsid w:val="30E162DA"/>
     <w:multiLevelType w:val="hybridMultilevel"/>
@@ -4743,6 +4814,95 @@
     </w:lvl>
   </w:abstractNum>
   <w:abstractNum w:abstractNumId="1" w15:restartNumberingAfterBreak="0">
+    <w:nsid w:val="447A4467"/>
+    <w:multiLevelType w:val="hybridMultilevel"/>
+    <w:tmpl w:val="198C7C4E"/>
+    <w:lvl w:ilvl="0" w:tplc="436AA32A">
+      <w:start w:val="1"/>
+      <w:numFmt w:val="upperRoman"/>
+      <w:lvlText w:val="%1."/>
+      <w:lvlJc w:val="left"/>
+      <w:pPr>
+        <w:ind w:left="1080" w:hanging="720"/>
+      </w:pPr>
+      <w:rPr>
+        <w:rFonts w:hint="default"/>
+      </w:rPr>
+    </w:lvl>
+    <w:lvl w:ilvl="1" w:tplc="04090019" w:tentative="1">
+      <w:start w:val="1"/>
+      <w:numFmt w:val="lowerLetter"/>
+      <w:lvlText w:val="%2."/>
+      <w:lvlJc w:val="left"/>
+      <w:pPr>
+        <w:ind w:left="1440" w:hanging="360"/>
+      </w:pPr>
+    </w:lvl>
+    <w:lvl w:ilvl="2" w:tplc="0409001B" w:tentative="1">
+      <w:start w:val="1"/>
+      <w:numFmt w:val="lowerRoman"/>
+      <w:lvlText w:val="%3."/>
+      <w:lvlJc w:val="right"/>
+      <w:pPr>
+        <w:ind w:left="2160" w:hanging="180"/>
+      </w:pPr>
+    </w:lvl>
+    <w:lvl w:ilvl="3" w:tplc="0409000F" w:tentative="1">
+      <w:start w:val="1"/>
+      <w:numFmt w:val="decimal"/>
+      <w:lvlText w:val="%4."/>
+      <w:lvlJc w:val="left"/>
+      <w:pPr>
+        <w:ind w:left="2880" w:hanging="360"/>
+      </w:pPr>
+    </w:lvl>
+    <w:lvl w:ilvl="4" w:tplc="04090019" w:tentative="1">
+      <w:start w:val="1"/>
+      <w:numFmt w:val="lowerLetter"/>
+      <w:lvlText w:val="%5."/>
+      <w:lvlJc w:val="left"/>
+      <w:pPr>
+        <w:ind w:left="3600" w:hanging="360"/>
+      </w:pPr>
+    </w:lvl>
+    <w:lvl w:ilvl="5" w:tplc="0409001B" w:tentative="1">
+      <w:start w:val="1"/>
+      <w:numFmt w:val="lowerRoman"/>
+      <w:lvlText w:val="%6."/>
+      <w:lvlJc w:val="right"/>
+      <w:pPr>
+        <w:ind w:left="4320" w:hanging="180"/>
+      </w:pPr>
+    </w:lvl>
+    <w:lvl w:ilvl="6" w:tplc="0409000F" w:tentative="1">
+      <w:start w:val="1"/>
+      <w:numFmt w:val="decimal"/>
+      <w:lvlText w:val="%7."/>
+      <w:lvlJc w:val="left"/>
+      <w:pPr>
+        <w:ind w:left="5040" w:hanging="360"/>
+      </w:pPr>
+    </w:lvl>
+    <w:lvl w:ilvl="7" w:tplc="04090019" w:tentative="1">
+      <w:start w:val="1"/>
+      <w:numFmt w:val="lowerLetter"/>
+      <w:lvlText w:val="%8."/>
+      <w:lvlJc w:val="left"/>
+      <w:pPr>
+        <w:ind w:left="5760" w:hanging="360"/>
+      </w:pPr>
+    </w:lvl>
+    <w:lvl w:ilvl="8" w:tplc="0409001B" w:tentative="1">
+      <w:start w:val="1"/>
+      <w:numFmt w:val="lowerRoman"/>
+      <w:lvlText w:val="%9."/>
+      <w:lvlJc w:val="right"/>
+      <w:pPr>
+        <w:ind w:left="6480" w:hanging="180"/>
+      </w:pPr>
+    </w:lvl>
+  </w:abstractNum>
+  <w:abstractNum w:abstractNumId="2" w15:restartNumberingAfterBreak="0">
     <w:nsid w:val="6CBD6C5C"/>
     <w:multiLevelType w:val="multilevel"/>
     <w:tmpl w:val="ACB2C8D0"/>
@@ -4955,16 +5115,19 @@
     </w:lvl>
   </w:abstractNum>
   <w:num w:numId="1">
-    <w:abstractNumId w:val="1"/>
+    <w:abstractNumId w:val="2"/>
   </w:num>
   <w:num w:numId="2">
     <w:abstractNumId w:val="0"/>
+  </w:num>
+  <w:num w:numId="3">
+    <w:abstractNumId w:val="1"/>
   </w:num>
 </w:numbering>
 </file>
 
 <file path=word/styles.xml><?xml version="1.0" encoding="utf-8"?>
-<w:styles xmlns:mc="http://schemas.openxmlformats.org/markup-compatibility/2006" xmlns:r="http://schemas.openxmlformats.org/officeDocument/2006/relationships" xmlns:w="http://schemas.openxmlformats.org/wordprocessingml/2006/main" xmlns:w14="http://schemas.microsoft.com/office/word/2010/wordml" xmlns:w15="http://schemas.microsoft.com/office/word/2012/wordml" xmlns:w16se="http://schemas.microsoft.com/office/word/2015/wordml/symex" mc:Ignorable="w14 w15 w16se">
+<w:styles xmlns:mc="http://schemas.openxmlformats.org/markup-compatibility/2006" xmlns:r="http://schemas.openxmlformats.org/officeDocument/2006/relationships" xmlns:w="http://schemas.openxmlformats.org/wordprocessingml/2006/main" xmlns:w14="http://schemas.microsoft.com/office/word/2010/wordml" xmlns:w15="http://schemas.microsoft.com/office/word/2012/wordml" mc:Ignorable="w14 w15">
   <w:docDefaults>
     <w:rPrDefault>
       <w:rPr>
@@ -5944,7 +6107,7 @@
 </file>
 
 <file path=customXml/itemProps1.xml><?xml version="1.0" encoding="utf-8"?>
-<ds:datastoreItem xmlns:ds="http://schemas.openxmlformats.org/officeDocument/2006/customXml" ds:itemID="{1B65E8EF-6680-431B-AEFA-CB4F774299CE}">
+<ds:datastoreItem xmlns:ds="http://schemas.openxmlformats.org/officeDocument/2006/customXml" ds:itemID="{AE83815A-DC88-45A7-A42B-5BF7CB652CA7}">
   <ds:schemaRefs>
     <ds:schemaRef ds:uri="http://schemas.openxmlformats.org/officeDocument/2006/bibliography"/>
   </ds:schemaRefs>

</xml_diff>